<commit_message>
-Added start of presentation and directory for it
P@

Signed-off-by: P@ <patmaynard452@gmail.com>
</commit_message>
<xml_diff>
--- a/Report/IoT Project Report.docx
+++ b/Report/IoT Project Report.docx
@@ -116,7 +116,27 @@
                                 <w:szCs w:val="24"/>
                                 <w:u w:color="5B9BD5"/>
                               </w:rPr>
-                              <w:t>Badman, Derek</w:t>
+                              <w:t>Derek</w:t>
+                            </w:r>
+                            <w:r>
+                              <w:rPr>
+                                <w:caps/>
+                                <w:color w:val="5B9BD5"/>
+                                <w:sz w:val="24"/>
+                                <w:szCs w:val="24"/>
+                                <w:u w:color="5B9BD5"/>
+                              </w:rPr>
+                              <w:t xml:space="preserve"> </w:t>
+                            </w:r>
+                            <w:r>
+                              <w:rPr>
+                                <w:caps/>
+                                <w:color w:val="5B9BD5"/>
+                                <w:sz w:val="24"/>
+                                <w:szCs w:val="24"/>
+                                <w:u w:color="5B9BD5"/>
+                              </w:rPr>
+                              <w:t>Badman</w:t>
                             </w:r>
                           </w:p>
                           <w:p>
@@ -266,7 +286,27 @@
                           <w:szCs w:val="24"/>
                           <w:u w:color="5B9BD5"/>
                         </w:rPr>
-                        <w:t>Badman, Derek</w:t>
+                        <w:t>Derek</w:t>
+                      </w:r>
+                      <w:r>
+                        <w:rPr>
+                          <w:caps/>
+                          <w:color w:val="5B9BD5"/>
+                          <w:sz w:val="24"/>
+                          <w:szCs w:val="24"/>
+                          <w:u w:color="5B9BD5"/>
+                        </w:rPr>
+                        <w:t xml:space="preserve"> </w:t>
+                      </w:r>
+                      <w:r>
+                        <w:rPr>
+                          <w:caps/>
+                          <w:color w:val="5B9BD5"/>
+                          <w:sz w:val="24"/>
+                          <w:szCs w:val="24"/>
+                          <w:u w:color="5B9BD5"/>
+                        </w:rPr>
+                        <w:t>Badman</w:t>
                       </w:r>
                     </w:p>
                     <w:p>
@@ -1204,7 +1244,19 @@
         <w:rPr>
           <w:rFonts w:eastAsia="Arial Unicode MS" w:cs="Arial Unicode MS"/>
         </w:rPr>
-        <w:t>3. Arduino Code</w:t>
+        <w:t xml:space="preserve">3. Arduino </w:t>
+      </w:r>
+      <w:r>
+        <w:rPr>
+          <w:rFonts w:eastAsia="Arial Unicode MS" w:cs="Arial Unicode MS"/>
+        </w:rPr>
+        <w:t xml:space="preserve">Boilerplate </w:t>
+      </w:r>
+      <w:r>
+        <w:rPr>
+          <w:rFonts w:eastAsia="Arial Unicode MS" w:cs="Arial Unicode MS"/>
+        </w:rPr>
+        <w:t>Code</w:t>
       </w:r>
       <w:r>
         <w:rPr>
@@ -1395,7 +1447,17 @@
       <w:pPr>
         <w:pStyle w:val="Body"/>
         <w:spacing w:line="360" w:lineRule="auto"/>
-      </w:pPr>
+        <w:ind w:left="720"/>
+      </w:pPr>
+      <w:r>
+        <w:t>To get a better working understanding of the Internet of Things concept we felt it best to setup an IoT project from start to finish on a small scale. We found a project that would monitor temperature and humidity of an area using a small, embedded board and a multi-function sensor. Then using the data gathered from the device populate a web-based dashboard provided by Arduino Cloud [</w:t>
+      </w:r>
+      <w:r>
+        <w:t>https://app.arduino.cc/</w:t>
+      </w:r>
+      <w:r>
+        <w:t>].</w:t>
+      </w:r>
     </w:p>
     <w:p>
       <w:pPr>
@@ -1423,6 +1485,1404 @@
       <w:pPr>
         <w:pStyle w:val="Body"/>
         <w:spacing w:line="360" w:lineRule="auto"/>
+        <w:ind w:left="1080"/>
+        <w:rPr>
+          <w:color w:val="2F5496" w:themeColor="accent1" w:themeShade="BF"/>
+        </w:rPr>
+      </w:pPr>
+      <w:r>
+        <w:rPr>
+          <w:color w:val="2F5496" w:themeColor="accent1" w:themeShade="BF"/>
+        </w:rPr>
+        <w:t>3.2.1</w:t>
+      </w:r>
+      <w:r>
+        <w:rPr>
+          <w:color w:val="2F5496" w:themeColor="accent1" w:themeShade="BF"/>
+        </w:rPr>
+        <w:t>.</w:t>
+      </w:r>
+      <w:r>
+        <w:rPr>
+          <w:color w:val="2F5496" w:themeColor="accent1" w:themeShade="BF"/>
+        </w:rPr>
+        <w:t xml:space="preserve"> Physical Setup</w:t>
+      </w:r>
+    </w:p>
+    <w:p>
+      <w:pPr>
+        <w:pStyle w:val="Body"/>
+        <w:spacing w:line="360" w:lineRule="auto"/>
+        <w:ind w:left="1080"/>
+        <w:rPr>
+          <w:color w:val="auto"/>
+        </w:rPr>
+      </w:pPr>
+      <w:r>
+        <w:rPr>
+          <w:color w:val="auto"/>
+        </w:rPr>
+        <w:t>We began</w:t>
+      </w:r>
+      <w:r>
+        <w:rPr>
+          <w:color w:val="auto"/>
+        </w:rPr>
+        <w:t xml:space="preserve"> with setting up and wiring our breadboard with our Arduino MKR 1010 Wi-Fi board and a DHT multi-function sensor (Fig. 1)</w:t>
+      </w:r>
+      <w:r>
+        <w:rPr>
+          <w:color w:val="auto"/>
+        </w:rPr>
+        <w:t>. After the board</w:t>
+      </w:r>
+      <w:r>
+        <w:rPr>
+          <w:color w:val="auto"/>
+        </w:rPr>
+        <w:t>, now named Zaria,</w:t>
+      </w:r>
+      <w:r>
+        <w:rPr>
+          <w:color w:val="auto"/>
+        </w:rPr>
+        <w:t xml:space="preserve"> had come online it came time to flash it with the boilerplate code and wi-fi credentials to enable it to communicate via wireless on its own. </w:t>
+      </w:r>
+    </w:p>
+    <w:p>
+      <w:pPr>
+        <w:pStyle w:val="Body"/>
+        <w:spacing w:line="360" w:lineRule="auto"/>
+        <w:rPr>
+          <w:color w:val="auto"/>
+        </w:rPr>
+      </w:pPr>
+      <w:r>
+        <w:rPr>
+          <w:noProof/>
+        </w:rPr>
+        <w:lastRenderedPageBreak/>
+        <mc:AlternateContent>
+          <mc:Choice Requires="wps">
+            <w:drawing>
+              <wp:anchor distT="0" distB="0" distL="114300" distR="114300" simplePos="0" relativeHeight="251665408" behindDoc="0" locked="0" layoutInCell="1" allowOverlap="1" wp14:anchorId="7EF54C9E" wp14:editId="1EF89D3B">
+                <wp:simplePos x="0" y="0"/>
+                <wp:positionH relativeFrom="margin">
+                  <wp:posOffset>2428875</wp:posOffset>
+                </wp:positionH>
+                <wp:positionV relativeFrom="paragraph">
+                  <wp:posOffset>3181350</wp:posOffset>
+                </wp:positionV>
+                <wp:extent cx="2066925" cy="635"/>
+                <wp:effectExtent l="0" t="0" r="9525" b="8255"/>
+                <wp:wrapTopAndBottom/>
+                <wp:docPr id="128681548" name="Text Box 1"/>
+                <wp:cNvGraphicFramePr/>
+                <a:graphic xmlns:a="http://schemas.openxmlformats.org/drawingml/2006/main">
+                  <a:graphicData uri="http://schemas.microsoft.com/office/word/2010/wordprocessingShape">
+                    <wps:wsp>
+                      <wps:cNvSpPr txBox="1"/>
+                      <wps:spPr>
+                        <a:xfrm>
+                          <a:off x="0" y="0"/>
+                          <a:ext cx="2066925" cy="635"/>
+                        </a:xfrm>
+                        <a:prstGeom prst="rect">
+                          <a:avLst/>
+                        </a:prstGeom>
+                        <a:solidFill>
+                          <a:prstClr val="white"/>
+                        </a:solidFill>
+                        <a:ln>
+                          <a:noFill/>
+                        </a:ln>
+                      </wps:spPr>
+                      <wps:txbx>
+                        <w:txbxContent>
+                          <w:p>
+                            <w:pPr>
+                              <w:pStyle w:val="Caption"/>
+                              <w:rPr>
+                                <w:rFonts w:eastAsia="Times New Roman"/>
+                                <w:noProof/>
+                                <w:u w:color="000000"/>
+                              </w:rPr>
+                            </w:pPr>
+                            <w:r>
+                              <w:t xml:space="preserve">  Fig 1: MRK Board and DHT Sensor Setup</w:t>
+                            </w:r>
+                          </w:p>
+                        </w:txbxContent>
+                      </wps:txbx>
+                      <wps:bodyPr rot="0" spcFirstLastPara="0" vertOverflow="overflow" horzOverflow="overflow" vert="horz" wrap="square" lIns="0" tIns="0" rIns="0" bIns="0" numCol="1" spcCol="0" rtlCol="0" fromWordArt="0" anchor="t" anchorCtr="0" forceAA="0" compatLnSpc="1">
+                        <a:prstTxWarp prst="textNoShape">
+                          <a:avLst/>
+                        </a:prstTxWarp>
+                        <a:spAutoFit/>
+                      </wps:bodyPr>
+                    </wps:wsp>
+                  </a:graphicData>
+                </a:graphic>
+                <wp14:sizeRelH relativeFrom="margin">
+                  <wp14:pctWidth>0</wp14:pctWidth>
+                </wp14:sizeRelH>
+              </wp:anchor>
+            </w:drawing>
+          </mc:Choice>
+          <mc:Fallback>
+            <w:pict>
+              <v:shape w14:anchorId="7EF54C9E" id="Text Box 1" o:spid="_x0000_s1028" type="#_x0000_t202" style="position:absolute;margin-left:191.25pt;margin-top:250.5pt;width:162.75pt;height:.05pt;z-index:251665408;visibility:visible;mso-wrap-style:square;mso-width-percent:0;mso-wrap-distance-left:9pt;mso-wrap-distance-top:0;mso-wrap-distance-right:9pt;mso-wrap-distance-bottom:0;mso-position-horizontal:absolute;mso-position-horizontal-relative:margin;mso-position-vertical:absolute;mso-position-vertical-relative:text;mso-width-percent:0;mso-width-relative:margin;v-text-anchor:top" o:gfxdata="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" stroked="f">
+                <v:textbox style="mso-fit-shape-to-text:t" inset="0,0,0,0">
+                  <w:txbxContent>
+                    <w:p>
+                      <w:pPr>
+                        <w:pStyle w:val="Caption"/>
+                        <w:rPr>
+                          <w:rFonts w:eastAsia="Times New Roman"/>
+                          <w:noProof/>
+                          <w:u w:color="000000"/>
+                        </w:rPr>
+                      </w:pPr>
+                      <w:r>
+                        <w:t xml:space="preserve">  Fig 1: MRK Board and DHT Sensor Setup</w:t>
+                      </w:r>
+                    </w:p>
+                  </w:txbxContent>
+                </v:textbox>
+                <w10:wrap type="topAndBottom" anchorx="margin"/>
+              </v:shape>
+            </w:pict>
+          </mc:Fallback>
+        </mc:AlternateContent>
+      </w:r>
+      <w:r>
+        <w:rPr>
+          <w:noProof/>
+          <w:color w:val="auto"/>
+          <w14:textOutline w14:w="0" w14:cap="rnd" w14:cmpd="sng" w14:algn="ctr">
+            <w14:noFill/>
+            <w14:prstDash w14:val="solid"/>
+            <w14:bevel/>
+          </w14:textOutline>
+        </w:rPr>
+        <w:drawing>
+          <wp:anchor distT="0" distB="0" distL="114300" distR="114300" simplePos="0" relativeHeight="251663360" behindDoc="0" locked="0" layoutInCell="1" allowOverlap="1" wp14:anchorId="1F42F165" wp14:editId="1D2F5EAD">
+            <wp:simplePos x="0" y="0"/>
+            <wp:positionH relativeFrom="column">
+              <wp:posOffset>1199515</wp:posOffset>
+            </wp:positionH>
+            <wp:positionV relativeFrom="paragraph">
+              <wp:posOffset>95250</wp:posOffset>
+            </wp:positionV>
+            <wp:extent cx="3057525" cy="3475990"/>
+            <wp:effectExtent l="305118" t="304482" r="314642" b="314643"/>
+            <wp:wrapTopAndBottom/>
+            <wp:docPr id="228914946" name="Picture 1" descr="A close-up of a machine&#10;&#10;Description automatically generated"/>
+            <wp:cNvGraphicFramePr>
+              <a:graphicFrameLocks xmlns:a="http://schemas.openxmlformats.org/drawingml/2006/main" noChangeAspect="1"/>
+            </wp:cNvGraphicFramePr>
+            <a:graphic xmlns:a="http://schemas.openxmlformats.org/drawingml/2006/main">
+              <a:graphicData uri="http://schemas.openxmlformats.org/drawingml/2006/picture">
+                <pic:pic xmlns:pic="http://schemas.openxmlformats.org/drawingml/2006/picture">
+                  <pic:nvPicPr>
+                    <pic:cNvPr id="228914946" name="Picture 1" descr="A close-up of a machine&#10;&#10;Description automatically generated"/>
+                    <pic:cNvPicPr/>
+                  </pic:nvPicPr>
+                  <pic:blipFill rotWithShape="1">
+                    <a:blip r:embed="rId7" cstate="print">
+                      <a:extLst>
+                        <a:ext uri="{28A0092B-C50C-407E-A947-70E740481C1C}">
+                          <a14:useLocalDpi xmlns:a14="http://schemas.microsoft.com/office/drawing/2010/main" val="0"/>
+                        </a:ext>
+                      </a:extLst>
+                    </a:blip>
+                    <a:srcRect l="11281" t="-684" r="22560" b="407"/>
+                    <a:stretch/>
+                  </pic:blipFill>
+                  <pic:spPr bwMode="auto">
+                    <a:xfrm rot="5400000">
+                      <a:off x="0" y="0"/>
+                      <a:ext cx="3057525" cy="3475990"/>
+                    </a:xfrm>
+                    <a:prstGeom prst="round2DiagRect">
+                      <a:avLst>
+                        <a:gd name="adj1" fmla="val 16667"/>
+                        <a:gd name="adj2" fmla="val 0"/>
+                      </a:avLst>
+                    </a:prstGeom>
+                    <a:ln w="88900" cap="sq" cmpd="sng" algn="ctr">
+                      <a:solidFill>
+                        <a:srgbClr val="FFFFFF"/>
+                      </a:solidFill>
+                      <a:prstDash val="solid"/>
+                      <a:miter lim="800000"/>
+                      <a:headEnd type="none" w="med" len="med"/>
+                      <a:tailEnd type="none" w="med" len="med"/>
+                      <a:extLst>
+                        <a:ext uri="{C807C97D-BFC1-408E-A445-0C87EB9F89A2}">
+                          <ask:lineSketchStyleProps xmlns:ask="http://schemas.microsoft.com/office/drawing/2018/sketchyshapes" sd="0">
+                            <a:custGeom>
+                              <a:avLst/>
+                              <a:gdLst/>
+                              <a:ahLst/>
+                              <a:cxnLst/>
+                              <a:rect l="0" t="0" r="0" b="0"/>
+                              <a:pathLst/>
+                            </a:custGeom>
+                            <ask:type/>
+                          </ask:lineSketchStyleProps>
+                        </a:ext>
+                      </a:extLst>
+                    </a:ln>
+                    <a:effectLst>
+                      <a:outerShdw blurRad="254000" algn="tl" rotWithShape="0">
+                        <a:srgbClr val="000000">
+                          <a:alpha val="43000"/>
+                        </a:srgbClr>
+                      </a:outerShdw>
+                    </a:effectLst>
+                    <a:extLst>
+                      <a:ext uri="{53640926-AAD7-44D8-BBD7-CCE9431645EC}">
+                        <a14:shadowObscured xmlns:a14="http://schemas.microsoft.com/office/drawing/2010/main"/>
+                      </a:ext>
+                    </a:extLst>
+                  </pic:spPr>
+                </pic:pic>
+              </a:graphicData>
+            </a:graphic>
+          </wp:anchor>
+        </w:drawing>
+      </w:r>
+      <w:r>
+        <w:rPr>
+          <w:color w:val="auto"/>
+        </w:rPr>
+        <w:tab/>
+        <w:t xml:space="preserve">   </w:t>
+      </w:r>
+    </w:p>
+    <w:p>
+      <w:pPr>
+        <w:pStyle w:val="Body"/>
+        <w:spacing w:line="360" w:lineRule="auto"/>
+        <w:rPr>
+          <w:color w:val="auto"/>
+        </w:rPr>
+      </w:pPr>
+    </w:p>
+    <w:p>
+      <w:pPr>
+        <w:pStyle w:val="Body"/>
+        <w:spacing w:line="360" w:lineRule="auto"/>
+        <w:rPr>
+          <w:color w:val="auto"/>
+        </w:rPr>
+      </w:pPr>
+    </w:p>
+    <w:p>
+      <w:pPr>
+        <w:pStyle w:val="Body"/>
+        <w:spacing w:line="360" w:lineRule="auto"/>
+        <w:rPr>
+          <w:color w:val="auto"/>
+        </w:rPr>
+      </w:pPr>
+    </w:p>
+    <w:p>
+      <w:pPr>
+        <w:pStyle w:val="Body"/>
+        <w:spacing w:line="360" w:lineRule="auto"/>
+        <w:rPr>
+          <w:color w:val="auto"/>
+        </w:rPr>
+      </w:pPr>
+    </w:p>
+    <w:p>
+      <w:pPr>
+        <w:pStyle w:val="Body"/>
+        <w:spacing w:line="360" w:lineRule="auto"/>
+        <w:rPr>
+          <w:color w:val="auto"/>
+        </w:rPr>
+      </w:pPr>
+    </w:p>
+    <w:p>
+      <w:pPr>
+        <w:pStyle w:val="Body"/>
+        <w:spacing w:line="360" w:lineRule="auto"/>
+        <w:rPr>
+          <w:color w:val="auto"/>
+        </w:rPr>
+      </w:pPr>
+    </w:p>
+    <w:p>
+      <w:pPr>
+        <w:pStyle w:val="Body"/>
+        <w:spacing w:line="360" w:lineRule="auto"/>
+        <w:rPr>
+          <w:color w:val="auto"/>
+        </w:rPr>
+      </w:pPr>
+    </w:p>
+    <w:p>
+      <w:pPr>
+        <w:pStyle w:val="Body"/>
+        <w:spacing w:line="360" w:lineRule="auto"/>
+        <w:rPr>
+          <w:color w:val="auto"/>
+        </w:rPr>
+      </w:pPr>
+    </w:p>
+    <w:p>
+      <w:pPr>
+        <w:pStyle w:val="Body"/>
+        <w:spacing w:line="360" w:lineRule="auto"/>
+        <w:rPr>
+          <w:color w:val="auto"/>
+        </w:rPr>
+      </w:pPr>
+    </w:p>
+    <w:p>
+      <w:pPr>
+        <w:pStyle w:val="Body"/>
+        <w:spacing w:line="360" w:lineRule="auto"/>
+        <w:rPr>
+          <w:color w:val="auto"/>
+        </w:rPr>
+      </w:pPr>
+    </w:p>
+    <w:p>
+      <w:pPr>
+        <w:pStyle w:val="Body"/>
+        <w:spacing w:line="360" w:lineRule="auto"/>
+        <w:rPr>
+          <w:color w:val="auto"/>
+        </w:rPr>
+      </w:pPr>
+    </w:p>
+    <w:p>
+      <w:pPr>
+        <w:pStyle w:val="Body"/>
+        <w:spacing w:line="360" w:lineRule="auto"/>
+        <w:rPr>
+          <w:color w:val="auto"/>
+        </w:rPr>
+      </w:pPr>
+    </w:p>
+    <w:p>
+      <w:pPr>
+        <w:pStyle w:val="Body"/>
+        <w:spacing w:line="360" w:lineRule="auto"/>
+        <w:rPr>
+          <w:color w:val="2F5496" w:themeColor="accent1" w:themeShade="BF"/>
+        </w:rPr>
+      </w:pPr>
+      <w:r>
+        <w:rPr>
+          <w:color w:val="auto"/>
+        </w:rPr>
+        <w:lastRenderedPageBreak/>
+        <w:t xml:space="preserve">         </w:t>
+      </w:r>
+      <w:r>
+        <w:rPr>
+          <w:color w:val="auto"/>
+        </w:rPr>
+        <w:t xml:space="preserve"> </w:t>
+      </w:r>
+      <w:r>
+        <w:rPr>
+          <w:color w:val="2F5496" w:themeColor="accent1" w:themeShade="BF"/>
+        </w:rPr>
+        <w:t>3.2.2. Flashing and Verification</w:t>
+      </w:r>
+    </w:p>
+    <w:p>
+      <w:pPr>
+        <w:pStyle w:val="Body"/>
+        <w:spacing w:line="360" w:lineRule="auto"/>
+        <w:rPr>
+          <w:color w:val="auto"/>
+        </w:rPr>
+      </w:pPr>
+      <w:r>
+        <w:rPr>
+          <w:noProof/>
+        </w:rPr>
+        <mc:AlternateContent>
+          <mc:Choice Requires="wps">
+            <w:drawing>
+              <wp:anchor distT="0" distB="0" distL="114300" distR="114300" simplePos="0" relativeHeight="251669504" behindDoc="0" locked="0" layoutInCell="1" allowOverlap="1" wp14:anchorId="402ACF21" wp14:editId="051157A9">
+                <wp:simplePos x="0" y="0"/>
+                <wp:positionH relativeFrom="margin">
+                  <wp:posOffset>276225</wp:posOffset>
+                </wp:positionH>
+                <wp:positionV relativeFrom="paragraph">
+                  <wp:posOffset>4153535</wp:posOffset>
+                </wp:positionV>
+                <wp:extent cx="1085850" cy="635"/>
+                <wp:effectExtent l="0" t="0" r="0" b="8255"/>
+                <wp:wrapTopAndBottom/>
+                <wp:docPr id="986993286" name="Text Box 1"/>
+                <wp:cNvGraphicFramePr/>
+                <a:graphic xmlns:a="http://schemas.openxmlformats.org/drawingml/2006/main">
+                  <a:graphicData uri="http://schemas.microsoft.com/office/word/2010/wordprocessingShape">
+                    <wps:wsp>
+                      <wps:cNvSpPr txBox="1"/>
+                      <wps:spPr>
+                        <a:xfrm>
+                          <a:off x="0" y="0"/>
+                          <a:ext cx="1085850" cy="635"/>
+                        </a:xfrm>
+                        <a:prstGeom prst="rect">
+                          <a:avLst/>
+                        </a:prstGeom>
+                        <a:solidFill>
+                          <a:prstClr val="white"/>
+                        </a:solidFill>
+                        <a:ln>
+                          <a:noFill/>
+                        </a:ln>
+                      </wps:spPr>
+                      <wps:txbx>
+                        <w:txbxContent>
+                          <w:p>
+                            <w:pPr>
+                              <w:pStyle w:val="Caption"/>
+                              <w:rPr>
+                                <w:rFonts w:eastAsia="Times New Roman"/>
+                                <w:noProof/>
+                                <w:u w:color="000000"/>
+                              </w:rPr>
+                            </w:pPr>
+                            <w:r>
+                              <w:t xml:space="preserve">  Fig </w:t>
+                            </w:r>
+                            <w:r>
+                              <w:t>2</w:t>
+                            </w:r>
+                            <w:r>
+                              <w:t xml:space="preserve">: </w:t>
+                            </w:r>
+                            <w:r>
+                              <w:t>Code Upload</w:t>
+                            </w:r>
+                          </w:p>
+                        </w:txbxContent>
+                      </wps:txbx>
+                      <wps:bodyPr rot="0" spcFirstLastPara="0" vertOverflow="overflow" horzOverflow="overflow" vert="horz" wrap="square" lIns="0" tIns="0" rIns="0" bIns="0" numCol="1" spcCol="0" rtlCol="0" fromWordArt="0" anchor="t" anchorCtr="0" forceAA="0" compatLnSpc="1">
+                        <a:prstTxWarp prst="textNoShape">
+                          <a:avLst/>
+                        </a:prstTxWarp>
+                        <a:spAutoFit/>
+                      </wps:bodyPr>
+                    </wps:wsp>
+                  </a:graphicData>
+                </a:graphic>
+                <wp14:sizeRelH relativeFrom="margin">
+                  <wp14:pctWidth>0</wp14:pctWidth>
+                </wp14:sizeRelH>
+              </wp:anchor>
+            </w:drawing>
+          </mc:Choice>
+          <mc:Fallback>
+            <w:pict>
+              <v:shape w14:anchorId="402ACF21" id="_x0000_s1029" type="#_x0000_t202" style="position:absolute;margin-left:21.75pt;margin-top:327.05pt;width:85.5pt;height:.05pt;z-index:251669504;visibility:visible;mso-wrap-style:square;mso-width-percent:0;mso-wrap-distance-left:9pt;mso-wrap-distance-top:0;mso-wrap-distance-right:9pt;mso-wrap-distance-bottom:0;mso-position-horizontal:absolute;mso-position-horizontal-relative:margin;mso-position-vertical:absolute;mso-position-vertical-relative:text;mso-width-percent:0;mso-width-relative:margin;v-text-anchor:top" o:gfxdata="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" stroked="f">
+                <v:textbox style="mso-fit-shape-to-text:t" inset="0,0,0,0">
+                  <w:txbxContent>
+                    <w:p>
+                      <w:pPr>
+                        <w:pStyle w:val="Caption"/>
+                        <w:rPr>
+                          <w:rFonts w:eastAsia="Times New Roman"/>
+                          <w:noProof/>
+                          <w:u w:color="000000"/>
+                        </w:rPr>
+                      </w:pPr>
+                      <w:r>
+                        <w:t xml:space="preserve">  Fig </w:t>
+                      </w:r>
+                      <w:r>
+                        <w:t>2</w:t>
+                      </w:r>
+                      <w:r>
+                        <w:t xml:space="preserve">: </w:t>
+                      </w:r>
+                      <w:r>
+                        <w:t>Code Upload</w:t>
+                      </w:r>
+                    </w:p>
+                  </w:txbxContent>
+                </v:textbox>
+                <w10:wrap type="topAndBottom" anchorx="margin"/>
+              </v:shape>
+            </w:pict>
+          </mc:Fallback>
+        </mc:AlternateContent>
+      </w:r>
+      <w:r>
+        <w:rPr>
+          <w:noProof/>
+        </w:rPr>
+        <mc:AlternateContent>
+          <mc:Choice Requires="wps">
+            <w:drawing>
+              <wp:anchor distT="0" distB="0" distL="114300" distR="114300" simplePos="0" relativeHeight="251673600" behindDoc="0" locked="0" layoutInCell="1" allowOverlap="1" wp14:anchorId="1C9A3DFF" wp14:editId="3A84E8A3">
+                <wp:simplePos x="0" y="0"/>
+                <wp:positionH relativeFrom="margin">
+                  <wp:posOffset>3467100</wp:posOffset>
+                </wp:positionH>
+                <wp:positionV relativeFrom="paragraph">
+                  <wp:posOffset>4138930</wp:posOffset>
+                </wp:positionV>
+                <wp:extent cx="1181100" cy="635"/>
+                <wp:effectExtent l="0" t="0" r="0" b="8255"/>
+                <wp:wrapTopAndBottom/>
+                <wp:docPr id="1556842762" name="Text Box 1"/>
+                <wp:cNvGraphicFramePr/>
+                <a:graphic xmlns:a="http://schemas.openxmlformats.org/drawingml/2006/main">
+                  <a:graphicData uri="http://schemas.microsoft.com/office/word/2010/wordprocessingShape">
+                    <wps:wsp>
+                      <wps:cNvSpPr txBox="1"/>
+                      <wps:spPr>
+                        <a:xfrm>
+                          <a:off x="0" y="0"/>
+                          <a:ext cx="1181100" cy="635"/>
+                        </a:xfrm>
+                        <a:prstGeom prst="rect">
+                          <a:avLst/>
+                        </a:prstGeom>
+                        <a:solidFill>
+                          <a:prstClr val="white"/>
+                        </a:solidFill>
+                        <a:ln>
+                          <a:noFill/>
+                        </a:ln>
+                      </wps:spPr>
+                      <wps:txbx>
+                        <w:txbxContent>
+                          <w:p>
+                            <w:pPr>
+                              <w:pStyle w:val="Caption"/>
+                              <w:rPr>
+                                <w:rFonts w:eastAsia="Times New Roman"/>
+                                <w:noProof/>
+                                <w:u w:color="000000"/>
+                              </w:rPr>
+                            </w:pPr>
+                            <w:r>
+                              <w:t xml:space="preserve">  Fig </w:t>
+                            </w:r>
+                            <w:r>
+                              <w:t>3</w:t>
+                            </w:r>
+                            <w:r>
+                              <w:t xml:space="preserve">: </w:t>
+                            </w:r>
+                            <w:r>
+                              <w:t>Live Dashboard</w:t>
+                            </w:r>
+                          </w:p>
+                        </w:txbxContent>
+                      </wps:txbx>
+                      <wps:bodyPr rot="0" spcFirstLastPara="0" vertOverflow="overflow" horzOverflow="overflow" vert="horz" wrap="square" lIns="0" tIns="0" rIns="0" bIns="0" numCol="1" spcCol="0" rtlCol="0" fromWordArt="0" anchor="t" anchorCtr="0" forceAA="0" compatLnSpc="1">
+                        <a:prstTxWarp prst="textNoShape">
+                          <a:avLst/>
+                        </a:prstTxWarp>
+                        <a:spAutoFit/>
+                      </wps:bodyPr>
+                    </wps:wsp>
+                  </a:graphicData>
+                </a:graphic>
+                <wp14:sizeRelH relativeFrom="margin">
+                  <wp14:pctWidth>0</wp14:pctWidth>
+                </wp14:sizeRelH>
+              </wp:anchor>
+            </w:drawing>
+          </mc:Choice>
+          <mc:Fallback>
+            <w:pict>
+              <v:shape w14:anchorId="1C9A3DFF" id="_x0000_s1030" type="#_x0000_t202" style="position:absolute;margin-left:273pt;margin-top:325.9pt;width:93pt;height:.05pt;z-index:251673600;visibility:visible;mso-wrap-style:square;mso-width-percent:0;mso-wrap-distance-left:9pt;mso-wrap-distance-top:0;mso-wrap-distance-right:9pt;mso-wrap-distance-bottom:0;mso-position-horizontal:absolute;mso-position-horizontal-relative:margin;mso-position-vertical:absolute;mso-position-vertical-relative:text;mso-width-percent:0;mso-width-relative:margin;v-text-anchor:top" o:gfxdata="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" stroked="f">
+                <v:textbox style="mso-fit-shape-to-text:t" inset="0,0,0,0">
+                  <w:txbxContent>
+                    <w:p>
+                      <w:pPr>
+                        <w:pStyle w:val="Caption"/>
+                        <w:rPr>
+                          <w:rFonts w:eastAsia="Times New Roman"/>
+                          <w:noProof/>
+                          <w:u w:color="000000"/>
+                        </w:rPr>
+                      </w:pPr>
+                      <w:r>
+                        <w:t xml:space="preserve">  Fig </w:t>
+                      </w:r>
+                      <w:r>
+                        <w:t>3</w:t>
+                      </w:r>
+                      <w:r>
+                        <w:t xml:space="preserve">: </w:t>
+                      </w:r>
+                      <w:r>
+                        <w:t>Live Dashboard</w:t>
+                      </w:r>
+                    </w:p>
+                  </w:txbxContent>
+                </v:textbox>
+                <w10:wrap type="topAndBottom" anchorx="margin"/>
+              </v:shape>
+            </w:pict>
+          </mc:Fallback>
+        </mc:AlternateContent>
+      </w:r>
+      <w:r>
+        <w:rPr>
+          <w:noProof/>
+          <w:color w:val="auto"/>
+          <w14:textOutline w14:w="0" w14:cap="rnd" w14:cmpd="sng" w14:algn="ctr">
+            <w14:noFill/>
+            <w14:prstDash w14:val="solid"/>
+            <w14:bevel/>
+          </w14:textOutline>
+        </w:rPr>
+        <w:drawing>
+          <wp:anchor distT="0" distB="0" distL="114300" distR="114300" simplePos="0" relativeHeight="251671552" behindDoc="0" locked="0" layoutInCell="1" allowOverlap="1" wp14:anchorId="3F108E59" wp14:editId="07E87159">
+            <wp:simplePos x="0" y="0"/>
+            <wp:positionH relativeFrom="column">
+              <wp:posOffset>3486150</wp:posOffset>
+            </wp:positionH>
+            <wp:positionV relativeFrom="paragraph">
+              <wp:posOffset>1292225</wp:posOffset>
+            </wp:positionV>
+            <wp:extent cx="2655570" cy="3067050"/>
+            <wp:effectExtent l="304800" t="304800" r="316230" b="323850"/>
+            <wp:wrapTopAndBottom/>
+            <wp:docPr id="1294616006" name="Picture 2"/>
+            <wp:cNvGraphicFramePr>
+              <a:graphicFrameLocks xmlns:a="http://schemas.openxmlformats.org/drawingml/2006/main" noChangeAspect="1"/>
+            </wp:cNvGraphicFramePr>
+            <a:graphic xmlns:a="http://schemas.openxmlformats.org/drawingml/2006/main">
+              <a:graphicData uri="http://schemas.openxmlformats.org/drawingml/2006/picture">
+                <pic:pic xmlns:pic="http://schemas.openxmlformats.org/drawingml/2006/picture">
+                  <pic:nvPicPr>
+                    <pic:cNvPr id="1294616006" name="Picture 2"/>
+                    <pic:cNvPicPr/>
+                  </pic:nvPicPr>
+                  <pic:blipFill>
+                    <a:blip r:embed="rId8" cstate="print">
+                      <a:extLst>
+                        <a:ext uri="{28A0092B-C50C-407E-A947-70E740481C1C}">
+                          <a14:useLocalDpi xmlns:a14="http://schemas.microsoft.com/office/drawing/2010/main" val="0"/>
+                        </a:ext>
+                      </a:extLst>
+                    </a:blip>
+                    <a:srcRect l="5627" r="5627"/>
+                    <a:stretch>
+                      <a:fillRect/>
+                    </a:stretch>
+                  </pic:blipFill>
+                  <pic:spPr>
+                    <a:xfrm>
+                      <a:off x="0" y="0"/>
+                      <a:ext cx="2655570" cy="3067050"/>
+                    </a:xfrm>
+                    <a:prstGeom prst="round2DiagRect">
+                      <a:avLst>
+                        <a:gd name="adj1" fmla="val 16667"/>
+                        <a:gd name="adj2" fmla="val 0"/>
+                      </a:avLst>
+                    </a:prstGeom>
+                    <a:ln w="88900" cap="sq">
+                      <a:solidFill>
+                        <a:srgbClr val="FFFFFF"/>
+                      </a:solidFill>
+                      <a:miter lim="800000"/>
+                    </a:ln>
+                    <a:effectLst>
+                      <a:outerShdw blurRad="254000" algn="tl" rotWithShape="0">
+                        <a:srgbClr val="000000">
+                          <a:alpha val="43000"/>
+                        </a:srgbClr>
+                      </a:outerShdw>
+                    </a:effectLst>
+                  </pic:spPr>
+                </pic:pic>
+              </a:graphicData>
+            </a:graphic>
+            <wp14:sizeRelH relativeFrom="page">
+              <wp14:pctWidth>0</wp14:pctWidth>
+            </wp14:sizeRelH>
+            <wp14:sizeRelV relativeFrom="page">
+              <wp14:pctHeight>0</wp14:pctHeight>
+            </wp14:sizeRelV>
+          </wp:anchor>
+        </w:drawing>
+      </w:r>
+      <w:r>
+        <w:rPr>
+          <w:noProof/>
+          <w:color w:val="auto"/>
+          <w14:textOutline w14:w="0" w14:cap="rnd" w14:cmpd="sng" w14:algn="ctr">
+            <w14:noFill/>
+            <w14:prstDash w14:val="solid"/>
+            <w14:bevel/>
+          </w14:textOutline>
+        </w:rPr>
+        <w:drawing>
+          <wp:anchor distT="0" distB="0" distL="114300" distR="114300" simplePos="0" relativeHeight="251668480" behindDoc="0" locked="0" layoutInCell="1" allowOverlap="1" wp14:anchorId="0E2F07E5" wp14:editId="6CDF2F38">
+            <wp:simplePos x="0" y="0"/>
+            <wp:positionH relativeFrom="margin">
+              <wp:align>left</wp:align>
+            </wp:positionH>
+            <wp:positionV relativeFrom="paragraph">
+              <wp:posOffset>1311275</wp:posOffset>
+            </wp:positionV>
+            <wp:extent cx="2655570" cy="3067050"/>
+            <wp:effectExtent l="304800" t="304800" r="316230" b="323850"/>
+            <wp:wrapTopAndBottom/>
+            <wp:docPr id="1585881350" name="Picture 2" descr="A screenshot of a computer&#10;&#10;Description automatically generated"/>
+            <wp:cNvGraphicFramePr>
+              <a:graphicFrameLocks xmlns:a="http://schemas.openxmlformats.org/drawingml/2006/main" noChangeAspect="1"/>
+            </wp:cNvGraphicFramePr>
+            <a:graphic xmlns:a="http://schemas.openxmlformats.org/drawingml/2006/main">
+              <a:graphicData uri="http://schemas.openxmlformats.org/drawingml/2006/picture">
+                <pic:pic xmlns:pic="http://schemas.openxmlformats.org/drawingml/2006/picture">
+                  <pic:nvPicPr>
+                    <pic:cNvPr id="1585881350" name="Picture 2" descr="A screenshot of a computer&#10;&#10;Description automatically generated"/>
+                    <pic:cNvPicPr/>
+                  </pic:nvPicPr>
+                  <pic:blipFill>
+                    <a:blip r:embed="rId9" cstate="print">
+                      <a:extLst>
+                        <a:ext uri="{28A0092B-C50C-407E-A947-70E740481C1C}">
+                          <a14:useLocalDpi xmlns:a14="http://schemas.microsoft.com/office/drawing/2010/main" val="0"/>
+                        </a:ext>
+                      </a:extLst>
+                    </a:blip>
+                    <a:stretch>
+                      <a:fillRect/>
+                    </a:stretch>
+                  </pic:blipFill>
+                  <pic:spPr>
+                    <a:xfrm>
+                      <a:off x="0" y="0"/>
+                      <a:ext cx="2655570" cy="3067050"/>
+                    </a:xfrm>
+                    <a:prstGeom prst="round2DiagRect">
+                      <a:avLst>
+                        <a:gd name="adj1" fmla="val 16667"/>
+                        <a:gd name="adj2" fmla="val 0"/>
+                      </a:avLst>
+                    </a:prstGeom>
+                    <a:ln w="88900" cap="sq">
+                      <a:solidFill>
+                        <a:srgbClr val="FFFFFF"/>
+                      </a:solidFill>
+                      <a:miter lim="800000"/>
+                    </a:ln>
+                    <a:effectLst>
+                      <a:outerShdw blurRad="254000" algn="tl" rotWithShape="0">
+                        <a:srgbClr val="000000">
+                          <a:alpha val="43000"/>
+                        </a:srgbClr>
+                      </a:outerShdw>
+                    </a:effectLst>
+                  </pic:spPr>
+                </pic:pic>
+              </a:graphicData>
+            </a:graphic>
+            <wp14:sizeRelH relativeFrom="page">
+              <wp14:pctWidth>0</wp14:pctWidth>
+            </wp14:sizeRelH>
+            <wp14:sizeRelV relativeFrom="page">
+              <wp14:pctHeight>0</wp14:pctHeight>
+            </wp14:sizeRelV>
+          </wp:anchor>
+        </w:drawing>
+      </w:r>
+      <w:r>
+        <w:rPr>
+          <w:color w:val="auto"/>
+        </w:rPr>
+        <w:tab/>
+        <w:t xml:space="preserve">    Once </w:t>
+      </w:r>
+      <w:r>
+        <w:rPr>
+          <w:color w:val="auto"/>
+        </w:rPr>
+        <w:t>Zaria</w:t>
+      </w:r>
+      <w:r>
+        <w:rPr>
+          <w:color w:val="auto"/>
+        </w:rPr>
+        <w:t xml:space="preserve"> was online uploading the code was the next step (Fig. 2). Using the Arduino Cloud (</w:t>
+      </w:r>
+      <w:hyperlink r:id="rId10" w:history="1">
+        <w:r>
+          <w:rPr>
+            <w:rStyle w:val="Hyperlink"/>
+          </w:rPr>
+          <w:t>https://app.arduino.cc</w:t>
+        </w:r>
+      </w:hyperlink>
+      <w:r>
+        <w:rPr>
+          <w:color w:val="auto"/>
+        </w:rPr>
+        <w:t>) we</w:t>
+      </w:r>
+      <w:r>
+        <w:rPr>
+          <w:color w:val="auto"/>
+        </w:rPr>
+        <w:t xml:space="preserve"> flashed the code and</w:t>
+      </w:r>
+      <w:r>
+        <w:rPr>
+          <w:color w:val="auto"/>
+        </w:rPr>
+        <w:t xml:space="preserve"> set up a dashboard to monitor the output of the sensor (Fig. 3).</w:t>
+      </w:r>
+    </w:p>
+    <w:p>
+      <w:pPr>
+        <w:pStyle w:val="Body"/>
+        <w:spacing w:line="360" w:lineRule="auto"/>
+        <w:rPr>
+          <w:color w:val="auto"/>
+        </w:rPr>
+      </w:pPr>
+    </w:p>
+    <w:p>
+      <w:pPr>
+        <w:pStyle w:val="Body"/>
+        <w:spacing w:line="360" w:lineRule="auto"/>
+        <w:rPr>
+          <w:color w:val="auto"/>
+        </w:rPr>
+      </w:pPr>
+    </w:p>
+    <w:p>
+      <w:pPr>
+        <w:pStyle w:val="Body"/>
+        <w:spacing w:line="360" w:lineRule="auto"/>
+        <w:rPr>
+          <w:color w:val="2F5496" w:themeColor="accent1" w:themeShade="BF"/>
+        </w:rPr>
+      </w:pPr>
+      <w:r>
+        <w:rPr>
+          <w:color w:val="2F5496" w:themeColor="accent1" w:themeShade="BF"/>
+        </w:rPr>
+        <w:t>3.2.3. Troubleshooting</w:t>
+      </w:r>
+    </w:p>
+    <w:p>
+      <w:pPr>
+        <w:pStyle w:val="Body"/>
+        <w:spacing w:line="360" w:lineRule="auto"/>
+        <w:rPr>
+          <w:color w:val="auto"/>
+        </w:rPr>
+      </w:pPr>
+      <w:r>
+        <w:rPr>
+          <w:color w:val="auto"/>
+        </w:rPr>
+        <w:t>After getting out initial feedback from our sensor we noticed that it was incredibly high readings. After re-wiring and re-flashing the conclusion was that the sensor itself was intermittent. After replacing our DHT11(Fig. 4) with a DHT22 (Fig. 5) sensor the project was back on track.</w:t>
+      </w:r>
+    </w:p>
+    <w:p>
+      <w:pPr>
+        <w:pStyle w:val="Body"/>
+        <w:spacing w:line="360" w:lineRule="auto"/>
+        <w:rPr>
+          <w:color w:val="auto"/>
+        </w:rPr>
+      </w:pPr>
+      <w:r>
+        <w:rPr>
+          <w:noProof/>
+        </w:rPr>
+        <w:lastRenderedPageBreak/>
+        <mc:AlternateContent>
+          <mc:Choice Requires="wps">
+            <w:drawing>
+              <wp:anchor distT="0" distB="0" distL="114300" distR="114300" simplePos="0" relativeHeight="251681792" behindDoc="0" locked="0" layoutInCell="1" allowOverlap="1" wp14:anchorId="5A0A0BE0" wp14:editId="1F61EFB4">
+                <wp:simplePos x="0" y="0"/>
+                <wp:positionH relativeFrom="margin">
+                  <wp:posOffset>4105275</wp:posOffset>
+                </wp:positionH>
+                <wp:positionV relativeFrom="paragraph">
+                  <wp:posOffset>1721485</wp:posOffset>
+                </wp:positionV>
+                <wp:extent cx="1162050" cy="635"/>
+                <wp:effectExtent l="0" t="0" r="0" b="8255"/>
+                <wp:wrapTopAndBottom/>
+                <wp:docPr id="813799431" name="Text Box 1"/>
+                <wp:cNvGraphicFramePr/>
+                <a:graphic xmlns:a="http://schemas.openxmlformats.org/drawingml/2006/main">
+                  <a:graphicData uri="http://schemas.microsoft.com/office/word/2010/wordprocessingShape">
+                    <wps:wsp>
+                      <wps:cNvSpPr txBox="1"/>
+                      <wps:spPr>
+                        <a:xfrm>
+                          <a:off x="0" y="0"/>
+                          <a:ext cx="1162050" cy="635"/>
+                        </a:xfrm>
+                        <a:prstGeom prst="rect">
+                          <a:avLst/>
+                        </a:prstGeom>
+                        <a:solidFill>
+                          <a:prstClr val="white"/>
+                        </a:solidFill>
+                        <a:ln>
+                          <a:noFill/>
+                        </a:ln>
+                      </wps:spPr>
+                      <wps:txbx>
+                        <w:txbxContent>
+                          <w:p>
+                            <w:pPr>
+                              <w:pStyle w:val="Caption"/>
+                              <w:rPr>
+                                <w:rFonts w:eastAsia="Times New Roman"/>
+                                <w:noProof/>
+                                <w:u w:color="000000"/>
+                              </w:rPr>
+                            </w:pPr>
+                            <w:r>
+                              <w:t xml:space="preserve">  Fig </w:t>
+                            </w:r>
+                            <w:r>
+                              <w:t>5</w:t>
+                            </w:r>
+                            <w:r>
+                              <w:t xml:space="preserve">: DHT </w:t>
+                            </w:r>
+                            <w:r>
+                              <w:t>22</w:t>
+                            </w:r>
+                            <w:r>
+                              <w:t xml:space="preserve"> Sensor</w:t>
+                            </w:r>
+                          </w:p>
+                        </w:txbxContent>
+                      </wps:txbx>
+                      <wps:bodyPr rot="0" spcFirstLastPara="0" vertOverflow="overflow" horzOverflow="overflow" vert="horz" wrap="square" lIns="0" tIns="0" rIns="0" bIns="0" numCol="1" spcCol="0" rtlCol="0" fromWordArt="0" anchor="t" anchorCtr="0" forceAA="0" compatLnSpc="1">
+                        <a:prstTxWarp prst="textNoShape">
+                          <a:avLst/>
+                        </a:prstTxWarp>
+                        <a:spAutoFit/>
+                      </wps:bodyPr>
+                    </wps:wsp>
+                  </a:graphicData>
+                </a:graphic>
+                <wp14:sizeRelH relativeFrom="margin">
+                  <wp14:pctWidth>0</wp14:pctWidth>
+                </wp14:sizeRelH>
+              </wp:anchor>
+            </w:drawing>
+          </mc:Choice>
+          <mc:Fallback>
+            <w:pict>
+              <v:shape w14:anchorId="5A0A0BE0" id="_x0000_s1031" type="#_x0000_t202" style="position:absolute;margin-left:323.25pt;margin-top:135.55pt;width:91.5pt;height:.05pt;z-index:251681792;visibility:visible;mso-wrap-style:square;mso-width-percent:0;mso-wrap-distance-left:9pt;mso-wrap-distance-top:0;mso-wrap-distance-right:9pt;mso-wrap-distance-bottom:0;mso-position-horizontal:absolute;mso-position-horizontal-relative:margin;mso-position-vertical:absolute;mso-position-vertical-relative:text;mso-width-percent:0;mso-width-relative:margin;v-text-anchor:top" o:gfxdata="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" stroked="f">
+                <v:textbox style="mso-fit-shape-to-text:t" inset="0,0,0,0">
+                  <w:txbxContent>
+                    <w:p>
+                      <w:pPr>
+                        <w:pStyle w:val="Caption"/>
+                        <w:rPr>
+                          <w:rFonts w:eastAsia="Times New Roman"/>
+                          <w:noProof/>
+                          <w:u w:color="000000"/>
+                        </w:rPr>
+                      </w:pPr>
+                      <w:r>
+                        <w:t xml:space="preserve">  Fig </w:t>
+                      </w:r>
+                      <w:r>
+                        <w:t>5</w:t>
+                      </w:r>
+                      <w:r>
+                        <w:t xml:space="preserve">: DHT </w:t>
+                      </w:r>
+                      <w:r>
+                        <w:t>22</w:t>
+                      </w:r>
+                      <w:r>
+                        <w:t xml:space="preserve"> Sensor</w:t>
+                      </w:r>
+                    </w:p>
+                  </w:txbxContent>
+                </v:textbox>
+                <w10:wrap type="topAndBottom" anchorx="margin"/>
+              </v:shape>
+            </w:pict>
+          </mc:Fallback>
+        </mc:AlternateContent>
+      </w:r>
+      <w:r>
+        <w:rPr>
+          <w:noProof/>
+          <w:color w:val="auto"/>
+          <w14:textOutline w14:w="0" w14:cap="rnd" w14:cmpd="sng" w14:algn="ctr">
+            <w14:noFill/>
+            <w14:prstDash w14:val="solid"/>
+            <w14:bevel/>
+          </w14:textOutline>
+        </w:rPr>
+        <w:drawing>
+          <wp:anchor distT="0" distB="0" distL="114300" distR="114300" simplePos="0" relativeHeight="251679744" behindDoc="0" locked="0" layoutInCell="1" allowOverlap="1" wp14:anchorId="799ED00D" wp14:editId="1404094C">
+            <wp:simplePos x="0" y="0"/>
+            <wp:positionH relativeFrom="margin">
+              <wp:posOffset>4009390</wp:posOffset>
+            </wp:positionH>
+            <wp:positionV relativeFrom="paragraph">
+              <wp:posOffset>237490</wp:posOffset>
+            </wp:positionV>
+            <wp:extent cx="1830705" cy="1696085"/>
+            <wp:effectExtent l="162560" t="161290" r="160655" b="160655"/>
+            <wp:wrapTopAndBottom/>
+            <wp:docPr id="1665567833" name="Picture 3"/>
+            <wp:cNvGraphicFramePr>
+              <a:graphicFrameLocks xmlns:a="http://schemas.openxmlformats.org/drawingml/2006/main" noChangeAspect="1"/>
+            </wp:cNvGraphicFramePr>
+            <a:graphic xmlns:a="http://schemas.openxmlformats.org/drawingml/2006/main">
+              <a:graphicData uri="http://schemas.openxmlformats.org/drawingml/2006/picture">
+                <pic:pic xmlns:pic="http://schemas.openxmlformats.org/drawingml/2006/picture">
+                  <pic:nvPicPr>
+                    <pic:cNvPr id="1665567833" name="Picture 3"/>
+                    <pic:cNvPicPr/>
+                  </pic:nvPicPr>
+                  <pic:blipFill rotWithShape="1">
+                    <a:blip r:embed="rId11" cstate="print">
+                      <a:extLst>
+                        <a:ext uri="{28A0092B-C50C-407E-A947-70E740481C1C}">
+                          <a14:useLocalDpi xmlns:a14="http://schemas.microsoft.com/office/drawing/2010/main" val="0"/>
+                        </a:ext>
+                      </a:extLst>
+                    </a:blip>
+                    <a:srcRect l="5208" t="7032" r="13022" b="26954"/>
+                    <a:stretch/>
+                  </pic:blipFill>
+                  <pic:spPr bwMode="auto">
+                    <a:xfrm rot="5400000">
+                      <a:off x="0" y="0"/>
+                      <a:ext cx="1830705" cy="1696085"/>
+                    </a:xfrm>
+                    <a:prstGeom prst="snip2DiagRect">
+                      <a:avLst/>
+                    </a:prstGeom>
+                    <a:solidFill>
+                      <a:srgbClr val="FFFFFF">
+                        <a:shade val="85000"/>
+                      </a:srgbClr>
+                    </a:solidFill>
+                    <a:ln w="88900" cap="sq" cmpd="sng" algn="ctr">
+                      <a:solidFill>
+                        <a:srgbClr val="FFFFFF"/>
+                      </a:solidFill>
+                      <a:prstDash val="solid"/>
+                      <a:miter lim="800000"/>
+                      <a:headEnd type="none" w="med" len="med"/>
+                      <a:tailEnd type="none" w="med" len="med"/>
+                      <a:extLst>
+                        <a:ext uri="{C807C97D-BFC1-408E-A445-0C87EB9F89A2}">
+                          <ask:lineSketchStyleProps xmlns:ask="http://schemas.microsoft.com/office/drawing/2018/sketchyshapes" sd="0">
+                            <a:custGeom>
+                              <a:avLst/>
+                              <a:gdLst/>
+                              <a:ahLst/>
+                              <a:cxnLst/>
+                              <a:rect l="0" t="0" r="0" b="0"/>
+                              <a:pathLst/>
+                            </a:custGeom>
+                            <ask:type/>
+                          </ask:lineSketchStyleProps>
+                        </a:ext>
+                      </a:extLst>
+                    </a:ln>
+                    <a:effectLst>
+                      <a:outerShdw blurRad="88900" algn="tl" rotWithShape="0">
+                        <a:srgbClr val="000000">
+                          <a:alpha val="45000"/>
+                        </a:srgbClr>
+                      </a:outerShdw>
+                    </a:effectLst>
+                    <a:scene3d>
+                      <a:camera prst="orthographicFront"/>
+                      <a:lightRig rig="twoPt" dir="t">
+                        <a:rot lat="0" lon="0" rev="7200000"/>
+                      </a:lightRig>
+                    </a:scene3d>
+                    <a:sp3d>
+                      <a:bevelT w="25400" h="19050"/>
+                      <a:contourClr>
+                        <a:srgbClr val="FFFFFF"/>
+                      </a:contourClr>
+                    </a:sp3d>
+                    <a:extLst>
+                      <a:ext uri="{53640926-AAD7-44D8-BBD7-CCE9431645EC}">
+                        <a14:shadowObscured xmlns:a14="http://schemas.microsoft.com/office/drawing/2010/main"/>
+                      </a:ext>
+                    </a:extLst>
+                  </pic:spPr>
+                </pic:pic>
+              </a:graphicData>
+            </a:graphic>
+            <wp14:sizeRelH relativeFrom="page">
+              <wp14:pctWidth>0</wp14:pctWidth>
+            </wp14:sizeRelH>
+            <wp14:sizeRelV relativeFrom="page">
+              <wp14:pctHeight>0</wp14:pctHeight>
+            </wp14:sizeRelV>
+          </wp:anchor>
+        </w:drawing>
+      </w:r>
+      <w:r>
+        <w:rPr>
+          <w:noProof/>
+        </w:rPr>
+        <mc:AlternateContent>
+          <mc:Choice Requires="wps">
+            <w:drawing>
+              <wp:anchor distT="0" distB="0" distL="114300" distR="114300" simplePos="0" relativeHeight="251677696" behindDoc="0" locked="0" layoutInCell="1" allowOverlap="1" wp14:anchorId="34DAD1D4" wp14:editId="2B5EA685">
+                <wp:simplePos x="0" y="0"/>
+                <wp:positionH relativeFrom="margin">
+                  <wp:posOffset>1438275</wp:posOffset>
+                </wp:positionH>
+                <wp:positionV relativeFrom="paragraph">
+                  <wp:posOffset>1741805</wp:posOffset>
+                </wp:positionV>
+                <wp:extent cx="1162050" cy="635"/>
+                <wp:effectExtent l="0" t="0" r="0" b="8255"/>
+                <wp:wrapTopAndBottom/>
+                <wp:docPr id="1421348343" name="Text Box 1"/>
+                <wp:cNvGraphicFramePr/>
+                <a:graphic xmlns:a="http://schemas.openxmlformats.org/drawingml/2006/main">
+                  <a:graphicData uri="http://schemas.microsoft.com/office/word/2010/wordprocessingShape">
+                    <wps:wsp>
+                      <wps:cNvSpPr txBox="1"/>
+                      <wps:spPr>
+                        <a:xfrm>
+                          <a:off x="0" y="0"/>
+                          <a:ext cx="1162050" cy="635"/>
+                        </a:xfrm>
+                        <a:prstGeom prst="rect">
+                          <a:avLst/>
+                        </a:prstGeom>
+                        <a:solidFill>
+                          <a:prstClr val="white"/>
+                        </a:solidFill>
+                        <a:ln>
+                          <a:noFill/>
+                        </a:ln>
+                      </wps:spPr>
+                      <wps:txbx>
+                        <w:txbxContent>
+                          <w:p>
+                            <w:pPr>
+                              <w:pStyle w:val="Caption"/>
+                              <w:rPr>
+                                <w:rFonts w:eastAsia="Times New Roman"/>
+                                <w:noProof/>
+                                <w:u w:color="000000"/>
+                              </w:rPr>
+                            </w:pPr>
+                            <w:r>
+                              <w:t xml:space="preserve">  Fig </w:t>
+                            </w:r>
+                            <w:r>
+                              <w:t>4</w:t>
+                            </w:r>
+                            <w:r>
+                              <w:t xml:space="preserve">: </w:t>
+                            </w:r>
+                            <w:r>
+                              <w:t>DHT 11 Sensor</w:t>
+                            </w:r>
+                          </w:p>
+                        </w:txbxContent>
+                      </wps:txbx>
+                      <wps:bodyPr rot="0" spcFirstLastPara="0" vertOverflow="overflow" horzOverflow="overflow" vert="horz" wrap="square" lIns="0" tIns="0" rIns="0" bIns="0" numCol="1" spcCol="0" rtlCol="0" fromWordArt="0" anchor="t" anchorCtr="0" forceAA="0" compatLnSpc="1">
+                        <a:prstTxWarp prst="textNoShape">
+                          <a:avLst/>
+                        </a:prstTxWarp>
+                        <a:spAutoFit/>
+                      </wps:bodyPr>
+                    </wps:wsp>
+                  </a:graphicData>
+                </a:graphic>
+                <wp14:sizeRelH relativeFrom="margin">
+                  <wp14:pctWidth>0</wp14:pctWidth>
+                </wp14:sizeRelH>
+              </wp:anchor>
+            </w:drawing>
+          </mc:Choice>
+          <mc:Fallback>
+            <w:pict>
+              <v:shape w14:anchorId="34DAD1D4" id="_x0000_s1032" type="#_x0000_t202" style="position:absolute;margin-left:113.25pt;margin-top:137.15pt;width:91.5pt;height:.05pt;z-index:251677696;visibility:visible;mso-wrap-style:square;mso-width-percent:0;mso-wrap-distance-left:9pt;mso-wrap-distance-top:0;mso-wrap-distance-right:9pt;mso-wrap-distance-bottom:0;mso-position-horizontal:absolute;mso-position-horizontal-relative:margin;mso-position-vertical:absolute;mso-position-vertical-relative:text;mso-width-percent:0;mso-width-relative:margin;v-text-anchor:top" o:gfxdata="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" stroked="f">
+                <v:textbox style="mso-fit-shape-to-text:t" inset="0,0,0,0">
+                  <w:txbxContent>
+                    <w:p>
+                      <w:pPr>
+                        <w:pStyle w:val="Caption"/>
+                        <w:rPr>
+                          <w:rFonts w:eastAsia="Times New Roman"/>
+                          <w:noProof/>
+                          <w:u w:color="000000"/>
+                        </w:rPr>
+                      </w:pPr>
+                      <w:r>
+                        <w:t xml:space="preserve">  Fig </w:t>
+                      </w:r>
+                      <w:r>
+                        <w:t>4</w:t>
+                      </w:r>
+                      <w:r>
+                        <w:t xml:space="preserve">: </w:t>
+                      </w:r>
+                      <w:r>
+                        <w:t>DHT 11 Sensor</w:t>
+                      </w:r>
+                    </w:p>
+                  </w:txbxContent>
+                </v:textbox>
+                <w10:wrap type="topAndBottom" anchorx="margin"/>
+              </v:shape>
+            </w:pict>
+          </mc:Fallback>
+        </mc:AlternateContent>
+      </w:r>
+      <w:r>
+        <w:rPr>
+          <w:noProof/>
+          <w:color w:val="auto"/>
+          <w14:textOutline w14:w="0" w14:cap="rnd" w14:cmpd="sng" w14:algn="ctr">
+            <w14:noFill/>
+            <w14:prstDash w14:val="solid"/>
+            <w14:bevel/>
+          </w14:textOutline>
+        </w:rPr>
+        <w:drawing>
+          <wp:anchor distT="0" distB="0" distL="114300" distR="114300" simplePos="0" relativeHeight="251676672" behindDoc="0" locked="0" layoutInCell="1" allowOverlap="1" wp14:anchorId="69E86AC2" wp14:editId="6926F8B5">
+            <wp:simplePos x="0" y="0"/>
+            <wp:positionH relativeFrom="column">
+              <wp:posOffset>152400</wp:posOffset>
+            </wp:positionH>
+            <wp:positionV relativeFrom="paragraph">
+              <wp:posOffset>152400</wp:posOffset>
+            </wp:positionV>
+            <wp:extent cx="2438400" cy="1828800"/>
+            <wp:effectExtent l="152400" t="152400" r="152400" b="152400"/>
+            <wp:wrapTopAndBottom/>
+            <wp:docPr id="1300629430" name="Picture 3" descr="A close up of a device&#10;&#10;Description automatically generated"/>
+            <wp:cNvGraphicFramePr>
+              <a:graphicFrameLocks xmlns:a="http://schemas.openxmlformats.org/drawingml/2006/main" noChangeAspect="1"/>
+            </wp:cNvGraphicFramePr>
+            <a:graphic xmlns:a="http://schemas.openxmlformats.org/drawingml/2006/main">
+              <a:graphicData uri="http://schemas.openxmlformats.org/drawingml/2006/picture">
+                <pic:pic xmlns:pic="http://schemas.openxmlformats.org/drawingml/2006/picture">
+                  <pic:nvPicPr>
+                    <pic:cNvPr id="1300629430" name="Picture 3" descr="A close up of a device&#10;&#10;Description automatically generated"/>
+                    <pic:cNvPicPr/>
+                  </pic:nvPicPr>
+                  <pic:blipFill>
+                    <a:blip r:embed="rId12" cstate="print">
+                      <a:extLst>
+                        <a:ext uri="{28A0092B-C50C-407E-A947-70E740481C1C}">
+                          <a14:useLocalDpi xmlns:a14="http://schemas.microsoft.com/office/drawing/2010/main" val="0"/>
+                        </a:ext>
+                      </a:extLst>
+                    </a:blip>
+                    <a:stretch>
+                      <a:fillRect/>
+                    </a:stretch>
+                  </pic:blipFill>
+                  <pic:spPr>
+                    <a:xfrm>
+                      <a:off x="0" y="0"/>
+                      <a:ext cx="2438400" cy="1828800"/>
+                    </a:xfrm>
+                    <a:prstGeom prst="snip2DiagRect">
+                      <a:avLst/>
+                    </a:prstGeom>
+                    <a:solidFill>
+                      <a:srgbClr val="FFFFFF">
+                        <a:shade val="85000"/>
+                      </a:srgbClr>
+                    </a:solidFill>
+                    <a:ln w="88900" cap="sq">
+                      <a:solidFill>
+                        <a:srgbClr val="FFFFFF"/>
+                      </a:solidFill>
+                      <a:miter lim="800000"/>
+                    </a:ln>
+                    <a:effectLst>
+                      <a:outerShdw blurRad="88900" algn="tl" rotWithShape="0">
+                        <a:srgbClr val="000000">
+                          <a:alpha val="45000"/>
+                        </a:srgbClr>
+                      </a:outerShdw>
+                    </a:effectLst>
+                    <a:scene3d>
+                      <a:camera prst="orthographicFront"/>
+                      <a:lightRig rig="twoPt" dir="t">
+                        <a:rot lat="0" lon="0" rev="7200000"/>
+                      </a:lightRig>
+                    </a:scene3d>
+                    <a:sp3d>
+                      <a:bevelT w="25400" h="19050"/>
+                      <a:contourClr>
+                        <a:srgbClr val="FFFFFF"/>
+                      </a:contourClr>
+                    </a:sp3d>
+                  </pic:spPr>
+                </pic:pic>
+              </a:graphicData>
+            </a:graphic>
+            <wp14:sizeRelH relativeFrom="page">
+              <wp14:pctWidth>0</wp14:pctWidth>
+            </wp14:sizeRelH>
+            <wp14:sizeRelV relativeFrom="page">
+              <wp14:pctHeight>0</wp14:pctHeight>
+            </wp14:sizeRelV>
+          </wp:anchor>
+        </w:drawing>
+      </w:r>
+    </w:p>
+    <w:p>
+      <w:pPr>
+        <w:pStyle w:val="Body"/>
+        <w:spacing w:line="360" w:lineRule="auto"/>
+        <w:rPr>
+          <w:color w:val="auto"/>
+        </w:rPr>
+      </w:pPr>
+      <w:r>
+        <w:rPr>
+          <w:color w:val="auto"/>
+        </w:rPr>
+        <w:t xml:space="preserve">   </w:t>
+      </w:r>
+    </w:p>
+    <w:p>
+      <w:pPr>
+        <w:pStyle w:val="Body"/>
+        <w:spacing w:line="360" w:lineRule="auto"/>
+        <w:rPr>
+          <w:color w:val="auto"/>
+        </w:rPr>
+      </w:pPr>
+    </w:p>
+    <w:p>
+      <w:pPr>
+        <w:pStyle w:val="Body"/>
+        <w:keepNext/>
+        <w:spacing w:line="360" w:lineRule="auto"/>
       </w:pPr>
     </w:p>
     <w:p>
@@ -1580,14 +3040,7 @@
         <w:rPr>
           <w:lang w:val="en-US"/>
         </w:rPr>
-        <w:t xml:space="preserve"> succeed in developing a technology that will continue to </w:t>
-      </w:r>
-      <w:r>
-        <w:rPr>
-          <w:lang w:val="en-US"/>
-        </w:rPr>
-        <w:lastRenderedPageBreak/>
-        <w:t>make societal impacts and leave a lasting footprint in technological history. Internet of Things will need to focus on the following areas of development:</w:t>
+        <w:t xml:space="preserve"> succeed in developing a technology that will continue to make societal impacts and leave a lasting footprint in technological history. Internet of Things will need to focus on the following areas of development:</w:t>
       </w:r>
     </w:p>
     <w:p>
@@ -1601,6 +3054,7 @@
         <w:rPr>
           <w:lang w:val="en-US"/>
         </w:rPr>
+        <w:lastRenderedPageBreak/>
         <w:t>7.1 Security and Regulation</w:t>
       </w:r>
       <w:bookmarkEnd w:id="11"/>
@@ -1812,7 +3266,6 @@
         <w:rPr>
           <w:lang w:val="en-US"/>
         </w:rPr>
-        <w:lastRenderedPageBreak/>
         <w:t xml:space="preserve">Despite the many challenges that the developers of Internet of Things technology will face in the coming years, there is no doubt that </w:t>
       </w:r>
       <w:r>
@@ -1860,6 +3313,7 @@
           <w:rFonts w:ascii="Times New Roman" w:hAnsi="Times New Roman"/>
           <w:lang w:val="it-IT"/>
         </w:rPr>
+        <w:lastRenderedPageBreak/>
         <w:t>Conclusion</w:t>
       </w:r>
       <w:bookmarkEnd w:id="14"/>
@@ -1982,7 +3436,6 @@
           <w:rFonts w:ascii="Times New Roman" w:hAnsi="Times New Roman"/>
           <w:lang w:val="fr-FR"/>
         </w:rPr>
-        <w:lastRenderedPageBreak/>
         <w:t>References</w:t>
       </w:r>
       <w:bookmarkEnd w:id="15"/>
@@ -2374,7 +3827,7 @@
                     </pic:cNvPicPr>
                   </pic:nvPicPr>
                   <pic:blipFill>
-                    <a:blip r:embed="rId7"/>
+                    <a:blip r:embed="rId13"/>
                     <a:stretch>
                       <a:fillRect/>
                     </a:stretch>
@@ -2441,7 +3894,7 @@
                     </pic:cNvPicPr>
                   </pic:nvPicPr>
                   <pic:blipFill>
-                    <a:blip r:embed="rId8"/>
+                    <a:blip r:embed="rId14"/>
                     <a:stretch>
                       <a:fillRect/>
                     </a:stretch>
@@ -12879,7 +14332,7 @@
       </w:pPr>
     </w:p>
     <w:sectPr>
-      <w:footerReference w:type="default" r:id="rId9"/>
+      <w:footerReference w:type="default" r:id="rId15"/>
       <w:pgSz w:w="12240" w:h="15840"/>
       <w:pgMar w:top="1440" w:right="1440" w:bottom="1440" w:left="1440" w:header="720" w:footer="720" w:gutter="0"/>
       <w:pgNumType w:start="0"/>
@@ -14263,6 +15716,37 @@
       <w:szCs w:val="21"/>
       <w:bdr w:val="none" w:sz="0" w:space="0" w:color="auto"/>
       <w:lang w:eastAsia="en-US"/>
+    </w:rPr>
+  </w:style>
+  <w:style w:type="paragraph" w:styleId="Caption">
+    <w:name w:val="caption"/>
+    <w:basedOn w:val="Normal"/>
+    <w:next w:val="Normal"/>
+    <w:uiPriority w:val="35"/>
+    <w:unhideWhenUsed/>
+    <w:qFormat/>
+    <w:rsid w:val="0097367B"/>
+    <w:pPr>
+      <w:spacing w:after="200"/>
+    </w:pPr>
+    <w:rPr>
+      <w:i/>
+      <w:iCs/>
+      <w:color w:val="A7A7A7" w:themeColor="text2"/>
+      <w:sz w:val="18"/>
+      <w:szCs w:val="18"/>
+    </w:rPr>
+  </w:style>
+  <w:style w:type="character" w:styleId="UnresolvedMention">
+    <w:name w:val="Unresolved Mention"/>
+    <w:basedOn w:val="DefaultParagraphFont"/>
+    <w:uiPriority w:val="99"/>
+    <w:semiHidden/>
+    <w:unhideWhenUsed/>
+    <w:rsid w:val="009B4927"/>
+    <w:rPr>
+      <w:color w:val="605E5C"/>
+      <w:shd w:val="clear" w:color="auto" w:fill="E1DFDD"/>
     </w:rPr>
   </w:style>
 </w:styles>

</xml_diff>

<commit_message>
-Added an objectives section near the start of the report. Filled in the basic outline of what we are doing.
P@

Signed-off-by: P@ <patmaynard452@gmail.com>
</commit_message>
<xml_diff>
--- a/Report/IoT Project Report.docx
+++ b/Report/IoT Project Report.docx
@@ -520,8 +520,10 @@
           <w:rFonts w:asciiTheme="minorHAnsi" w:eastAsiaTheme="minorEastAsia" w:hAnsiTheme="minorHAnsi" w:cstheme="minorBidi"/>
           <w:noProof/>
           <w:color w:val="auto"/>
+          <w:sz w:val="24"/>
+          <w:szCs w:val="24"/>
           <w:bdr w:val="none" w:sz="0" w:space="0" w:color="auto"/>
-          <w:lang w:eastAsia="en-US"/>
+          <w:lang w:val="en-CA"/>
           <w14:ligatures w14:val="standardContextual"/>
         </w:rPr>
       </w:pPr>
@@ -565,7 +567,7 @@
         <w:rPr>
           <w:noProof/>
         </w:rPr>
-        <w:instrText xml:space="preserve"> PAGEREF _Toc160448013 \h </w:instrText>
+        <w:instrText xml:space="preserve"> PAGEREF _Toc161737229 \h </w:instrText>
       </w:r>
       <w:r>
         <w:rPr>
@@ -598,8 +600,10 @@
           <w:rFonts w:asciiTheme="minorHAnsi" w:eastAsiaTheme="minorEastAsia" w:hAnsiTheme="minorHAnsi" w:cstheme="minorBidi"/>
           <w:noProof/>
           <w:color w:val="auto"/>
+          <w:sz w:val="24"/>
+          <w:szCs w:val="24"/>
           <w:bdr w:val="none" w:sz="0" w:space="0" w:color="auto"/>
-          <w:lang w:eastAsia="en-US"/>
+          <w:lang w:val="en-CA"/>
           <w14:ligatures w14:val="standardContextual"/>
         </w:rPr>
       </w:pPr>
@@ -616,8 +620,10 @@
           <w:rFonts w:asciiTheme="minorHAnsi" w:eastAsiaTheme="minorEastAsia" w:hAnsiTheme="minorHAnsi" w:cstheme="minorBidi"/>
           <w:noProof/>
           <w:color w:val="auto"/>
+          <w:sz w:val="24"/>
+          <w:szCs w:val="24"/>
           <w:bdr w:val="none" w:sz="0" w:space="0" w:color="auto"/>
-          <w:lang w:eastAsia="en-US"/>
+          <w:lang w:val="en-CA"/>
           <w14:ligatures w14:val="standardContextual"/>
         </w:rPr>
         <w:tab/>
@@ -646,7 +652,7 @@
         <w:rPr>
           <w:noProof/>
         </w:rPr>
-        <w:instrText xml:space="preserve"> PAGEREF _Toc160448014 \h </w:instrText>
+        <w:instrText xml:space="preserve"> PAGEREF _Toc161737230 \h </w:instrText>
       </w:r>
       <w:r>
         <w:rPr>
@@ -679,26 +685,114 @@
           <w:rFonts w:asciiTheme="minorHAnsi" w:eastAsiaTheme="minorEastAsia" w:hAnsiTheme="minorHAnsi" w:cstheme="minorBidi"/>
           <w:noProof/>
           <w:color w:val="auto"/>
+          <w:sz w:val="24"/>
+          <w:szCs w:val="24"/>
           <w:bdr w:val="none" w:sz="0" w:space="0" w:color="auto"/>
-          <w:lang w:eastAsia="en-US"/>
+          <w:lang w:val="en-CA"/>
           <w14:ligatures w14:val="standardContextual"/>
         </w:rPr>
       </w:pPr>
       <w:r>
         <w:rPr>
+          <w:rFonts w:ascii="Times New Roman" w:hAnsi="Arial Unicode MS"/>
+          <w:noProof/>
+          <w:kern w:val="0"/>
+        </w:rPr>
+        <w:t>2.</w:t>
+      </w:r>
+      <w:r>
+        <w:rPr>
+          <w:rFonts w:asciiTheme="minorHAnsi" w:eastAsiaTheme="minorEastAsia" w:hAnsiTheme="minorHAnsi" w:cstheme="minorBidi"/>
+          <w:noProof/>
+          <w:color w:val="auto"/>
+          <w:sz w:val="24"/>
+          <w:szCs w:val="24"/>
+          <w:bdr w:val="none" w:sz="0" w:space="0" w:color="auto"/>
+          <w:lang w:val="en-CA"/>
+          <w14:ligatures w14:val="standardContextual"/>
+        </w:rPr>
+        <w:tab/>
+      </w:r>
+      <w:r>
+        <w:rPr>
+          <w:rFonts w:ascii="Times New Roman" w:hAnsi="Times New Roman"/>
+          <w:noProof/>
+        </w:rPr>
+        <w:t>What is Internet of Things (IoT)</w:t>
+      </w:r>
+      <w:r>
+        <w:rPr>
+          <w:noProof/>
+        </w:rPr>
+        <w:tab/>
+      </w:r>
+      <w:r>
+        <w:rPr>
+          <w:noProof/>
+        </w:rPr>
+        <w:fldChar w:fldCharType="begin"/>
+      </w:r>
+      <w:r>
+        <w:rPr>
+          <w:noProof/>
+        </w:rPr>
+        <w:instrText xml:space="preserve"> PAGEREF _Toc161737231 \h </w:instrText>
+      </w:r>
+      <w:r>
+        <w:rPr>
+          <w:noProof/>
+        </w:rPr>
+      </w:r>
+      <w:r>
+        <w:rPr>
+          <w:noProof/>
+        </w:rPr>
+        <w:fldChar w:fldCharType="separate"/>
+      </w:r>
+      <w:r>
+        <w:rPr>
+          <w:noProof/>
+        </w:rPr>
+        <w:t>2</w:t>
+      </w:r>
+      <w:r>
+        <w:rPr>
+          <w:noProof/>
+        </w:rPr>
+        <w:fldChar w:fldCharType="end"/>
+      </w:r>
+    </w:p>
+    <w:p>
+      <w:pPr>
+        <w:pStyle w:val="TOC1"/>
+        <w:rPr>
+          <w:rFonts w:asciiTheme="minorHAnsi" w:eastAsiaTheme="minorEastAsia" w:hAnsiTheme="minorHAnsi" w:cstheme="minorBidi"/>
+          <w:noProof/>
+          <w:color w:val="auto"/>
+          <w:sz w:val="24"/>
+          <w:szCs w:val="24"/>
+          <w:bdr w:val="none" w:sz="0" w:space="0" w:color="auto"/>
+          <w:lang w:val="en-CA"/>
+          <w14:ligatures w14:val="standardContextual"/>
+        </w:rPr>
+      </w:pPr>
+      <w:r>
+        <w:rPr>
           <w:rFonts w:ascii="Times New Roman" w:eastAsia="Times New Roman" w:hAnsi="Arial Unicode MS" w:cs="Times New Roman"/>
           <w:noProof/>
           <w:kern w:val="0"/>
         </w:rPr>
-        <w:t>2.</w:t>
+        <w:t>3.</w:t>
       </w:r>
       <w:r>
         <w:rPr>
           <w:rFonts w:asciiTheme="minorHAnsi" w:eastAsiaTheme="minorEastAsia" w:hAnsiTheme="minorHAnsi" w:cstheme="minorBidi"/>
           <w:noProof/>
           <w:color w:val="auto"/>
+          <w:sz w:val="24"/>
+          <w:szCs w:val="24"/>
           <w:bdr w:val="none" w:sz="0" w:space="0" w:color="auto"/>
-          <w:lang w:eastAsia="en-US"/>
+          <w:lang w:val="en-CA"/>
           <w14:ligatures w14:val="standardContextual"/>
         </w:rPr>
         <w:tab/>
@@ -707,8 +801,9 @@
         <w:rPr>
           <w:rFonts w:ascii="Times New Roman" w:hAnsi="Times New Roman"/>
           <w:noProof/>
-        </w:rPr>
-        <w:t>What is Internet of Things (IoT)</w:t>
+          <w:lang w:val="pt-PT"/>
+        </w:rPr>
+        <w:t>Experiment</w:t>
       </w:r>
       <w:r>
         <w:rPr>
@@ -726,7 +821,7 @@
         <w:rPr>
           <w:noProof/>
         </w:rPr>
-        <w:instrText xml:space="preserve"> PAGEREF _Toc160448015 \h </w:instrText>
+        <w:instrText xml:space="preserve"> PAGEREF _Toc161737232 \h </w:instrText>
       </w:r>
       <w:r>
         <w:rPr>
@@ -754,13 +849,415 @@
     </w:p>
     <w:p>
       <w:pPr>
+        <w:pStyle w:val="TOC2"/>
+        <w:rPr>
+          <w:rFonts w:asciiTheme="minorHAnsi" w:eastAsiaTheme="minorEastAsia" w:hAnsiTheme="minorHAnsi" w:cstheme="minorBidi"/>
+          <w:noProof/>
+          <w:color w:val="auto"/>
+          <w:sz w:val="24"/>
+          <w:szCs w:val="24"/>
+          <w:bdr w:val="none" w:sz="0" w:space="0" w:color="auto"/>
+          <w:lang w:val="en-CA"/>
+          <w14:ligatures w14:val="standardContextual"/>
+        </w:rPr>
+      </w:pPr>
+      <w:r>
+        <w:rPr>
+          <w:rFonts w:ascii="Times New Roman" w:eastAsia="Times New Roman" w:hAnsi="Arial Unicode MS" w:cs="Times New Roman"/>
+          <w:noProof/>
+          <w:kern w:val="0"/>
+        </w:rPr>
+        <w:t>3.1.</w:t>
+      </w:r>
+      <w:r>
+        <w:rPr>
+          <w:rFonts w:ascii="Times New Roman" w:hAnsi="Times New Roman"/>
+          <w:noProof/>
+          <w:lang w:val="fr-FR"/>
+        </w:rPr>
+        <w:t xml:space="preserve"> Premise</w:t>
+      </w:r>
+      <w:r>
+        <w:rPr>
+          <w:noProof/>
+        </w:rPr>
+        <w:tab/>
+      </w:r>
+      <w:r>
+        <w:rPr>
+          <w:noProof/>
+        </w:rPr>
+        <w:fldChar w:fldCharType="begin"/>
+      </w:r>
+      <w:r>
+        <w:rPr>
+          <w:noProof/>
+        </w:rPr>
+        <w:instrText xml:space="preserve"> PAGEREF _Toc161737233 \h </w:instrText>
+      </w:r>
+      <w:r>
+        <w:rPr>
+          <w:noProof/>
+        </w:rPr>
+      </w:r>
+      <w:r>
+        <w:rPr>
+          <w:noProof/>
+        </w:rPr>
+        <w:fldChar w:fldCharType="separate"/>
+      </w:r>
+      <w:r>
+        <w:rPr>
+          <w:noProof/>
+        </w:rPr>
+        <w:t>2</w:t>
+      </w:r>
+      <w:r>
+        <w:rPr>
+          <w:noProof/>
+        </w:rPr>
+        <w:fldChar w:fldCharType="end"/>
+      </w:r>
+    </w:p>
+    <w:p>
+      <w:pPr>
+        <w:pStyle w:val="TOC2"/>
+        <w:rPr>
+          <w:rFonts w:asciiTheme="minorHAnsi" w:eastAsiaTheme="minorEastAsia" w:hAnsiTheme="minorHAnsi" w:cstheme="minorBidi"/>
+          <w:noProof/>
+          <w:color w:val="auto"/>
+          <w:sz w:val="24"/>
+          <w:szCs w:val="24"/>
+          <w:bdr w:val="none" w:sz="0" w:space="0" w:color="auto"/>
+          <w:lang w:val="en-CA"/>
+          <w14:ligatures w14:val="standardContextual"/>
+        </w:rPr>
+      </w:pPr>
+      <w:r>
+        <w:rPr>
+          <w:rFonts w:ascii="Times New Roman" w:eastAsia="Times New Roman" w:hAnsi="Arial Unicode MS" w:cs="Times New Roman"/>
+          <w:noProof/>
+          <w:kern w:val="0"/>
+        </w:rPr>
+        <w:t>3.2.</w:t>
+      </w:r>
+      <w:r>
+        <w:rPr>
+          <w:rFonts w:ascii="Times New Roman" w:hAnsi="Times New Roman"/>
+          <w:noProof/>
+        </w:rPr>
+        <w:t xml:space="preserve"> Breakdown</w:t>
+      </w:r>
+      <w:r>
+        <w:rPr>
+          <w:noProof/>
+        </w:rPr>
+        <w:tab/>
+      </w:r>
+      <w:r>
+        <w:rPr>
+          <w:noProof/>
+        </w:rPr>
+        <w:fldChar w:fldCharType="begin"/>
+      </w:r>
+      <w:r>
+        <w:rPr>
+          <w:noProof/>
+        </w:rPr>
+        <w:instrText xml:space="preserve"> PAGEREF _Toc161737234 \h </w:instrText>
+      </w:r>
+      <w:r>
+        <w:rPr>
+          <w:noProof/>
+        </w:rPr>
+      </w:r>
+      <w:r>
+        <w:rPr>
+          <w:noProof/>
+        </w:rPr>
+        <w:fldChar w:fldCharType="separate"/>
+      </w:r>
+      <w:r>
+        <w:rPr>
+          <w:noProof/>
+        </w:rPr>
+        <w:t>2</w:t>
+      </w:r>
+      <w:r>
+        <w:rPr>
+          <w:noProof/>
+        </w:rPr>
+        <w:fldChar w:fldCharType="end"/>
+      </w:r>
+    </w:p>
+    <w:p>
+      <w:pPr>
+        <w:pStyle w:val="TOC2"/>
+        <w:rPr>
+          <w:rFonts w:asciiTheme="minorHAnsi" w:eastAsiaTheme="minorEastAsia" w:hAnsiTheme="minorHAnsi" w:cstheme="minorBidi"/>
+          <w:noProof/>
+          <w:color w:val="auto"/>
+          <w:sz w:val="24"/>
+          <w:szCs w:val="24"/>
+          <w:bdr w:val="none" w:sz="0" w:space="0" w:color="auto"/>
+          <w:lang w:val="en-CA"/>
+          <w14:ligatures w14:val="standardContextual"/>
+        </w:rPr>
+      </w:pPr>
+      <w:r>
+        <w:rPr>
+          <w:noProof/>
+        </w:rPr>
+        <w:t>3.2.1. Physical Setup</w:t>
+      </w:r>
+      <w:r>
+        <w:rPr>
+          <w:noProof/>
+        </w:rPr>
+        <w:tab/>
+      </w:r>
+      <w:r>
+        <w:rPr>
+          <w:noProof/>
+        </w:rPr>
+        <w:fldChar w:fldCharType="begin"/>
+      </w:r>
+      <w:r>
+        <w:rPr>
+          <w:noProof/>
+        </w:rPr>
+        <w:instrText xml:space="preserve"> PAGEREF _Toc161737235 \h </w:instrText>
+      </w:r>
+      <w:r>
+        <w:rPr>
+          <w:noProof/>
+        </w:rPr>
+      </w:r>
+      <w:r>
+        <w:rPr>
+          <w:noProof/>
+        </w:rPr>
+        <w:fldChar w:fldCharType="separate"/>
+      </w:r>
+      <w:r>
+        <w:rPr>
+          <w:noProof/>
+        </w:rPr>
+        <w:t>2</w:t>
+      </w:r>
+      <w:r>
+        <w:rPr>
+          <w:noProof/>
+        </w:rPr>
+        <w:fldChar w:fldCharType="end"/>
+      </w:r>
+    </w:p>
+    <w:p>
+      <w:pPr>
+        <w:pStyle w:val="TOC2"/>
+        <w:rPr>
+          <w:rFonts w:asciiTheme="minorHAnsi" w:eastAsiaTheme="minorEastAsia" w:hAnsiTheme="minorHAnsi" w:cstheme="minorBidi"/>
+          <w:noProof/>
+          <w:color w:val="auto"/>
+          <w:sz w:val="24"/>
+          <w:szCs w:val="24"/>
+          <w:bdr w:val="none" w:sz="0" w:space="0" w:color="auto"/>
+          <w:lang w:val="en-CA"/>
+          <w14:ligatures w14:val="standardContextual"/>
+        </w:rPr>
+      </w:pPr>
+      <w:r>
+        <w:rPr>
+          <w:noProof/>
+        </w:rPr>
+        <w:t>3.2.2. Flashing and Verification</w:t>
+      </w:r>
+      <w:r>
+        <w:rPr>
+          <w:noProof/>
+        </w:rPr>
+        <w:tab/>
+      </w:r>
+      <w:r>
+        <w:rPr>
+          <w:noProof/>
+        </w:rPr>
+        <w:fldChar w:fldCharType="begin"/>
+      </w:r>
+      <w:r>
+        <w:rPr>
+          <w:noProof/>
+        </w:rPr>
+        <w:instrText xml:space="preserve"> PAGEREF _Toc161737236 \h </w:instrText>
+      </w:r>
+      <w:r>
+        <w:rPr>
+          <w:noProof/>
+        </w:rPr>
+      </w:r>
+      <w:r>
+        <w:rPr>
+          <w:noProof/>
+        </w:rPr>
+        <w:fldChar w:fldCharType="separate"/>
+      </w:r>
+      <w:r>
+        <w:rPr>
+          <w:noProof/>
+        </w:rPr>
+        <w:t>4</w:t>
+      </w:r>
+      <w:r>
+        <w:rPr>
+          <w:noProof/>
+        </w:rPr>
+        <w:fldChar w:fldCharType="end"/>
+      </w:r>
+    </w:p>
+    <w:p>
+      <w:pPr>
+        <w:pStyle w:val="TOC2"/>
+        <w:rPr>
+          <w:rFonts w:asciiTheme="minorHAnsi" w:eastAsiaTheme="minorEastAsia" w:hAnsiTheme="minorHAnsi" w:cstheme="minorBidi"/>
+          <w:noProof/>
+          <w:color w:val="auto"/>
+          <w:sz w:val="24"/>
+          <w:szCs w:val="24"/>
+          <w:bdr w:val="none" w:sz="0" w:space="0" w:color="auto"/>
+          <w:lang w:val="en-CA"/>
+          <w14:ligatures w14:val="standardContextual"/>
+        </w:rPr>
+      </w:pPr>
+      <w:r>
+        <w:rPr>
+          <w:noProof/>
+        </w:rPr>
+        <w:t>3.2.3. Troubleshooting</w:t>
+      </w:r>
+      <w:r>
+        <w:rPr>
+          <w:noProof/>
+        </w:rPr>
+        <w:tab/>
+      </w:r>
+      <w:r>
+        <w:rPr>
+          <w:noProof/>
+        </w:rPr>
+        <w:fldChar w:fldCharType="begin"/>
+      </w:r>
+      <w:r>
+        <w:rPr>
+          <w:noProof/>
+        </w:rPr>
+        <w:instrText xml:space="preserve"> PAGEREF _Toc161737237 \h </w:instrText>
+      </w:r>
+      <w:r>
+        <w:rPr>
+          <w:noProof/>
+        </w:rPr>
+      </w:r>
+      <w:r>
+        <w:rPr>
+          <w:noProof/>
+        </w:rPr>
+        <w:fldChar w:fldCharType="separate"/>
+      </w:r>
+      <w:r>
+        <w:rPr>
+          <w:noProof/>
+        </w:rPr>
+        <w:t>4</w:t>
+      </w:r>
+      <w:r>
+        <w:rPr>
+          <w:noProof/>
+        </w:rPr>
+        <w:fldChar w:fldCharType="end"/>
+      </w:r>
+    </w:p>
+    <w:p>
+      <w:pPr>
+        <w:pStyle w:val="TOC2"/>
+        <w:rPr>
+          <w:rFonts w:asciiTheme="minorHAnsi" w:eastAsiaTheme="minorEastAsia" w:hAnsiTheme="minorHAnsi" w:cstheme="minorBidi"/>
+          <w:noProof/>
+          <w:color w:val="auto"/>
+          <w:sz w:val="24"/>
+          <w:szCs w:val="24"/>
+          <w:bdr w:val="none" w:sz="0" w:space="0" w:color="auto"/>
+          <w:lang w:val="en-CA"/>
+          <w14:ligatures w14:val="standardContextual"/>
+        </w:rPr>
+      </w:pPr>
+      <w:r>
+        <w:rPr>
+          <w:rFonts w:ascii="Times New Roman" w:eastAsia="Times New Roman" w:hAnsi="Arial Unicode MS" w:cs="Times New Roman"/>
+          <w:noProof/>
+          <w:kern w:val="0"/>
+        </w:rPr>
+        <w:t>3.3.</w:t>
+      </w:r>
+      <w:r>
+        <w:rPr>
+          <w:rFonts w:ascii="Times New Roman" w:hAnsi="Times New Roman"/>
+          <w:noProof/>
+        </w:rPr>
+        <w:t xml:space="preserve"> Outcome</w:t>
+      </w:r>
+      <w:r>
+        <w:rPr>
+          <w:noProof/>
+        </w:rPr>
+        <w:tab/>
+      </w:r>
+      <w:r>
+        <w:rPr>
+          <w:noProof/>
+        </w:rPr>
+        <w:fldChar w:fldCharType="begin"/>
+      </w:r>
+      <w:r>
+        <w:rPr>
+          <w:noProof/>
+        </w:rPr>
+        <w:instrText xml:space="preserve"> PAGEREF _Toc161737238 \h </w:instrText>
+      </w:r>
+      <w:r>
+        <w:rPr>
+          <w:noProof/>
+        </w:rPr>
+      </w:r>
+      <w:r>
+        <w:rPr>
+          <w:noProof/>
+        </w:rPr>
+        <w:fldChar w:fldCharType="separate"/>
+      </w:r>
+      <w:r>
+        <w:rPr>
+          <w:noProof/>
+        </w:rPr>
+        <w:t>5</w:t>
+      </w:r>
+      <w:r>
+        <w:rPr>
+          <w:noProof/>
+        </w:rPr>
+        <w:fldChar w:fldCharType="end"/>
+      </w:r>
+    </w:p>
+    <w:p>
+      <w:pPr>
         <w:pStyle w:val="TOC1"/>
         <w:rPr>
           <w:rFonts w:asciiTheme="minorHAnsi" w:eastAsiaTheme="minorEastAsia" w:hAnsiTheme="minorHAnsi" w:cstheme="minorBidi"/>
           <w:noProof/>
           <w:color w:val="auto"/>
+          <w:sz w:val="24"/>
+          <w:szCs w:val="24"/>
           <w:bdr w:val="none" w:sz="0" w:space="0" w:color="auto"/>
-          <w:lang w:eastAsia="en-US"/>
+          <w:lang w:val="en-CA"/>
           <w14:ligatures w14:val="standardContextual"/>
         </w:rPr>
       </w:pPr>
@@ -770,15 +1267,17 @@
           <w:noProof/>
           <w:kern w:val="0"/>
         </w:rPr>
-        <w:t>3.</w:t>
+        <w:t>4.</w:t>
       </w:r>
       <w:r>
         <w:rPr>
           <w:rFonts w:asciiTheme="minorHAnsi" w:eastAsiaTheme="minorEastAsia" w:hAnsiTheme="minorHAnsi" w:cstheme="minorBidi"/>
           <w:noProof/>
           <w:color w:val="auto"/>
+          <w:sz w:val="24"/>
+          <w:szCs w:val="24"/>
           <w:bdr w:val="none" w:sz="0" w:space="0" w:color="auto"/>
-          <w:lang w:eastAsia="en-US"/>
+          <w:lang w:val="en-CA"/>
           <w14:ligatures w14:val="standardContextual"/>
         </w:rPr>
         <w:tab/>
@@ -787,9 +1286,8 @@
         <w:rPr>
           <w:rFonts w:ascii="Times New Roman" w:hAnsi="Times New Roman"/>
           <w:noProof/>
-          <w:lang w:val="pt-PT"/>
-        </w:rPr>
-        <w:t>Experiment</w:t>
+        </w:rPr>
+        <w:t>Our Findings/Experience</w:t>
       </w:r>
       <w:r>
         <w:rPr>
@@ -807,7 +1305,7 @@
         <w:rPr>
           <w:noProof/>
         </w:rPr>
-        <w:instrText xml:space="preserve"> PAGEREF _Toc160448016 \h </w:instrText>
+        <w:instrText xml:space="preserve"> PAGEREF _Toc161737239 \h </w:instrText>
       </w:r>
       <w:r>
         <w:rPr>
@@ -824,7 +1322,7 @@
         <w:rPr>
           <w:noProof/>
         </w:rPr>
-        <w:t>2</w:t>
+        <w:t>6</w:t>
       </w:r>
       <w:r>
         <w:rPr>
@@ -835,31 +1333,555 @@
     </w:p>
     <w:p>
       <w:pPr>
+        <w:pStyle w:val="TOC1"/>
+        <w:rPr>
+          <w:rFonts w:asciiTheme="minorHAnsi" w:eastAsiaTheme="minorEastAsia" w:hAnsiTheme="minorHAnsi" w:cstheme="minorBidi"/>
+          <w:noProof/>
+          <w:color w:val="auto"/>
+          <w:sz w:val="24"/>
+          <w:szCs w:val="24"/>
+          <w:bdr w:val="none" w:sz="0" w:space="0" w:color="auto"/>
+          <w:lang w:val="en-CA"/>
+          <w14:ligatures w14:val="standardContextual"/>
+        </w:rPr>
+      </w:pPr>
+      <w:r>
+        <w:rPr>
+          <w:rFonts w:ascii="Times New Roman" w:eastAsia="Times New Roman" w:hAnsi="Arial Unicode MS" w:cs="Times New Roman"/>
+          <w:noProof/>
+          <w:kern w:val="0"/>
+        </w:rPr>
+        <w:t>5.</w:t>
+      </w:r>
+      <w:r>
+        <w:rPr>
+          <w:rFonts w:asciiTheme="minorHAnsi" w:eastAsiaTheme="minorEastAsia" w:hAnsiTheme="minorHAnsi" w:cstheme="minorBidi"/>
+          <w:noProof/>
+          <w:color w:val="auto"/>
+          <w:sz w:val="24"/>
+          <w:szCs w:val="24"/>
+          <w:bdr w:val="none" w:sz="0" w:space="0" w:color="auto"/>
+          <w:lang w:val="en-CA"/>
+          <w14:ligatures w14:val="standardContextual"/>
+        </w:rPr>
+        <w:tab/>
+      </w:r>
+      <w:r>
+        <w:rPr>
+          <w:rFonts w:ascii="Times New Roman" w:hAnsi="Times New Roman"/>
+          <w:noProof/>
+        </w:rPr>
+        <w:t>Applications in the industry</w:t>
+      </w:r>
+      <w:r>
+        <w:rPr>
+          <w:noProof/>
+        </w:rPr>
+        <w:tab/>
+      </w:r>
+      <w:r>
+        <w:rPr>
+          <w:noProof/>
+        </w:rPr>
+        <w:fldChar w:fldCharType="begin"/>
+      </w:r>
+      <w:r>
+        <w:rPr>
+          <w:noProof/>
+        </w:rPr>
+        <w:instrText xml:space="preserve"> PAGEREF _Toc161737240 \h </w:instrText>
+      </w:r>
+      <w:r>
+        <w:rPr>
+          <w:noProof/>
+        </w:rPr>
+      </w:r>
+      <w:r>
+        <w:rPr>
+          <w:noProof/>
+        </w:rPr>
+        <w:fldChar w:fldCharType="separate"/>
+      </w:r>
+      <w:r>
+        <w:rPr>
+          <w:noProof/>
+        </w:rPr>
+        <w:t>8</w:t>
+      </w:r>
+      <w:r>
+        <w:rPr>
+          <w:noProof/>
+        </w:rPr>
+        <w:fldChar w:fldCharType="end"/>
+      </w:r>
+    </w:p>
+    <w:p>
+      <w:pPr>
+        <w:pStyle w:val="TOC1"/>
+        <w:rPr>
+          <w:rFonts w:asciiTheme="minorHAnsi" w:eastAsiaTheme="minorEastAsia" w:hAnsiTheme="minorHAnsi" w:cstheme="minorBidi"/>
+          <w:noProof/>
+          <w:color w:val="auto"/>
+          <w:sz w:val="24"/>
+          <w:szCs w:val="24"/>
+          <w:bdr w:val="none" w:sz="0" w:space="0" w:color="auto"/>
+          <w:lang w:val="en-CA"/>
+          <w14:ligatures w14:val="standardContextual"/>
+        </w:rPr>
+      </w:pPr>
+      <w:r>
+        <w:rPr>
+          <w:rFonts w:ascii="Times New Roman" w:eastAsia="Times New Roman" w:hAnsi="Arial Unicode MS" w:cs="Times New Roman"/>
+          <w:noProof/>
+          <w:kern w:val="0"/>
+        </w:rPr>
+        <w:t>6.</w:t>
+      </w:r>
+      <w:r>
+        <w:rPr>
+          <w:rFonts w:asciiTheme="minorHAnsi" w:eastAsiaTheme="minorEastAsia" w:hAnsiTheme="minorHAnsi" w:cstheme="minorBidi"/>
+          <w:noProof/>
+          <w:color w:val="auto"/>
+          <w:sz w:val="24"/>
+          <w:szCs w:val="24"/>
+          <w:bdr w:val="none" w:sz="0" w:space="0" w:color="auto"/>
+          <w:lang w:val="en-CA"/>
+          <w14:ligatures w14:val="standardContextual"/>
+        </w:rPr>
+        <w:tab/>
+      </w:r>
+      <w:r>
+        <w:rPr>
+          <w:rFonts w:ascii="Times New Roman" w:hAnsi="Times New Roman"/>
+          <w:noProof/>
+        </w:rPr>
+        <w:t xml:space="preserve">Security Concerns and </w:t>
+      </w:r>
+      <w:r>
+        <w:rPr>
+          <w:rFonts w:ascii="Times New Roman" w:hAnsi="Times New Roman"/>
+          <w:noProof/>
+        </w:rPr>
+        <w:t>Implementation</w:t>
+      </w:r>
+      <w:r>
+        <w:rPr>
+          <w:noProof/>
+        </w:rPr>
+        <w:tab/>
+      </w:r>
+      <w:r>
+        <w:rPr>
+          <w:noProof/>
+        </w:rPr>
+        <w:fldChar w:fldCharType="begin"/>
+      </w:r>
+      <w:r>
+        <w:rPr>
+          <w:noProof/>
+        </w:rPr>
+        <w:instrText xml:space="preserve"> PAGEREF _Toc161737241 \h </w:instrText>
+      </w:r>
+      <w:r>
+        <w:rPr>
+          <w:noProof/>
+        </w:rPr>
+      </w:r>
+      <w:r>
+        <w:rPr>
+          <w:noProof/>
+        </w:rPr>
+        <w:fldChar w:fldCharType="separate"/>
+      </w:r>
+      <w:r>
+        <w:rPr>
+          <w:noProof/>
+        </w:rPr>
+        <w:t>8</w:t>
+      </w:r>
+      <w:r>
+        <w:rPr>
+          <w:noProof/>
+        </w:rPr>
+        <w:fldChar w:fldCharType="end"/>
+      </w:r>
+    </w:p>
+    <w:p>
+      <w:pPr>
+        <w:pStyle w:val="TOC1"/>
+        <w:rPr>
+          <w:rFonts w:asciiTheme="minorHAnsi" w:eastAsiaTheme="minorEastAsia" w:hAnsiTheme="minorHAnsi" w:cstheme="minorBidi"/>
+          <w:noProof/>
+          <w:color w:val="auto"/>
+          <w:sz w:val="24"/>
+          <w:szCs w:val="24"/>
+          <w:bdr w:val="none" w:sz="0" w:space="0" w:color="auto"/>
+          <w:lang w:val="en-CA"/>
+          <w14:ligatures w14:val="standardContextual"/>
+        </w:rPr>
+      </w:pPr>
+      <w:r>
+        <w:rPr>
+          <w:rFonts w:ascii="Times New Roman" w:eastAsia="Times New Roman" w:hAnsi="Arial Unicode MS" w:cs="Times New Roman"/>
+          <w:noProof/>
+          <w:kern w:val="0"/>
+        </w:rPr>
+        <w:t>7.</w:t>
+      </w:r>
+      <w:r>
+        <w:rPr>
+          <w:rFonts w:asciiTheme="minorHAnsi" w:eastAsiaTheme="minorEastAsia" w:hAnsiTheme="minorHAnsi" w:cstheme="minorBidi"/>
+          <w:noProof/>
+          <w:color w:val="auto"/>
+          <w:sz w:val="24"/>
+          <w:szCs w:val="24"/>
+          <w:bdr w:val="none" w:sz="0" w:space="0" w:color="auto"/>
+          <w:lang w:val="en-CA"/>
+          <w14:ligatures w14:val="standardContextual"/>
+        </w:rPr>
+        <w:tab/>
+      </w:r>
+      <w:r>
+        <w:rPr>
+          <w:rFonts w:ascii="Times New Roman" w:hAnsi="Times New Roman"/>
+          <w:noProof/>
+        </w:rPr>
+        <w:t>Next Steps for IoT</w:t>
+      </w:r>
+      <w:r>
+        <w:rPr>
+          <w:noProof/>
+        </w:rPr>
+        <w:tab/>
+      </w:r>
+      <w:r>
+        <w:rPr>
+          <w:noProof/>
+        </w:rPr>
+        <w:fldChar w:fldCharType="begin"/>
+      </w:r>
+      <w:r>
+        <w:rPr>
+          <w:noProof/>
+        </w:rPr>
+        <w:instrText xml:space="preserve"> PAGEREF _Toc161737242 \h </w:instrText>
+      </w:r>
+      <w:r>
+        <w:rPr>
+          <w:noProof/>
+        </w:rPr>
+      </w:r>
+      <w:r>
+        <w:rPr>
+          <w:noProof/>
+        </w:rPr>
+        <w:fldChar w:fldCharType="separate"/>
+      </w:r>
+      <w:r>
+        <w:rPr>
+          <w:noProof/>
+        </w:rPr>
+        <w:t>9</w:t>
+      </w:r>
+      <w:r>
+        <w:rPr>
+          <w:noProof/>
+        </w:rPr>
+        <w:fldChar w:fldCharType="end"/>
+      </w:r>
+    </w:p>
+    <w:p>
+      <w:pPr>
         <w:pStyle w:val="TOC2"/>
         <w:rPr>
           <w:rFonts w:asciiTheme="minorHAnsi" w:eastAsiaTheme="minorEastAsia" w:hAnsiTheme="minorHAnsi" w:cstheme="minorBidi"/>
           <w:noProof/>
           <w:color w:val="auto"/>
+          <w:sz w:val="24"/>
+          <w:szCs w:val="24"/>
           <w:bdr w:val="none" w:sz="0" w:space="0" w:color="auto"/>
-          <w:lang w:eastAsia="en-US"/>
+          <w:lang w:val="en-CA"/>
           <w14:ligatures w14:val="standardContextual"/>
         </w:rPr>
       </w:pPr>
       <w:r>
         <w:rPr>
+          <w:noProof/>
+        </w:rPr>
+        <w:t>7.1 Security and Regulation</w:t>
+      </w:r>
+      <w:r>
+        <w:rPr>
+          <w:noProof/>
+        </w:rPr>
+        <w:tab/>
+      </w:r>
+      <w:r>
+        <w:rPr>
+          <w:noProof/>
+        </w:rPr>
+        <w:fldChar w:fldCharType="begin"/>
+      </w:r>
+      <w:r>
+        <w:rPr>
+          <w:noProof/>
+        </w:rPr>
+        <w:instrText xml:space="preserve"> PAGEREF _Toc161737243 \h </w:instrText>
+      </w:r>
+      <w:r>
+        <w:rPr>
+          <w:noProof/>
+        </w:rPr>
+      </w:r>
+      <w:r>
+        <w:rPr>
+          <w:noProof/>
+        </w:rPr>
+        <w:fldChar w:fldCharType="separate"/>
+      </w:r>
+      <w:r>
+        <w:rPr>
+          <w:noProof/>
+        </w:rPr>
+        <w:t>9</w:t>
+      </w:r>
+      <w:r>
+        <w:rPr>
+          <w:noProof/>
+        </w:rPr>
+        <w:fldChar w:fldCharType="end"/>
+      </w:r>
+    </w:p>
+    <w:p>
+      <w:pPr>
+        <w:pStyle w:val="TOC2"/>
+        <w:rPr>
+          <w:rFonts w:asciiTheme="minorHAnsi" w:eastAsiaTheme="minorEastAsia" w:hAnsiTheme="minorHAnsi" w:cstheme="minorBidi"/>
+          <w:noProof/>
+          <w:color w:val="auto"/>
+          <w:sz w:val="24"/>
+          <w:szCs w:val="24"/>
+          <w:bdr w:val="none" w:sz="0" w:space="0" w:color="auto"/>
+          <w:lang w:val="en-CA"/>
+          <w14:ligatures w14:val="standardContextual"/>
+        </w:rPr>
+      </w:pPr>
+      <w:r>
+        <w:rPr>
+          <w:noProof/>
+        </w:rPr>
+        <w:t>7.2 Trends in Technology</w:t>
+      </w:r>
+      <w:r>
+        <w:rPr>
+          <w:noProof/>
+        </w:rPr>
+        <w:tab/>
+      </w:r>
+      <w:r>
+        <w:rPr>
+          <w:noProof/>
+        </w:rPr>
+        <w:fldChar w:fldCharType="begin"/>
+      </w:r>
+      <w:r>
+        <w:rPr>
+          <w:noProof/>
+        </w:rPr>
+        <w:instrText xml:space="preserve"> PAGEREF _Toc161737244 \h </w:instrText>
+      </w:r>
+      <w:r>
+        <w:rPr>
+          <w:noProof/>
+        </w:rPr>
+      </w:r>
+      <w:r>
+        <w:rPr>
+          <w:noProof/>
+        </w:rPr>
+        <w:fldChar w:fldCharType="separate"/>
+      </w:r>
+      <w:r>
+        <w:rPr>
+          <w:noProof/>
+        </w:rPr>
+        <w:t>9</w:t>
+      </w:r>
+      <w:r>
+        <w:rPr>
+          <w:noProof/>
+        </w:rPr>
+        <w:fldChar w:fldCharType="end"/>
+      </w:r>
+    </w:p>
+    <w:p>
+      <w:pPr>
+        <w:pStyle w:val="TOC2"/>
+        <w:rPr>
+          <w:rFonts w:asciiTheme="minorHAnsi" w:eastAsiaTheme="minorEastAsia" w:hAnsiTheme="minorHAnsi" w:cstheme="minorBidi"/>
+          <w:noProof/>
+          <w:color w:val="auto"/>
+          <w:sz w:val="24"/>
+          <w:szCs w:val="24"/>
+          <w:bdr w:val="none" w:sz="0" w:space="0" w:color="auto"/>
+          <w:lang w:val="en-CA"/>
+          <w14:ligatures w14:val="standardContextual"/>
+        </w:rPr>
+      </w:pPr>
+      <w:r>
+        <w:rPr>
+          <w:noProof/>
+        </w:rPr>
+        <w:t>7.3 Market Growth</w:t>
+      </w:r>
+      <w:r>
+        <w:rPr>
+          <w:noProof/>
+        </w:rPr>
+        <w:tab/>
+      </w:r>
+      <w:r>
+        <w:rPr>
+          <w:noProof/>
+        </w:rPr>
+        <w:fldChar w:fldCharType="begin"/>
+      </w:r>
+      <w:r>
+        <w:rPr>
+          <w:noProof/>
+        </w:rPr>
+        <w:instrText xml:space="preserve"> PAGEREF _Toc161737245 \h </w:instrText>
+      </w:r>
+      <w:r>
+        <w:rPr>
+          <w:noProof/>
+        </w:rPr>
+      </w:r>
+      <w:r>
+        <w:rPr>
+          <w:noProof/>
+        </w:rPr>
+        <w:fldChar w:fldCharType="separate"/>
+      </w:r>
+      <w:r>
+        <w:rPr>
+          <w:noProof/>
+        </w:rPr>
+        <w:t>9</w:t>
+      </w:r>
+      <w:r>
+        <w:rPr>
+          <w:noProof/>
+        </w:rPr>
+        <w:fldChar w:fldCharType="end"/>
+      </w:r>
+    </w:p>
+    <w:p>
+      <w:pPr>
+        <w:pStyle w:val="TOC1"/>
+        <w:rPr>
+          <w:rFonts w:asciiTheme="minorHAnsi" w:eastAsiaTheme="minorEastAsia" w:hAnsiTheme="minorHAnsi" w:cstheme="minorBidi"/>
+          <w:noProof/>
+          <w:color w:val="auto"/>
+          <w:sz w:val="24"/>
+          <w:szCs w:val="24"/>
+          <w:bdr w:val="none" w:sz="0" w:space="0" w:color="auto"/>
+          <w:lang w:val="en-CA"/>
+          <w14:ligatures w14:val="standardContextual"/>
+        </w:rPr>
+      </w:pPr>
+      <w:r>
+        <w:rPr>
           <w:rFonts w:ascii="Times New Roman" w:eastAsia="Times New Roman" w:hAnsi="Arial Unicode MS" w:cs="Times New Roman"/>
           <w:noProof/>
           <w:kern w:val="0"/>
         </w:rPr>
-        <w:t>3.1.</w:t>
+        <w:t>8.</w:t>
+      </w:r>
+      <w:r>
+        <w:rPr>
+          <w:rFonts w:asciiTheme="minorHAnsi" w:eastAsiaTheme="minorEastAsia" w:hAnsiTheme="minorHAnsi" w:cstheme="minorBidi"/>
+          <w:noProof/>
+          <w:color w:val="auto"/>
+          <w:sz w:val="24"/>
+          <w:szCs w:val="24"/>
+          <w:bdr w:val="none" w:sz="0" w:space="0" w:color="auto"/>
+          <w:lang w:val="en-CA"/>
+          <w14:ligatures w14:val="standardContextual"/>
+        </w:rPr>
+        <w:tab/>
       </w:r>
       <w:r>
         <w:rPr>
           <w:rFonts w:ascii="Times New Roman" w:hAnsi="Times New Roman"/>
           <w:noProof/>
+          <w:lang w:val="it-IT"/>
+        </w:rPr>
+        <w:t>Conclusion</w:t>
+      </w:r>
+      <w:r>
+        <w:rPr>
+          <w:noProof/>
+        </w:rPr>
+        <w:tab/>
+      </w:r>
+      <w:r>
+        <w:rPr>
+          <w:noProof/>
+        </w:rPr>
+        <w:fldChar w:fldCharType="begin"/>
+      </w:r>
+      <w:r>
+        <w:rPr>
+          <w:noProof/>
+        </w:rPr>
+        <w:instrText xml:space="preserve"> PAGEREF _Toc161737246 \h </w:instrText>
+      </w:r>
+      <w:r>
+        <w:rPr>
+          <w:noProof/>
+        </w:rPr>
+      </w:r>
+      <w:r>
+        <w:rPr>
+          <w:noProof/>
+        </w:rPr>
+        <w:fldChar w:fldCharType="separate"/>
+      </w:r>
+      <w:r>
+        <w:rPr>
+          <w:noProof/>
+        </w:rPr>
+        <w:t>10</w:t>
+      </w:r>
+      <w:r>
+        <w:rPr>
+          <w:noProof/>
+        </w:rPr>
+        <w:fldChar w:fldCharType="end"/>
+      </w:r>
+    </w:p>
+    <w:p>
+      <w:pPr>
+        <w:pStyle w:val="TOC1"/>
+        <w:rPr>
+          <w:rFonts w:asciiTheme="minorHAnsi" w:eastAsiaTheme="minorEastAsia" w:hAnsiTheme="minorHAnsi" w:cstheme="minorBidi"/>
+          <w:noProof/>
+          <w:color w:val="auto"/>
+          <w:sz w:val="24"/>
+          <w:szCs w:val="24"/>
+          <w:bdr w:val="none" w:sz="0" w:space="0" w:color="auto"/>
+          <w:lang w:val="en-CA"/>
+          <w14:ligatures w14:val="standardContextual"/>
+        </w:rPr>
+      </w:pPr>
+      <w:r>
+        <w:rPr>
+          <w:rFonts w:ascii="Times New Roman" w:hAnsi="Times New Roman"/>
+          <w:noProof/>
           <w:lang w:val="fr-FR"/>
         </w:rPr>
-        <w:t xml:space="preserve"> Premise</w:t>
+        <w:t>References</w:t>
       </w:r>
       <w:r>
         <w:rPr>
@@ -877,7 +1899,7 @@
         <w:rPr>
           <w:noProof/>
         </w:rPr>
-        <w:instrText xml:space="preserve"> PAGEREF _Toc160448017 \h </w:instrText>
+        <w:instrText xml:space="preserve"> PAGEREF _Toc161737247 \h </w:instrText>
       </w:r>
       <w:r>
         <w:rPr>
@@ -894,7 +1916,7 @@
         <w:rPr>
           <w:noProof/>
         </w:rPr>
-        <w:t>2</w:t>
+        <w:t>11</w:t>
       </w:r>
       <w:r>
         <w:rPr>
@@ -905,30 +1927,88 @@
     </w:p>
     <w:p>
       <w:pPr>
+        <w:pStyle w:val="TOC1"/>
+        <w:rPr>
+          <w:rFonts w:asciiTheme="minorHAnsi" w:eastAsiaTheme="minorEastAsia" w:hAnsiTheme="minorHAnsi" w:cstheme="minorBidi"/>
+          <w:noProof/>
+          <w:color w:val="auto"/>
+          <w:sz w:val="24"/>
+          <w:szCs w:val="24"/>
+          <w:bdr w:val="none" w:sz="0" w:space="0" w:color="auto"/>
+          <w:lang w:val="en-CA"/>
+          <w14:ligatures w14:val="standardContextual"/>
+        </w:rPr>
+      </w:pPr>
+      <w:r>
+        <w:rPr>
+          <w:rFonts w:ascii="Times New Roman" w:hAnsi="Times New Roman"/>
+          <w:noProof/>
+          <w:lang w:val="da-DK"/>
+        </w:rPr>
+        <w:t>Appendix</w:t>
+      </w:r>
+      <w:r>
+        <w:rPr>
+          <w:noProof/>
+        </w:rPr>
+        <w:tab/>
+      </w:r>
+      <w:r>
+        <w:rPr>
+          <w:noProof/>
+        </w:rPr>
+        <w:fldChar w:fldCharType="begin"/>
+      </w:r>
+      <w:r>
+        <w:rPr>
+          <w:noProof/>
+        </w:rPr>
+        <w:instrText xml:space="preserve"> PAGEREF _Toc161737248 \h </w:instrText>
+      </w:r>
+      <w:r>
+        <w:rPr>
+          <w:noProof/>
+        </w:rPr>
+      </w:r>
+      <w:r>
+        <w:rPr>
+          <w:noProof/>
+        </w:rPr>
+        <w:fldChar w:fldCharType="separate"/>
+      </w:r>
+      <w:r>
+        <w:rPr>
+          <w:noProof/>
+        </w:rPr>
+        <w:t>13</w:t>
+      </w:r>
+      <w:r>
+        <w:rPr>
+          <w:noProof/>
+        </w:rPr>
+        <w:fldChar w:fldCharType="end"/>
+      </w:r>
+    </w:p>
+    <w:p>
+      <w:pPr>
         <w:pStyle w:val="TOC2"/>
         <w:rPr>
           <w:rFonts w:asciiTheme="minorHAnsi" w:eastAsiaTheme="minorEastAsia" w:hAnsiTheme="minorHAnsi" w:cstheme="minorBidi"/>
           <w:noProof/>
           <w:color w:val="auto"/>
+          <w:sz w:val="24"/>
+          <w:szCs w:val="24"/>
           <w:bdr w:val="none" w:sz="0" w:space="0" w:color="auto"/>
-          <w:lang w:eastAsia="en-US"/>
+          <w:lang w:val="en-CA"/>
           <w14:ligatures w14:val="standardContextual"/>
         </w:rPr>
       </w:pPr>
       <w:r>
         <w:rPr>
-          <w:rFonts w:ascii="Times New Roman" w:eastAsia="Times New Roman" w:hAnsi="Arial Unicode MS" w:cs="Times New Roman"/>
-          <w:noProof/>
-          <w:kern w:val="0"/>
-        </w:rPr>
-        <w:t>3.2.</w:t>
-      </w:r>
-      <w:r>
-        <w:rPr>
           <w:rFonts w:ascii="Times New Roman" w:hAnsi="Times New Roman"/>
           <w:noProof/>
         </w:rPr>
-        <w:t xml:space="preserve"> Breakdown</w:t>
+        <w:t>1. Arduino MKRWfFi1010V2.0 Schematic</w:t>
       </w:r>
       <w:r>
         <w:rPr>
@@ -946,7 +2026,7 @@
         <w:rPr>
           <w:noProof/>
         </w:rPr>
-        <w:instrText xml:space="preserve"> PAGEREF _Toc160448018 \h </w:instrText>
+        <w:instrText xml:space="preserve"> PAGEREF _Toc161737249 \h </w:instrText>
       </w:r>
       <w:r>
         <w:rPr>
@@ -963,7 +2043,7 @@
         <w:rPr>
           <w:noProof/>
         </w:rPr>
-        <w:t>2</w:t>
+        <w:t>13</w:t>
       </w:r>
       <w:r>
         <w:rPr>
@@ -975,21 +2055,23 @@
     <w:p>
       <w:pPr>
         <w:pStyle w:val="TOC2"/>
-        <w:ind w:left="720"/>
         <w:rPr>
           <w:rFonts w:asciiTheme="minorHAnsi" w:eastAsiaTheme="minorEastAsia" w:hAnsiTheme="minorHAnsi" w:cstheme="minorBidi"/>
           <w:noProof/>
           <w:color w:val="auto"/>
+          <w:sz w:val="24"/>
+          <w:szCs w:val="24"/>
           <w:bdr w:val="none" w:sz="0" w:space="0" w:color="auto"/>
-          <w:lang w:eastAsia="en-US"/>
+          <w:lang w:val="en-CA"/>
           <w14:ligatures w14:val="standardContextual"/>
         </w:rPr>
       </w:pPr>
       <w:r>
         <w:rPr>
-          <w:noProof/>
-        </w:rPr>
-        <w:t>3.2.1. Physical Setup</w:t>
+          <w:rFonts w:ascii="Times New Roman" w:hAnsi="Times New Roman"/>
+          <w:noProof/>
+        </w:rPr>
+        <w:t>2. Raw Experiment Data</w:t>
       </w:r>
       <w:r>
         <w:rPr>
@@ -1007,7 +2089,7 @@
         <w:rPr>
           <w:noProof/>
         </w:rPr>
-        <w:instrText xml:space="preserve"> PAGEREF _Toc160448019 \h </w:instrText>
+        <w:instrText xml:space="preserve"> PAGEREF _Toc161737250 \h </w:instrText>
       </w:r>
       <w:r>
         <w:rPr>
@@ -1024,7 +2106,7 @@
         <w:rPr>
           <w:noProof/>
         </w:rPr>
-        <w:t>2</w:t>
+        <w:t>14</w:t>
       </w:r>
       <w:r>
         <w:rPr>
@@ -1036,21 +2118,23 @@
     <w:p>
       <w:pPr>
         <w:pStyle w:val="TOC2"/>
-        <w:ind w:left="720"/>
         <w:rPr>
           <w:rFonts w:asciiTheme="minorHAnsi" w:eastAsiaTheme="minorEastAsia" w:hAnsiTheme="minorHAnsi" w:cstheme="minorBidi"/>
           <w:noProof/>
           <w:color w:val="auto"/>
+          <w:sz w:val="24"/>
+          <w:szCs w:val="24"/>
           <w:bdr w:val="none" w:sz="0" w:space="0" w:color="auto"/>
-          <w:lang w:eastAsia="en-US"/>
+          <w:lang w:val="en-CA"/>
           <w14:ligatures w14:val="standardContextual"/>
         </w:rPr>
       </w:pPr>
       <w:r>
         <w:rPr>
-          <w:noProof/>
-        </w:rPr>
-        <w:t>3.2.2. Flashing and Verification</w:t>
+          <w:rFonts w:ascii="Times New Roman" w:hAnsi="Times New Roman"/>
+          <w:noProof/>
+        </w:rPr>
+        <w:t>3. Arduino Boilerplate Code</w:t>
       </w:r>
       <w:r>
         <w:rPr>
@@ -1068,7 +2152,7 @@
         <w:rPr>
           <w:noProof/>
         </w:rPr>
-        <w:instrText xml:space="preserve"> PAGEREF _Toc160448020 \h </w:instrText>
+        <w:instrText xml:space="preserve"> PAGEREF _Toc161737251 \h </w:instrText>
       </w:r>
       <w:r>
         <w:rPr>
@@ -1085,7 +2169,7 @@
         <w:rPr>
           <w:noProof/>
         </w:rPr>
-        <w:t>4</w:t>
+        <w:t>16</w:t>
       </w:r>
       <w:r>
         <w:rPr>
@@ -1097,21 +2181,23 @@
     <w:p>
       <w:pPr>
         <w:pStyle w:val="TOC2"/>
-        <w:ind w:left="720"/>
         <w:rPr>
           <w:rFonts w:asciiTheme="minorHAnsi" w:eastAsiaTheme="minorEastAsia" w:hAnsiTheme="minorHAnsi" w:cstheme="minorBidi"/>
           <w:noProof/>
           <w:color w:val="auto"/>
+          <w:sz w:val="24"/>
+          <w:szCs w:val="24"/>
           <w:bdr w:val="none" w:sz="0" w:space="0" w:color="auto"/>
-          <w:lang w:eastAsia="en-US"/>
+          <w:lang w:val="en-CA"/>
           <w14:ligatures w14:val="standardContextual"/>
         </w:rPr>
       </w:pPr>
       <w:r>
         <w:rPr>
-          <w:noProof/>
-        </w:rPr>
-        <w:t>3.2.3. Troubleshooting</w:t>
+          <w:rFonts w:ascii="Times New Roman" w:hAnsi="Times New Roman"/>
+          <w:noProof/>
+        </w:rPr>
+        <w:t>4. GitHub Repository</w:t>
       </w:r>
       <w:r>
         <w:rPr>
@@ -1129,7 +2215,7 @@
         <w:rPr>
           <w:noProof/>
         </w:rPr>
-        <w:instrText xml:space="preserve"> PAGEREF _Toc160448021 \h </w:instrText>
+        <w:instrText xml:space="preserve"> PAGEREF _Toc161737252 \h </w:instrText>
       </w:r>
       <w:r>
         <w:rPr>
@@ -1146,1032 +2232,7 @@
         <w:rPr>
           <w:noProof/>
         </w:rPr>
-        <w:t>4</w:t>
-      </w:r>
-      <w:r>
-        <w:rPr>
-          <w:noProof/>
-        </w:rPr>
-        <w:fldChar w:fldCharType="end"/>
-      </w:r>
-    </w:p>
-    <w:p>
-      <w:pPr>
-        <w:pStyle w:val="TOC2"/>
-        <w:rPr>
-          <w:rFonts w:asciiTheme="minorHAnsi" w:eastAsiaTheme="minorEastAsia" w:hAnsiTheme="minorHAnsi" w:cstheme="minorBidi"/>
-          <w:noProof/>
-          <w:color w:val="auto"/>
-          <w:bdr w:val="none" w:sz="0" w:space="0" w:color="auto"/>
-          <w:lang w:eastAsia="en-US"/>
-          <w14:ligatures w14:val="standardContextual"/>
-        </w:rPr>
-      </w:pPr>
-      <w:r>
-        <w:rPr>
-          <w:rFonts w:ascii="Times New Roman" w:eastAsia="Times New Roman" w:hAnsi="Arial Unicode MS" w:cs="Times New Roman"/>
-          <w:noProof/>
-          <w:kern w:val="0"/>
-        </w:rPr>
-        <w:t>3.3.</w:t>
-      </w:r>
-      <w:r>
-        <w:rPr>
-          <w:rFonts w:ascii="Times New Roman" w:hAnsi="Times New Roman"/>
-          <w:noProof/>
-        </w:rPr>
-        <w:t xml:space="preserve"> Outcome</w:t>
-      </w:r>
-      <w:r>
-        <w:rPr>
-          <w:noProof/>
-        </w:rPr>
-        <w:tab/>
-      </w:r>
-      <w:r>
-        <w:rPr>
-          <w:noProof/>
-        </w:rPr>
-        <w:fldChar w:fldCharType="begin"/>
-      </w:r>
-      <w:r>
-        <w:rPr>
-          <w:noProof/>
-        </w:rPr>
-        <w:instrText xml:space="preserve"> PAGEREF _Toc160448022 \h </w:instrText>
-      </w:r>
-      <w:r>
-        <w:rPr>
-          <w:noProof/>
-        </w:rPr>
-      </w:r>
-      <w:r>
-        <w:rPr>
-          <w:noProof/>
-        </w:rPr>
-        <w:fldChar w:fldCharType="separate"/>
-      </w:r>
-      <w:r>
-        <w:rPr>
-          <w:noProof/>
-        </w:rPr>
-        <w:t>5</w:t>
-      </w:r>
-      <w:r>
-        <w:rPr>
-          <w:noProof/>
-        </w:rPr>
-        <w:fldChar w:fldCharType="end"/>
-      </w:r>
-    </w:p>
-    <w:p>
-      <w:pPr>
-        <w:pStyle w:val="TOC1"/>
-        <w:rPr>
-          <w:rFonts w:asciiTheme="minorHAnsi" w:eastAsiaTheme="minorEastAsia" w:hAnsiTheme="minorHAnsi" w:cstheme="minorBidi"/>
-          <w:noProof/>
-          <w:color w:val="auto"/>
-          <w:bdr w:val="none" w:sz="0" w:space="0" w:color="auto"/>
-          <w:lang w:eastAsia="en-US"/>
-          <w14:ligatures w14:val="standardContextual"/>
-        </w:rPr>
-      </w:pPr>
-      <w:r>
-        <w:rPr>
-          <w:rFonts w:ascii="Times New Roman" w:eastAsia="Times New Roman" w:hAnsi="Arial Unicode MS" w:cs="Times New Roman"/>
-          <w:noProof/>
-          <w:kern w:val="0"/>
-        </w:rPr>
-        <w:t>4.</w:t>
-      </w:r>
-      <w:r>
-        <w:rPr>
-          <w:rFonts w:asciiTheme="minorHAnsi" w:eastAsiaTheme="minorEastAsia" w:hAnsiTheme="minorHAnsi" w:cstheme="minorBidi"/>
-          <w:noProof/>
-          <w:color w:val="auto"/>
-          <w:bdr w:val="none" w:sz="0" w:space="0" w:color="auto"/>
-          <w:lang w:eastAsia="en-US"/>
-          <w14:ligatures w14:val="standardContextual"/>
-        </w:rPr>
-        <w:tab/>
-      </w:r>
-      <w:r>
-        <w:rPr>
-          <w:rFonts w:ascii="Times New Roman" w:hAnsi="Times New Roman"/>
-          <w:noProof/>
-        </w:rPr>
-        <w:t>Our Findings/Experience</w:t>
-      </w:r>
-      <w:r>
-        <w:rPr>
-          <w:noProof/>
-        </w:rPr>
-        <w:tab/>
-      </w:r>
-      <w:r>
-        <w:rPr>
-          <w:noProof/>
-        </w:rPr>
-        <w:fldChar w:fldCharType="begin"/>
-      </w:r>
-      <w:r>
-        <w:rPr>
-          <w:noProof/>
-        </w:rPr>
-        <w:instrText xml:space="preserve"> PAGEREF _Toc160448023 \h </w:instrText>
-      </w:r>
-      <w:r>
-        <w:rPr>
-          <w:noProof/>
-        </w:rPr>
-      </w:r>
-      <w:r>
-        <w:rPr>
-          <w:noProof/>
-        </w:rPr>
-        <w:fldChar w:fldCharType="separate"/>
-      </w:r>
-      <w:r>
-        <w:rPr>
-          <w:noProof/>
-        </w:rPr>
-        <w:t>6</w:t>
-      </w:r>
-      <w:r>
-        <w:rPr>
-          <w:noProof/>
-        </w:rPr>
-        <w:fldChar w:fldCharType="end"/>
-      </w:r>
-    </w:p>
-    <w:p>
-      <w:pPr>
-        <w:pStyle w:val="TOC1"/>
-        <w:rPr>
-          <w:rFonts w:asciiTheme="minorHAnsi" w:eastAsiaTheme="minorEastAsia" w:hAnsiTheme="minorHAnsi" w:cstheme="minorBidi"/>
-          <w:noProof/>
-          <w:color w:val="auto"/>
-          <w:bdr w:val="none" w:sz="0" w:space="0" w:color="auto"/>
-          <w:lang w:eastAsia="en-US"/>
-          <w14:ligatures w14:val="standardContextual"/>
-        </w:rPr>
-      </w:pPr>
-      <w:r>
-        <w:rPr>
-          <w:rFonts w:ascii="Times New Roman" w:eastAsia="Times New Roman" w:hAnsi="Arial Unicode MS" w:cs="Times New Roman"/>
-          <w:noProof/>
-          <w:kern w:val="0"/>
-        </w:rPr>
-        <w:t>5.</w:t>
-      </w:r>
-      <w:r>
-        <w:rPr>
-          <w:rFonts w:asciiTheme="minorHAnsi" w:eastAsiaTheme="minorEastAsia" w:hAnsiTheme="minorHAnsi" w:cstheme="minorBidi"/>
-          <w:noProof/>
-          <w:color w:val="auto"/>
-          <w:bdr w:val="none" w:sz="0" w:space="0" w:color="auto"/>
-          <w:lang w:eastAsia="en-US"/>
-          <w14:ligatures w14:val="standardContextual"/>
-        </w:rPr>
-        <w:tab/>
-      </w:r>
-      <w:r>
-        <w:rPr>
-          <w:rFonts w:ascii="Times New Roman" w:hAnsi="Times New Roman"/>
-          <w:noProof/>
-        </w:rPr>
-        <w:t>Applications in the industry</w:t>
-      </w:r>
-      <w:r>
-        <w:rPr>
-          <w:noProof/>
-        </w:rPr>
-        <w:tab/>
-      </w:r>
-      <w:r>
-        <w:rPr>
-          <w:noProof/>
-        </w:rPr>
-        <w:fldChar w:fldCharType="begin"/>
-      </w:r>
-      <w:r>
-        <w:rPr>
-          <w:noProof/>
-        </w:rPr>
-        <w:instrText xml:space="preserve"> PAGEREF _Toc160448024 \h </w:instrText>
-      </w:r>
-      <w:r>
-        <w:rPr>
-          <w:noProof/>
-        </w:rPr>
-      </w:r>
-      <w:r>
-        <w:rPr>
-          <w:noProof/>
-        </w:rPr>
-        <w:fldChar w:fldCharType="separate"/>
-      </w:r>
-      <w:r>
-        <w:rPr>
-          <w:noProof/>
-        </w:rPr>
-        <w:t>7</w:t>
-      </w:r>
-      <w:r>
-        <w:rPr>
-          <w:noProof/>
-        </w:rPr>
-        <w:fldChar w:fldCharType="end"/>
-      </w:r>
-    </w:p>
-    <w:p>
-      <w:pPr>
-        <w:pStyle w:val="TOC1"/>
-        <w:rPr>
-          <w:rFonts w:asciiTheme="minorHAnsi" w:eastAsiaTheme="minorEastAsia" w:hAnsiTheme="minorHAnsi" w:cstheme="minorBidi"/>
-          <w:noProof/>
-          <w:color w:val="auto"/>
-          <w:bdr w:val="none" w:sz="0" w:space="0" w:color="auto"/>
-          <w:lang w:eastAsia="en-US"/>
-          <w14:ligatures w14:val="standardContextual"/>
-        </w:rPr>
-      </w:pPr>
-      <w:r>
-        <w:rPr>
-          <w:rFonts w:ascii="Times New Roman" w:eastAsia="Times New Roman" w:hAnsi="Arial Unicode MS" w:cs="Times New Roman"/>
-          <w:noProof/>
-          <w:kern w:val="0"/>
-        </w:rPr>
-        <w:t>6.</w:t>
-      </w:r>
-      <w:r>
-        <w:rPr>
-          <w:rFonts w:asciiTheme="minorHAnsi" w:eastAsiaTheme="minorEastAsia" w:hAnsiTheme="minorHAnsi" w:cstheme="minorBidi"/>
-          <w:noProof/>
-          <w:color w:val="auto"/>
-          <w:bdr w:val="none" w:sz="0" w:space="0" w:color="auto"/>
-          <w:lang w:eastAsia="en-US"/>
-          <w14:ligatures w14:val="standardContextual"/>
-        </w:rPr>
-        <w:tab/>
-      </w:r>
-      <w:r>
-        <w:rPr>
-          <w:rFonts w:ascii="Times New Roman" w:hAnsi="Times New Roman"/>
-          <w:noProof/>
-        </w:rPr>
-        <w:t xml:space="preserve">Security Concerns and </w:t>
-      </w:r>
-      <w:r>
-        <w:rPr>
-          <w:rFonts w:ascii="Times New Roman" w:hAnsi="Times New Roman"/>
-          <w:noProof/>
-        </w:rPr>
-        <w:t>Implementation</w:t>
-      </w:r>
-      <w:r>
-        <w:rPr>
-          <w:noProof/>
-        </w:rPr>
-        <w:tab/>
-      </w:r>
-      <w:r>
-        <w:rPr>
-          <w:noProof/>
-        </w:rPr>
-        <w:fldChar w:fldCharType="begin"/>
-      </w:r>
-      <w:r>
-        <w:rPr>
-          <w:noProof/>
-        </w:rPr>
-        <w:instrText xml:space="preserve"> PAGEREF _Toc160448025 \h </w:instrText>
-      </w:r>
-      <w:r>
-        <w:rPr>
-          <w:noProof/>
-        </w:rPr>
-      </w:r>
-      <w:r>
-        <w:rPr>
-          <w:noProof/>
-        </w:rPr>
-        <w:fldChar w:fldCharType="separate"/>
-      </w:r>
-      <w:r>
-        <w:rPr>
-          <w:noProof/>
-        </w:rPr>
-        <w:t>7</w:t>
-      </w:r>
-      <w:r>
-        <w:rPr>
-          <w:noProof/>
-        </w:rPr>
-        <w:fldChar w:fldCharType="end"/>
-      </w:r>
-    </w:p>
-    <w:p>
-      <w:pPr>
-        <w:pStyle w:val="TOC1"/>
-        <w:rPr>
-          <w:rFonts w:asciiTheme="minorHAnsi" w:eastAsiaTheme="minorEastAsia" w:hAnsiTheme="minorHAnsi" w:cstheme="minorBidi"/>
-          <w:noProof/>
-          <w:color w:val="auto"/>
-          <w:bdr w:val="none" w:sz="0" w:space="0" w:color="auto"/>
-          <w:lang w:eastAsia="en-US"/>
-          <w14:ligatures w14:val="standardContextual"/>
-        </w:rPr>
-      </w:pPr>
-      <w:r>
-        <w:rPr>
-          <w:rFonts w:ascii="Times New Roman" w:eastAsia="Times New Roman" w:hAnsi="Arial Unicode MS" w:cs="Times New Roman"/>
-          <w:noProof/>
-          <w:kern w:val="0"/>
-        </w:rPr>
-        <w:t>7.</w:t>
-      </w:r>
-      <w:r>
-        <w:rPr>
-          <w:rFonts w:asciiTheme="minorHAnsi" w:eastAsiaTheme="minorEastAsia" w:hAnsiTheme="minorHAnsi" w:cstheme="minorBidi"/>
-          <w:noProof/>
-          <w:color w:val="auto"/>
-          <w:bdr w:val="none" w:sz="0" w:space="0" w:color="auto"/>
-          <w:lang w:eastAsia="en-US"/>
-          <w14:ligatures w14:val="standardContextual"/>
-        </w:rPr>
-        <w:tab/>
-      </w:r>
-      <w:r>
-        <w:rPr>
-          <w:rFonts w:ascii="Times New Roman" w:hAnsi="Times New Roman"/>
-          <w:noProof/>
-        </w:rPr>
-        <w:t>Next Steps for IoT</w:t>
-      </w:r>
-      <w:r>
-        <w:rPr>
-          <w:noProof/>
-        </w:rPr>
-        <w:tab/>
-      </w:r>
-      <w:r>
-        <w:rPr>
-          <w:noProof/>
-        </w:rPr>
-        <w:fldChar w:fldCharType="begin"/>
-      </w:r>
-      <w:r>
-        <w:rPr>
-          <w:noProof/>
-        </w:rPr>
-        <w:instrText xml:space="preserve"> PAGEREF _Toc160448026 \h </w:instrText>
-      </w:r>
-      <w:r>
-        <w:rPr>
-          <w:noProof/>
-        </w:rPr>
-      </w:r>
-      <w:r>
-        <w:rPr>
-          <w:noProof/>
-        </w:rPr>
-        <w:fldChar w:fldCharType="separate"/>
-      </w:r>
-      <w:r>
-        <w:rPr>
-          <w:noProof/>
-        </w:rPr>
-        <w:t>8</w:t>
-      </w:r>
-      <w:r>
-        <w:rPr>
-          <w:noProof/>
-        </w:rPr>
-        <w:fldChar w:fldCharType="end"/>
-      </w:r>
-    </w:p>
-    <w:p>
-      <w:pPr>
-        <w:pStyle w:val="TOC2"/>
-        <w:rPr>
-          <w:rFonts w:asciiTheme="minorHAnsi" w:eastAsiaTheme="minorEastAsia" w:hAnsiTheme="minorHAnsi" w:cstheme="minorBidi"/>
-          <w:noProof/>
-          <w:color w:val="auto"/>
-          <w:bdr w:val="none" w:sz="0" w:space="0" w:color="auto"/>
-          <w:lang w:eastAsia="en-US"/>
-          <w14:ligatures w14:val="standardContextual"/>
-        </w:rPr>
-      </w:pPr>
-      <w:r>
-        <w:rPr>
-          <w:noProof/>
-        </w:rPr>
-        <w:t>7.1 Security and Regulation</w:t>
-      </w:r>
-      <w:r>
-        <w:rPr>
-          <w:noProof/>
-        </w:rPr>
-        <w:tab/>
-      </w:r>
-      <w:r>
-        <w:rPr>
-          <w:noProof/>
-        </w:rPr>
-        <w:fldChar w:fldCharType="begin"/>
-      </w:r>
-      <w:r>
-        <w:rPr>
-          <w:noProof/>
-        </w:rPr>
-        <w:instrText xml:space="preserve"> PAGEREF _Toc160448027 \h </w:instrText>
-      </w:r>
-      <w:r>
-        <w:rPr>
-          <w:noProof/>
-        </w:rPr>
-      </w:r>
-      <w:r>
-        <w:rPr>
-          <w:noProof/>
-        </w:rPr>
-        <w:fldChar w:fldCharType="separate"/>
-      </w:r>
-      <w:r>
-        <w:rPr>
-          <w:noProof/>
-        </w:rPr>
-        <w:t>8</w:t>
-      </w:r>
-      <w:r>
-        <w:rPr>
-          <w:noProof/>
-        </w:rPr>
-        <w:fldChar w:fldCharType="end"/>
-      </w:r>
-    </w:p>
-    <w:p>
-      <w:pPr>
-        <w:pStyle w:val="TOC2"/>
-        <w:rPr>
-          <w:rFonts w:asciiTheme="minorHAnsi" w:eastAsiaTheme="minorEastAsia" w:hAnsiTheme="minorHAnsi" w:cstheme="minorBidi"/>
-          <w:noProof/>
-          <w:color w:val="auto"/>
-          <w:bdr w:val="none" w:sz="0" w:space="0" w:color="auto"/>
-          <w:lang w:eastAsia="en-US"/>
-          <w14:ligatures w14:val="standardContextual"/>
-        </w:rPr>
-      </w:pPr>
-      <w:r>
-        <w:rPr>
-          <w:noProof/>
-        </w:rPr>
-        <w:t>7.2 Trends in Technology</w:t>
-      </w:r>
-      <w:r>
-        <w:rPr>
-          <w:noProof/>
-        </w:rPr>
-        <w:tab/>
-      </w:r>
-      <w:r>
-        <w:rPr>
-          <w:noProof/>
-        </w:rPr>
-        <w:fldChar w:fldCharType="begin"/>
-      </w:r>
-      <w:r>
-        <w:rPr>
-          <w:noProof/>
-        </w:rPr>
-        <w:instrText xml:space="preserve"> PAGEREF _Toc160448028 \h </w:instrText>
-      </w:r>
-      <w:r>
-        <w:rPr>
-          <w:noProof/>
-        </w:rPr>
-      </w:r>
-      <w:r>
-        <w:rPr>
-          <w:noProof/>
-        </w:rPr>
-        <w:fldChar w:fldCharType="separate"/>
-      </w:r>
-      <w:r>
-        <w:rPr>
-          <w:noProof/>
-        </w:rPr>
-        <w:t>8</w:t>
-      </w:r>
-      <w:r>
-        <w:rPr>
-          <w:noProof/>
-        </w:rPr>
-        <w:fldChar w:fldCharType="end"/>
-      </w:r>
-    </w:p>
-    <w:p>
-      <w:pPr>
-        <w:pStyle w:val="TOC2"/>
-        <w:rPr>
-          <w:rFonts w:asciiTheme="minorHAnsi" w:eastAsiaTheme="minorEastAsia" w:hAnsiTheme="minorHAnsi" w:cstheme="minorBidi"/>
-          <w:noProof/>
-          <w:color w:val="auto"/>
-          <w:bdr w:val="none" w:sz="0" w:space="0" w:color="auto"/>
-          <w:lang w:eastAsia="en-US"/>
-          <w14:ligatures w14:val="standardContextual"/>
-        </w:rPr>
-      </w:pPr>
-      <w:r>
-        <w:rPr>
-          <w:noProof/>
-        </w:rPr>
-        <w:t>7.3 Market Growth</w:t>
-      </w:r>
-      <w:r>
-        <w:rPr>
-          <w:noProof/>
-        </w:rPr>
-        <w:tab/>
-      </w:r>
-      <w:r>
-        <w:rPr>
-          <w:noProof/>
-        </w:rPr>
-        <w:fldChar w:fldCharType="begin"/>
-      </w:r>
-      <w:r>
-        <w:rPr>
-          <w:noProof/>
-        </w:rPr>
-        <w:instrText xml:space="preserve"> PAGEREF _Toc160448029 \h </w:instrText>
-      </w:r>
-      <w:r>
-        <w:rPr>
-          <w:noProof/>
-        </w:rPr>
-      </w:r>
-      <w:r>
-        <w:rPr>
-          <w:noProof/>
-        </w:rPr>
-        <w:fldChar w:fldCharType="separate"/>
-      </w:r>
-      <w:r>
-        <w:rPr>
-          <w:noProof/>
-        </w:rPr>
-        <w:t>8</w:t>
-      </w:r>
-      <w:r>
-        <w:rPr>
-          <w:noProof/>
-        </w:rPr>
-        <w:fldChar w:fldCharType="end"/>
-      </w:r>
-    </w:p>
-    <w:p>
-      <w:pPr>
-        <w:pStyle w:val="TOC1"/>
-        <w:rPr>
-          <w:rFonts w:asciiTheme="minorHAnsi" w:eastAsiaTheme="minorEastAsia" w:hAnsiTheme="minorHAnsi" w:cstheme="minorBidi"/>
-          <w:noProof/>
-          <w:color w:val="auto"/>
-          <w:bdr w:val="none" w:sz="0" w:space="0" w:color="auto"/>
-          <w:lang w:eastAsia="en-US"/>
-          <w14:ligatures w14:val="standardContextual"/>
-        </w:rPr>
-      </w:pPr>
-      <w:r>
-        <w:rPr>
-          <w:rFonts w:ascii="Times New Roman" w:eastAsia="Times New Roman" w:hAnsi="Arial Unicode MS" w:cs="Times New Roman"/>
-          <w:noProof/>
-          <w:kern w:val="0"/>
-        </w:rPr>
-        <w:t>8.</w:t>
-      </w:r>
-      <w:r>
-        <w:rPr>
-          <w:rFonts w:asciiTheme="minorHAnsi" w:eastAsiaTheme="minorEastAsia" w:hAnsiTheme="minorHAnsi" w:cstheme="minorBidi"/>
-          <w:noProof/>
-          <w:color w:val="auto"/>
-          <w:bdr w:val="none" w:sz="0" w:space="0" w:color="auto"/>
-          <w:lang w:eastAsia="en-US"/>
-          <w14:ligatures w14:val="standardContextual"/>
-        </w:rPr>
-        <w:tab/>
-      </w:r>
-      <w:r>
-        <w:rPr>
-          <w:rFonts w:ascii="Times New Roman" w:hAnsi="Times New Roman"/>
-          <w:noProof/>
-          <w:lang w:val="it-IT"/>
-        </w:rPr>
-        <w:t>Conclusion</w:t>
-      </w:r>
-      <w:r>
-        <w:rPr>
-          <w:noProof/>
-        </w:rPr>
-        <w:tab/>
-      </w:r>
-      <w:r>
-        <w:rPr>
-          <w:noProof/>
-        </w:rPr>
-        <w:fldChar w:fldCharType="begin"/>
-      </w:r>
-      <w:r>
-        <w:rPr>
-          <w:noProof/>
-        </w:rPr>
-        <w:instrText xml:space="preserve"> PAGEREF _Toc160448030 \h </w:instrText>
-      </w:r>
-      <w:r>
-        <w:rPr>
-          <w:noProof/>
-        </w:rPr>
-      </w:r>
-      <w:r>
-        <w:rPr>
-          <w:noProof/>
-        </w:rPr>
-        <w:fldChar w:fldCharType="separate"/>
-      </w:r>
-      <w:r>
-        <w:rPr>
-          <w:noProof/>
-        </w:rPr>
-        <w:t>9</w:t>
-      </w:r>
-      <w:r>
-        <w:rPr>
-          <w:noProof/>
-        </w:rPr>
-        <w:fldChar w:fldCharType="end"/>
-      </w:r>
-    </w:p>
-    <w:p>
-      <w:pPr>
-        <w:pStyle w:val="TOC1"/>
-        <w:rPr>
-          <w:rFonts w:asciiTheme="minorHAnsi" w:eastAsiaTheme="minorEastAsia" w:hAnsiTheme="minorHAnsi" w:cstheme="minorBidi"/>
-          <w:noProof/>
-          <w:color w:val="auto"/>
-          <w:bdr w:val="none" w:sz="0" w:space="0" w:color="auto"/>
-          <w:lang w:eastAsia="en-US"/>
-          <w14:ligatures w14:val="standardContextual"/>
-        </w:rPr>
-      </w:pPr>
-      <w:r>
-        <w:rPr>
-          <w:rFonts w:ascii="Times New Roman" w:hAnsi="Times New Roman"/>
-          <w:noProof/>
-          <w:lang w:val="fr-FR"/>
-        </w:rPr>
-        <w:t>References</w:t>
-      </w:r>
-      <w:r>
-        <w:rPr>
-          <w:noProof/>
-        </w:rPr>
-        <w:tab/>
-      </w:r>
-      <w:r>
-        <w:rPr>
-          <w:noProof/>
-        </w:rPr>
-        <w:fldChar w:fldCharType="begin"/>
-      </w:r>
-      <w:r>
-        <w:rPr>
-          <w:noProof/>
-        </w:rPr>
-        <w:instrText xml:space="preserve"> PAGEREF _Toc160448031 \h </w:instrText>
-      </w:r>
-      <w:r>
-        <w:rPr>
-          <w:noProof/>
-        </w:rPr>
-      </w:r>
-      <w:r>
-        <w:rPr>
-          <w:noProof/>
-        </w:rPr>
-        <w:fldChar w:fldCharType="separate"/>
-      </w:r>
-      <w:r>
-        <w:rPr>
-          <w:noProof/>
-        </w:rPr>
-        <w:t>10</w:t>
-      </w:r>
-      <w:r>
-        <w:rPr>
-          <w:noProof/>
-        </w:rPr>
-        <w:fldChar w:fldCharType="end"/>
-      </w:r>
-    </w:p>
-    <w:p>
-      <w:pPr>
-        <w:pStyle w:val="TOC1"/>
-        <w:rPr>
-          <w:rFonts w:asciiTheme="minorHAnsi" w:eastAsiaTheme="minorEastAsia" w:hAnsiTheme="minorHAnsi" w:cstheme="minorBidi"/>
-          <w:noProof/>
-          <w:color w:val="auto"/>
-          <w:bdr w:val="none" w:sz="0" w:space="0" w:color="auto"/>
-          <w:lang w:eastAsia="en-US"/>
-          <w14:ligatures w14:val="standardContextual"/>
-        </w:rPr>
-      </w:pPr>
-      <w:r>
-        <w:rPr>
-          <w:rFonts w:ascii="Times New Roman" w:hAnsi="Times New Roman"/>
-          <w:noProof/>
-          <w:lang w:val="da-DK"/>
-        </w:rPr>
-        <w:t>Appendix</w:t>
-      </w:r>
-      <w:r>
-        <w:rPr>
-          <w:noProof/>
-        </w:rPr>
-        <w:tab/>
-      </w:r>
-      <w:r>
-        <w:rPr>
-          <w:noProof/>
-        </w:rPr>
-        <w:fldChar w:fldCharType="begin"/>
-      </w:r>
-      <w:r>
-        <w:rPr>
-          <w:noProof/>
-        </w:rPr>
-        <w:instrText xml:space="preserve"> PAGEREF _Toc160448032 \h </w:instrText>
-      </w:r>
-      <w:r>
-        <w:rPr>
-          <w:noProof/>
-        </w:rPr>
-      </w:r>
-      <w:r>
-        <w:rPr>
-          <w:noProof/>
-        </w:rPr>
-        <w:fldChar w:fldCharType="separate"/>
-      </w:r>
-      <w:r>
-        <w:rPr>
-          <w:noProof/>
-        </w:rPr>
-        <w:t>11</w:t>
-      </w:r>
-      <w:r>
-        <w:rPr>
-          <w:noProof/>
-        </w:rPr>
-        <w:fldChar w:fldCharType="end"/>
-      </w:r>
-    </w:p>
-    <w:p>
-      <w:pPr>
-        <w:pStyle w:val="TOC2"/>
-        <w:rPr>
-          <w:rFonts w:asciiTheme="minorHAnsi" w:eastAsiaTheme="minorEastAsia" w:hAnsiTheme="minorHAnsi" w:cstheme="minorBidi"/>
-          <w:noProof/>
-          <w:color w:val="auto"/>
-          <w:bdr w:val="none" w:sz="0" w:space="0" w:color="auto"/>
-          <w:lang w:eastAsia="en-US"/>
-          <w14:ligatures w14:val="standardContextual"/>
-        </w:rPr>
-      </w:pPr>
-      <w:r>
-        <w:rPr>
-          <w:rFonts w:ascii="Times New Roman" w:hAnsi="Times New Roman"/>
-          <w:noProof/>
-        </w:rPr>
-        <w:t>1. Arduino MKRWfFi1010V2.0 Schematic</w:t>
-      </w:r>
-      <w:r>
-        <w:rPr>
-          <w:noProof/>
-        </w:rPr>
-        <w:tab/>
-      </w:r>
-      <w:r>
-        <w:rPr>
-          <w:noProof/>
-        </w:rPr>
-        <w:fldChar w:fldCharType="begin"/>
-      </w:r>
-      <w:r>
-        <w:rPr>
-          <w:noProof/>
-        </w:rPr>
-        <w:instrText xml:space="preserve"> PAGEREF _Toc160448033 \h </w:instrText>
-      </w:r>
-      <w:r>
-        <w:rPr>
-          <w:noProof/>
-        </w:rPr>
-      </w:r>
-      <w:r>
-        <w:rPr>
-          <w:noProof/>
-        </w:rPr>
-        <w:fldChar w:fldCharType="separate"/>
-      </w:r>
-      <w:r>
-        <w:rPr>
-          <w:noProof/>
-        </w:rPr>
-        <w:t>11</w:t>
-      </w:r>
-      <w:r>
-        <w:rPr>
-          <w:noProof/>
-        </w:rPr>
-        <w:fldChar w:fldCharType="end"/>
-      </w:r>
-    </w:p>
-    <w:p>
-      <w:pPr>
-        <w:pStyle w:val="TOC2"/>
-        <w:rPr>
-          <w:rFonts w:asciiTheme="minorHAnsi" w:eastAsiaTheme="minorEastAsia" w:hAnsiTheme="minorHAnsi" w:cstheme="minorBidi"/>
-          <w:noProof/>
-          <w:color w:val="auto"/>
-          <w:bdr w:val="none" w:sz="0" w:space="0" w:color="auto"/>
-          <w:lang w:eastAsia="en-US"/>
-          <w14:ligatures w14:val="standardContextual"/>
-        </w:rPr>
-      </w:pPr>
-      <w:r>
-        <w:rPr>
-          <w:rFonts w:ascii="Times New Roman" w:hAnsi="Times New Roman"/>
-          <w:noProof/>
-        </w:rPr>
-        <w:t>2. Raw Experiment Data</w:t>
-      </w:r>
-      <w:r>
-        <w:rPr>
-          <w:noProof/>
-        </w:rPr>
-        <w:tab/>
-      </w:r>
-      <w:r>
-        <w:rPr>
-          <w:noProof/>
-        </w:rPr>
-        <w:fldChar w:fldCharType="begin"/>
-      </w:r>
-      <w:r>
-        <w:rPr>
-          <w:noProof/>
-        </w:rPr>
-        <w:instrText xml:space="preserve"> PAGEREF _Toc160448034 \h </w:instrText>
-      </w:r>
-      <w:r>
-        <w:rPr>
-          <w:noProof/>
-        </w:rPr>
-      </w:r>
-      <w:r>
-        <w:rPr>
-          <w:noProof/>
-        </w:rPr>
-        <w:fldChar w:fldCharType="separate"/>
-      </w:r>
-      <w:r>
-        <w:rPr>
-          <w:noProof/>
-        </w:rPr>
-        <w:t>12</w:t>
-      </w:r>
-      <w:r>
-        <w:rPr>
-          <w:noProof/>
-        </w:rPr>
-        <w:fldChar w:fldCharType="end"/>
-      </w:r>
-    </w:p>
-    <w:p>
-      <w:pPr>
-        <w:pStyle w:val="TOC2"/>
-        <w:rPr>
-          <w:rFonts w:asciiTheme="minorHAnsi" w:eastAsiaTheme="minorEastAsia" w:hAnsiTheme="minorHAnsi" w:cstheme="minorBidi"/>
-          <w:noProof/>
-          <w:color w:val="auto"/>
-          <w:bdr w:val="none" w:sz="0" w:space="0" w:color="auto"/>
-          <w:lang w:eastAsia="en-US"/>
-          <w14:ligatures w14:val="standardContextual"/>
-        </w:rPr>
-      </w:pPr>
-      <w:r>
-        <w:rPr>
-          <w:rFonts w:ascii="Times New Roman" w:hAnsi="Times New Roman"/>
-          <w:noProof/>
-        </w:rPr>
-        <w:t>3. Arduino Boilerplate Code</w:t>
-      </w:r>
-      <w:r>
-        <w:rPr>
-          <w:noProof/>
-        </w:rPr>
-        <w:tab/>
-      </w:r>
-      <w:r>
-        <w:rPr>
-          <w:noProof/>
-        </w:rPr>
-        <w:fldChar w:fldCharType="begin"/>
-      </w:r>
-      <w:r>
-        <w:rPr>
-          <w:noProof/>
-        </w:rPr>
-        <w:instrText xml:space="preserve"> PAGEREF _Toc160448035 \h </w:instrText>
-      </w:r>
-      <w:r>
-        <w:rPr>
-          <w:noProof/>
-        </w:rPr>
-      </w:r>
-      <w:r>
-        <w:rPr>
-          <w:noProof/>
-        </w:rPr>
-        <w:fldChar w:fldCharType="separate"/>
-      </w:r>
-      <w:r>
-        <w:rPr>
-          <w:noProof/>
-        </w:rPr>
-        <w:t>14</w:t>
-      </w:r>
-      <w:r>
-        <w:rPr>
-          <w:noProof/>
-        </w:rPr>
-        <w:fldChar w:fldCharType="end"/>
-      </w:r>
-    </w:p>
-    <w:p>
-      <w:pPr>
-        <w:pStyle w:val="TOC2"/>
-        <w:rPr>
-          <w:rFonts w:asciiTheme="minorHAnsi" w:eastAsiaTheme="minorEastAsia" w:hAnsiTheme="minorHAnsi" w:cstheme="minorBidi"/>
-          <w:noProof/>
-          <w:color w:val="auto"/>
-          <w:bdr w:val="none" w:sz="0" w:space="0" w:color="auto"/>
-          <w:lang w:eastAsia="en-US"/>
-          <w14:ligatures w14:val="standardContextual"/>
-        </w:rPr>
-      </w:pPr>
-      <w:r>
-        <w:rPr>
-          <w:rFonts w:ascii="Times New Roman" w:hAnsi="Times New Roman"/>
-          <w:noProof/>
-        </w:rPr>
-        <w:t>4. GitHub Repository</w:t>
-      </w:r>
-      <w:r>
-        <w:rPr>
-          <w:noProof/>
-        </w:rPr>
-        <w:tab/>
-      </w:r>
-      <w:r>
-        <w:rPr>
-          <w:noProof/>
-        </w:rPr>
-        <w:fldChar w:fldCharType="begin"/>
-      </w:r>
-      <w:r>
-        <w:rPr>
-          <w:noProof/>
-        </w:rPr>
-        <w:instrText xml:space="preserve"> PAGEREF _Toc160448036 \h </w:instrText>
-      </w:r>
-      <w:r>
-        <w:rPr>
-          <w:noProof/>
-        </w:rPr>
-      </w:r>
-      <w:r>
-        <w:rPr>
-          <w:noProof/>
-        </w:rPr>
-        <w:fldChar w:fldCharType="separate"/>
-      </w:r>
-      <w:r>
-        <w:rPr>
-          <w:noProof/>
-        </w:rPr>
-        <w:t>17</w:t>
+        <w:t>19</w:t>
       </w:r>
       <w:r>
         <w:rPr>
@@ -2208,7 +2269,7 @@
           <w:rFonts w:ascii="Times New Roman" w:eastAsia="Times New Roman" w:hAnsi="Times New Roman" w:cs="Times New Roman"/>
         </w:rPr>
       </w:pPr>
-      <w:bookmarkStart w:id="0" w:name="_Toc160448013"/>
+      <w:bookmarkStart w:id="0" w:name="_Toc161737229"/>
       <w:r>
         <w:rPr>
           <w:rFonts w:ascii="Times New Roman" w:hAnsi="Times New Roman"/>
@@ -2242,7 +2303,7 @@
           <w:rFonts w:ascii="Times New Roman" w:eastAsia="Times New Roman" w:hAnsi="Times New Roman" w:cs="Times New Roman"/>
         </w:rPr>
       </w:pPr>
-      <w:bookmarkStart w:id="1" w:name="_Toc160448014"/>
+      <w:bookmarkStart w:id="1" w:name="_Toc161737230"/>
       <w:r>
         <w:rPr>
           <w:rFonts w:ascii="Times New Roman" w:hAnsi="Times New Roman"/>
@@ -2251,12 +2312,6 @@
         <w:t>Introduction</w:t>
       </w:r>
       <w:bookmarkEnd w:id="1"/>
-    </w:p>
-    <w:p>
-      <w:pPr>
-        <w:pStyle w:val="Body"/>
-        <w:spacing w:line="360" w:lineRule="auto"/>
-      </w:pPr>
     </w:p>
     <w:p>
       <w:pPr>
@@ -2267,24 +2322,75 @@
         </w:numPr>
         <w:spacing w:line="360" w:lineRule="auto"/>
         <w:rPr>
-          <w:rFonts w:ascii="Times New Roman" w:eastAsia="Times New Roman" w:hAnsi="Times New Roman" w:cs="Times New Roman"/>
-        </w:rPr>
-      </w:pPr>
-      <w:bookmarkStart w:id="2" w:name="_Toc160448015"/>
-      <w:r>
-        <w:rPr>
           <w:rFonts w:ascii="Times New Roman" w:hAnsi="Times New Roman"/>
-          <w:lang w:val="en-US"/>
-        </w:rPr>
-        <w:t>What is Internet of Things (IoT)</w:t>
-      </w:r>
-      <w:bookmarkEnd w:id="2"/>
+          <w:lang w:val="fr-FR"/>
+        </w:rPr>
+      </w:pPr>
+      <w:bookmarkStart w:id="2" w:name="_Toc161737231"/>
+      <w:r>
+        <w:rPr>
+          <w:rFonts w:ascii="Times New Roman" w:hAnsi="Times New Roman"/>
+          <w:lang w:val="fr-FR"/>
+        </w:rPr>
+        <w:t>Objectives</w:t>
+      </w:r>
     </w:p>
     <w:p>
       <w:pPr>
         <w:pStyle w:val="Body"/>
-        <w:spacing w:line="360" w:lineRule="auto"/>
-      </w:pPr>
+        <w:ind w:left="720" w:firstLine="720"/>
+        <w:rPr>
+          <w:lang w:val="fr-FR"/>
+        </w:rPr>
+      </w:pPr>
+      <w:r>
+        <w:rPr>
+          <w:lang w:val="fr-FR"/>
+        </w:rPr>
+        <w:t xml:space="preserve">The objective of this report is to explore the internet of things </w:t>
+      </w:r>
+      <w:r>
+        <w:rPr>
+          <w:lang w:val="fr-FR"/>
+        </w:rPr>
+        <w:t xml:space="preserve">as used </w:t>
+      </w:r>
+      <w:r>
+        <w:rPr>
+          <w:lang w:val="fr-FR"/>
+        </w:rPr>
+        <w:t xml:space="preserve">in </w:t>
+      </w:r>
+      <w:r>
+        <w:rPr>
+          <w:lang w:val="fr-FR"/>
+        </w:rPr>
+        <w:t xml:space="preserve">todays </w:t>
+      </w:r>
+      <w:r>
+        <w:rPr>
+          <w:lang w:val="fr-FR"/>
+        </w:rPr>
+        <w:t>industry.</w:t>
+      </w:r>
+      <w:r>
+        <w:rPr>
+          <w:lang w:val="fr-FR"/>
+        </w:rPr>
+        <w:t xml:space="preserve"> </w:t>
+      </w:r>
+      <w:r>
+        <w:rPr>
+          <w:lang w:val="fr-FR"/>
+        </w:rPr>
+        <w:t xml:space="preserve">We will attempt to do this by conducting a small scale expeirment </w:t>
+      </w:r>
+      <w:r>
+        <w:rPr>
+          <w:lang w:val="fr-FR"/>
+        </w:rPr>
+        <w:t>to show the basic functionality of an IoT device and then expand upon that with a look at how it is roled out on a larger scale.</w:t>
+      </w:r>
     </w:p>
     <w:p>
       <w:pPr>
@@ -2295,10 +2401,56 @@
         </w:numPr>
         <w:spacing w:line="360" w:lineRule="auto"/>
         <w:rPr>
+          <w:rFonts w:ascii="Times New Roman" w:hAnsi="Times New Roman"/>
+          <w:lang w:val="en-US"/>
+        </w:rPr>
+      </w:pPr>
+      <w:r>
+        <w:rPr>
+          <w:rFonts w:ascii="Times New Roman" w:hAnsi="Times New Roman"/>
+          <w:lang w:val="en-US"/>
+        </w:rPr>
+        <w:t>What is Internet of Things (IoT</w:t>
+      </w:r>
+      <w:r>
+        <w:rPr>
+          <w:rFonts w:ascii="Times New Roman" w:hAnsi="Times New Roman"/>
+          <w:lang w:val="en-US"/>
+        </w:rPr>
+        <w:t>)</w:t>
+      </w:r>
+      <w:bookmarkEnd w:id="2"/>
+      <w:r>
+        <w:rPr>
+          <w:rFonts w:ascii="Times New Roman" w:hAnsi="Times New Roman"/>
+          <w:lang w:val="en-US"/>
+        </w:rPr>
+        <w:t xml:space="preserve"> </w:t>
+      </w:r>
+    </w:p>
+    <w:p>
+      <w:pPr>
+        <w:pStyle w:val="Body"/>
+        <w:spacing w:line="360" w:lineRule="auto"/>
+        <w:outlineLvl w:val="0"/>
+      </w:pPr>
+      <w:r>
+        <w:t xml:space="preserve">      </w:t>
+      </w:r>
+    </w:p>
+    <w:p>
+      <w:pPr>
+        <w:pStyle w:val="Heading"/>
+        <w:numPr>
+          <w:ilvl w:val="0"/>
+          <w:numId w:val="12"/>
+        </w:numPr>
+        <w:spacing w:line="360" w:lineRule="auto"/>
+        <w:rPr>
           <w:rFonts w:ascii="Times New Roman" w:eastAsia="Times New Roman" w:hAnsi="Times New Roman" w:cs="Times New Roman"/>
         </w:rPr>
       </w:pPr>
-      <w:bookmarkStart w:id="3" w:name="_Toc160448016"/>
+      <w:bookmarkStart w:id="3" w:name="_Toc161737232"/>
       <w:r>
         <w:rPr>
           <w:rFonts w:ascii="Times New Roman" w:hAnsi="Times New Roman"/>
@@ -2327,7 +2479,7 @@
         </w:rPr>
         <w:t xml:space="preserve"> </w:t>
       </w:r>
-      <w:bookmarkStart w:id="4" w:name="_Toc160448017"/>
+      <w:bookmarkStart w:id="4" w:name="_Toc161737233"/>
       <w:r>
         <w:rPr>
           <w:rFonts w:ascii="Times New Roman" w:hAnsi="Times New Roman"/>
@@ -2341,6 +2493,7 @@
       <w:pPr>
         <w:pStyle w:val="Body"/>
         <w:spacing w:line="360" w:lineRule="auto"/>
+        <w:ind w:firstLine="720"/>
       </w:pPr>
       <w:r>
         <w:t>To get a better working understanding of the Internet of Things concept we felt it best to setup an IoT project from start to finish on a small scale. We found a project that would monitor temperature and humidity of an area using a small, embedded board and a multi-function sensor. Then using the data gathered from the device populate a web-based dashboard provided by Arduino Cloud [</w:t>
@@ -2371,7 +2524,7 @@
         </w:rPr>
         <w:t xml:space="preserve"> </w:t>
       </w:r>
-      <w:bookmarkStart w:id="5" w:name="_Toc160448018"/>
+      <w:bookmarkStart w:id="5" w:name="_Toc161737234"/>
       <w:r>
         <w:rPr>
           <w:rFonts w:ascii="Times New Roman" w:hAnsi="Times New Roman"/>
@@ -2386,7 +2539,7 @@
         <w:pStyle w:val="Heading2"/>
         <w:ind w:left="1080"/>
       </w:pPr>
-      <w:bookmarkStart w:id="6" w:name="_Toc160448019"/>
+      <w:bookmarkStart w:id="6" w:name="_Toc161737235"/>
       <w:r>
         <w:t>3.2.1</w:t>
       </w:r>
@@ -2402,6 +2555,7 @@
       <w:pPr>
         <w:pStyle w:val="Body"/>
         <w:spacing w:line="360" w:lineRule="auto"/>
+        <w:ind w:firstLine="720"/>
         <w:rPr>
           <w:color w:val="auto"/>
         </w:rPr>
@@ -2579,7 +2733,7 @@
                     <pic:cNvPicPr/>
                   </pic:nvPicPr>
                   <pic:blipFill rotWithShape="1">
-                    <a:blip r:embed="rId7" cstate="print">
+                    <a:blip r:embed="rId8" cstate="print">
                       <a:extLst>
                         <a:ext uri="{28A0092B-C50C-407E-A947-70E740481C1C}">
                           <a14:useLocalDpi xmlns:a14="http://schemas.microsoft.com/office/drawing/2010/main" val="0"/>
@@ -2764,8 +2918,9 @@
         <w:pStyle w:val="Heading2"/>
         <w:ind w:left="1440"/>
       </w:pPr>
-      <w:bookmarkStart w:id="7" w:name="_Toc160448020"/>
-      <w:r>
+      <w:bookmarkStart w:id="7" w:name="_Toc161737236"/>
+      <w:r>
+        <w:lastRenderedPageBreak/>
         <w:t>3.2.2. Flashing and Verification</w:t>
       </w:r>
       <w:bookmarkEnd w:id="7"/>
@@ -2774,6 +2929,7 @@
       <w:pPr>
         <w:pStyle w:val="Body"/>
         <w:spacing w:line="360" w:lineRule="auto"/>
+        <w:ind w:firstLine="720"/>
         <w:rPr>
           <w:color w:val="auto"/>
         </w:rPr>
@@ -2858,7 +3014,7 @@
           </mc:Choice>
           <mc:Fallback>
             <w:pict>
-              <v:shape w14:anchorId="3A336DDB" id="Text Box 7" o:spid="_x0000_s1029" type="#_x0000_t202" style="position:absolute;margin-left:21.75pt;margin-top:327.05pt;width:85.5pt;height:20.35pt;z-index:251669504;visibility:visible;mso-wrap-style:square;mso-width-percent:0;mso-height-percent:0;mso-wrap-distance-left:9pt;mso-wrap-distance-top:0;mso-wrap-distance-right:9pt;mso-wrap-distance-bottom:0;mso-position-horizontal:absolute;mso-position-horizontal-relative:margin;mso-position-vertical:absolute;mso-position-vertical-relative:text;mso-width-percent:0;mso-height-percent:0;mso-width-relative:margin;mso-height-relative:page;v-text-anchor:top" o:gfxdata="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" stroked="f">
+              <v:shape w14:anchorId="3A336DDB" id="Text Box 7" o:spid="_x0000_s1029" type="#_x0000_t202" style="position:absolute;left:0;text-align:left;margin-left:21.75pt;margin-top:327.05pt;width:85.5pt;height:20.35pt;z-index:251669504;visibility:visible;mso-wrap-style:square;mso-width-percent:0;mso-height-percent:0;mso-wrap-distance-left:9pt;mso-wrap-distance-top:0;mso-wrap-distance-right:9pt;mso-wrap-distance-bottom:0;mso-position-horizontal:absolute;mso-position-horizontal-relative:margin;mso-position-vertical:absolute;mso-position-vertical-relative:text;mso-width-percent:0;mso-height-percent:0;mso-width-relative:margin;mso-height-relative:page;v-text-anchor:top" o:gfxdata="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" stroked="f">
                 <v:textbox style="mso-fit-shape-to-text:t" inset="0,0,0,0">
                   <w:txbxContent>
                     <w:p>
@@ -2962,7 +3118,7 @@
           </mc:Choice>
           <mc:Fallback>
             <w:pict>
-              <v:shape w14:anchorId="1E56E881" id="Text Box 6" o:spid="_x0000_s1030" type="#_x0000_t202" style="position:absolute;margin-left:273pt;margin-top:325.9pt;width:93pt;height:20.35pt;z-index:251673600;visibility:visible;mso-wrap-style:square;mso-width-percent:0;mso-height-percent:0;mso-wrap-distance-left:9pt;mso-wrap-distance-top:0;mso-wrap-distance-right:9pt;mso-wrap-distance-bottom:0;mso-position-horizontal:absolute;mso-position-horizontal-relative:margin;mso-position-vertical:absolute;mso-position-vertical-relative:text;mso-width-percent:0;mso-height-percent:0;mso-width-relative:margin;mso-height-relative:page;v-text-anchor:top" o:gfxdata="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" stroked="f">
+              <v:shape w14:anchorId="1E56E881" id="Text Box 6" o:spid="_x0000_s1030" type="#_x0000_t202" style="position:absolute;left:0;text-align:left;margin-left:273pt;margin-top:325.9pt;width:93pt;height:20.35pt;z-index:251673600;visibility:visible;mso-wrap-style:square;mso-width-percent:0;mso-height-percent:0;mso-wrap-distance-left:9pt;mso-wrap-distance-top:0;mso-wrap-distance-right:9pt;mso-wrap-distance-bottom:0;mso-position-horizontal:absolute;mso-position-horizontal-relative:margin;mso-position-vertical:absolute;mso-position-vertical-relative:text;mso-width-percent:0;mso-height-percent:0;mso-width-relative:margin;mso-height-relative:page;v-text-anchor:top" o:gfxdata="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" stroked="f">
                 <v:textbox style="mso-fit-shape-to-text:t" inset="0,0,0,0">
                   <w:txbxContent>
                     <w:p>
@@ -3015,7 +3171,7 @@
                     <pic:cNvPicPr/>
                   </pic:nvPicPr>
                   <pic:blipFill>
-                    <a:blip r:embed="rId8" cstate="print">
+                    <a:blip r:embed="rId9" cstate="print">
                       <a:extLst>
                         <a:ext uri="{28A0092B-C50C-407E-A947-70E740481C1C}">
                           <a14:useLocalDpi xmlns:a14="http://schemas.microsoft.com/office/drawing/2010/main" val="0"/>
@@ -3093,7 +3249,7 @@
                     <pic:cNvPicPr/>
                   </pic:nvPicPr>
                   <pic:blipFill>
-                    <a:blip r:embed="rId9" cstate="print">
+                    <a:blip r:embed="rId10" cstate="print">
                       <a:extLst>
                         <a:ext uri="{28A0092B-C50C-407E-A947-70E740481C1C}">
                           <a14:useLocalDpi xmlns:a14="http://schemas.microsoft.com/office/drawing/2010/main" val="0"/>
@@ -3159,7 +3315,7 @@
         </w:rPr>
         <w:t xml:space="preserve"> was online uploading the code was the next step (Fig. 2). Using the Arduino Cloud (</w:t>
       </w:r>
-      <w:hyperlink r:id="rId10" w:history="1">
+      <w:hyperlink r:id="rId11" w:history="1">
         <w:r>
           <w:rPr>
             <w:rStyle w:val="Hyperlink"/>
@@ -3209,7 +3365,7 @@
         <w:pStyle w:val="Heading2"/>
         <w:ind w:left="1440"/>
       </w:pPr>
-      <w:bookmarkStart w:id="8" w:name="_Toc160448021"/>
+      <w:bookmarkStart w:id="8" w:name="_Toc161737237"/>
       <w:r>
         <w:t>3.2.3. Troubleshooting</w:t>
       </w:r>
@@ -3219,6 +3375,7 @@
       <w:pPr>
         <w:pStyle w:val="Body"/>
         <w:spacing w:line="360" w:lineRule="auto"/>
+        <w:ind w:firstLine="720"/>
         <w:rPr>
           <w:color w:val="auto"/>
         </w:rPr>
@@ -3396,7 +3553,7 @@
                     <pic:cNvPicPr/>
                   </pic:nvPicPr>
                   <pic:blipFill rotWithShape="1">
-                    <a:blip r:embed="rId11" cstate="print">
+                    <a:blip r:embed="rId12" cstate="print">
                       <a:extLst>
                         <a:ext uri="{28A0092B-C50C-407E-A947-70E740481C1C}">
                           <a14:useLocalDpi xmlns:a14="http://schemas.microsoft.com/office/drawing/2010/main" val="0"/>
@@ -3613,7 +3770,7 @@
                     <pic:cNvPicPr/>
                   </pic:nvPicPr>
                   <pic:blipFill>
-                    <a:blip r:embed="rId12" cstate="print">
+                    <a:blip r:embed="rId13" cstate="print">
                       <a:extLst>
                         <a:ext uri="{28A0092B-C50C-407E-A947-70E740481C1C}">
                           <a14:useLocalDpi xmlns:a14="http://schemas.microsoft.com/office/drawing/2010/main" val="0"/>
@@ -3726,7 +3883,7 @@
         </w:rPr>
         <w:t xml:space="preserve"> </w:t>
       </w:r>
-      <w:bookmarkStart w:id="9" w:name="_Toc160448022"/>
+      <w:bookmarkStart w:id="9" w:name="_Toc161737238"/>
       <w:r>
         <w:rPr>
           <w:rFonts w:ascii="Times New Roman" w:hAnsi="Times New Roman"/>
@@ -3740,6 +3897,7 @@
       <w:pPr>
         <w:pStyle w:val="Body"/>
         <w:spacing w:line="360" w:lineRule="auto"/>
+        <w:ind w:firstLine="360"/>
       </w:pPr>
       <w:r>
         <w:t>The final product of our small scale IoT experiment was a fully functional temperature and humidity monitor for a home server room. Thanks to Arduino Cloud we were able to make a multi-platform IoT dashboard (Fig. 6 and Fig. 7) using minimal hardware.</w:t>
@@ -3778,7 +3936,7 @@
           <w:rFonts w:ascii="Times New Roman" w:eastAsia="Times New Roman" w:hAnsi="Times New Roman" w:cs="Times New Roman"/>
         </w:rPr>
       </w:pPr>
-      <w:bookmarkStart w:id="10" w:name="_Toc160448023"/>
+      <w:bookmarkStart w:id="10" w:name="_Toc161737239"/>
       <w:r>
         <w:rPr>
           <w:noProof/>
@@ -4016,7 +4174,7 @@
                     <pic:cNvPicPr/>
                   </pic:nvPicPr>
                   <pic:blipFill rotWithShape="1">
-                    <a:blip r:embed="rId13">
+                    <a:blip r:embed="rId14">
                       <a:extLst>
                         <a:ext uri="{28A0092B-C50C-407E-A947-70E740481C1C}">
                           <a14:useLocalDpi xmlns:a14="http://schemas.microsoft.com/office/drawing/2010/main" val="0"/>
@@ -4114,7 +4272,7 @@
                     <pic:cNvPicPr/>
                   </pic:nvPicPr>
                   <pic:blipFill rotWithShape="1">
-                    <a:blip r:embed="rId14" cstate="print">
+                    <a:blip r:embed="rId15" cstate="print">
                       <a:extLst>
                         <a:ext uri="{28A0092B-C50C-407E-A947-70E740481C1C}">
                           <a14:useLocalDpi xmlns:a14="http://schemas.microsoft.com/office/drawing/2010/main" val="0"/>
@@ -4197,9 +4355,110 @@
       <w:pPr>
         <w:pStyle w:val="Body"/>
         <w:spacing w:line="360" w:lineRule="auto"/>
+        <w:ind w:firstLine="360"/>
       </w:pPr>
       <w:r>
         <w:t>The most notable lesson learned from this experiment has been, the more companies make IoT devices modular and accessible the more everyday users can innovate with them. With just a few simple boards and a web browser, we were able to set up a basic IoT monitoring system. After the system had run for a few days, we were easily able to export some data from it to present (Fig. 8). If we wanted to take it further, the boilerplate code could be updated to send the data directly to our database and polled from there for any number of custom tasks. The IoT possibilities are endless.</w:t>
+      </w:r>
+      <w:r>
+        <w:t xml:space="preserve"> This small-scale experiment is a single use example of what we would see in a factory monitoring system. But instead of one board and one sensor, we would see hundreds or thousands of sensors fed back to a controller and </w:t>
+      </w:r>
+      <w:r>
+        <w:t>used to populate several dashboards and end-user tools (Fig. 7).</w:t>
+      </w:r>
+    </w:p>
+    <w:p>
+      <w:pPr>
+        <w:pStyle w:val="Body"/>
+        <w:keepNext/>
+        <w:spacing w:line="360" w:lineRule="auto"/>
+        <w:jc w:val="center"/>
+      </w:pPr>
+      <w:r>
+        <w:rPr>
+          <w:noProof/>
+        </w:rPr>
+        <w:lastRenderedPageBreak/>
+        <w:drawing>
+          <wp:inline distT="0" distB="0" distL="0" distR="0" wp14:anchorId="309574B2" wp14:editId="5C0D4CC7">
+            <wp:extent cx="4886325" cy="2986088"/>
+            <wp:effectExtent l="152400" t="152400" r="161925" b="157480"/>
+            <wp:docPr id="1450298353" name="Picture 1" descr="A hand holding a tablet with a graph on it&#10;&#10;Description automatically generated"/>
+            <wp:cNvGraphicFramePr>
+              <a:graphicFrameLocks xmlns:a="http://schemas.openxmlformats.org/drawingml/2006/main" noChangeAspect="1"/>
+            </wp:cNvGraphicFramePr>
+            <a:graphic xmlns:a="http://schemas.openxmlformats.org/drawingml/2006/main">
+              <a:graphicData uri="http://schemas.openxmlformats.org/drawingml/2006/picture">
+                <pic:pic xmlns:pic="http://schemas.openxmlformats.org/drawingml/2006/picture">
+                  <pic:nvPicPr>
+                    <pic:cNvPr id="1450298353" name="Picture 1" descr="A hand holding a tablet with a graph on it&#10;&#10;Description automatically generated"/>
+                    <pic:cNvPicPr/>
+                  </pic:nvPicPr>
+                  <pic:blipFill>
+                    <a:blip r:embed="rId16">
+                      <a:extLst>
+                        <a:ext uri="{28A0092B-C50C-407E-A947-70E740481C1C}">
+                          <a14:useLocalDpi xmlns:a14="http://schemas.microsoft.com/office/drawing/2010/main" val="0"/>
+                        </a:ext>
+                      </a:extLst>
+                    </a:blip>
+                    <a:stretch>
+                      <a:fillRect/>
+                    </a:stretch>
+                  </pic:blipFill>
+                  <pic:spPr>
+                    <a:xfrm>
+                      <a:off x="0" y="0"/>
+                      <a:ext cx="4890143" cy="2988421"/>
+                    </a:xfrm>
+                    <a:prstGeom prst="snip2DiagRect">
+                      <a:avLst/>
+                    </a:prstGeom>
+                    <a:solidFill>
+                      <a:srgbClr val="FFFFFF">
+                        <a:shade val="85000"/>
+                      </a:srgbClr>
+                    </a:solidFill>
+                    <a:ln w="88900" cap="sq">
+                      <a:solidFill>
+                        <a:srgbClr val="FFFFFF"/>
+                      </a:solidFill>
+                      <a:miter lim="800000"/>
+                    </a:ln>
+                    <a:effectLst>
+                      <a:outerShdw blurRad="88900" algn="tl" rotWithShape="0">
+                        <a:srgbClr val="000000">
+                          <a:alpha val="45000"/>
+                        </a:srgbClr>
+                      </a:outerShdw>
+                    </a:effectLst>
+                    <a:scene3d>
+                      <a:camera prst="orthographicFront"/>
+                      <a:lightRig rig="twoPt" dir="t">
+                        <a:rot lat="0" lon="0" rev="7200000"/>
+                      </a:lightRig>
+                    </a:scene3d>
+                    <a:sp3d>
+                      <a:bevelT w="25400" h="19050"/>
+                      <a:contourClr>
+                        <a:srgbClr val="FFFFFF"/>
+                      </a:contourClr>
+                    </a:sp3d>
+                  </pic:spPr>
+                </pic:pic>
+              </a:graphicData>
+            </a:graphic>
+          </wp:inline>
+        </w:drawing>
+      </w:r>
+    </w:p>
+    <w:p>
+      <w:pPr>
+        <w:pStyle w:val="Caption"/>
+        <w:jc w:val="center"/>
+      </w:pPr>
+      <w:r>
+        <w:t>Fig. 7</w:t>
       </w:r>
     </w:p>
     <w:p>
@@ -4348,7 +4607,7 @@
                     <pic:cNvPicPr/>
                   </pic:nvPicPr>
                   <pic:blipFill>
-                    <a:blip r:embed="rId15">
+                    <a:blip r:embed="rId17">
                       <a:extLst>
                         <a:ext uri="{28A0092B-C50C-407E-A947-70E740481C1C}">
                           <a14:useLocalDpi xmlns:a14="http://schemas.microsoft.com/office/drawing/2010/main" val="0"/>
@@ -4437,7 +4696,7 @@
           <w:rFonts w:ascii="Times New Roman" w:eastAsia="Times New Roman" w:hAnsi="Times New Roman" w:cs="Times New Roman"/>
         </w:rPr>
       </w:pPr>
-      <w:bookmarkStart w:id="11" w:name="_Toc160448024"/>
+      <w:bookmarkStart w:id="11" w:name="_Toc161737240"/>
       <w:r>
         <w:rPr>
           <w:rFonts w:ascii="Times New Roman" w:hAnsi="Times New Roman"/>
@@ -4465,7 +4724,7 @@
           <w:rFonts w:ascii="Times New Roman" w:eastAsia="Times New Roman" w:hAnsi="Times New Roman" w:cs="Times New Roman"/>
         </w:rPr>
       </w:pPr>
-      <w:bookmarkStart w:id="12" w:name="_Toc160448025"/>
+      <w:bookmarkStart w:id="12" w:name="_Toc161737241"/>
       <w:r>
         <w:rPr>
           <w:rFonts w:ascii="Times New Roman" w:hAnsi="Times New Roman"/>
@@ -4493,7 +4752,7 @@
           <w:rFonts w:ascii="Times New Roman" w:eastAsia="Times New Roman" w:hAnsi="Times New Roman" w:cs="Times New Roman"/>
         </w:rPr>
       </w:pPr>
-      <w:bookmarkStart w:id="13" w:name="_Toc160448026"/>
+      <w:bookmarkStart w:id="13" w:name="_Toc161737242"/>
       <w:r>
         <w:rPr>
           <w:rFonts w:ascii="Times New Roman" w:hAnsi="Times New Roman"/>
@@ -4508,6 +4767,7 @@
       <w:pPr>
         <w:pStyle w:val="Body"/>
         <w:spacing w:line="360" w:lineRule="auto"/>
+        <w:ind w:firstLine="360"/>
       </w:pPr>
       <w:r>
         <w:rPr>
@@ -4546,7 +4806,7 @@
         <w:spacing w:line="360" w:lineRule="auto"/>
         <w:ind w:left="720"/>
       </w:pPr>
-      <w:bookmarkStart w:id="14" w:name="_Toc160448027"/>
+      <w:bookmarkStart w:id="14" w:name="_Toc161737243"/>
       <w:r>
         <w:rPr>
           <w:lang w:val="en-US"/>
@@ -4559,6 +4819,7 @@
       <w:pPr>
         <w:pStyle w:val="Body"/>
         <w:spacing w:line="360" w:lineRule="auto"/>
+        <w:ind w:firstLine="720"/>
       </w:pPr>
       <w:r>
         <w:rPr>
@@ -4583,6 +4844,7 @@
       <w:pPr>
         <w:pStyle w:val="Body"/>
         <w:spacing w:line="360" w:lineRule="auto"/>
+        <w:ind w:firstLine="720"/>
       </w:pPr>
       <w:r>
         <w:rPr>
@@ -4595,6 +4857,7 @@
       <w:pPr>
         <w:pStyle w:val="Body"/>
         <w:spacing w:line="360" w:lineRule="auto"/>
+        <w:ind w:firstLine="720"/>
       </w:pPr>
       <w:r>
         <w:rPr>
@@ -4621,7 +4884,7 @@
         <w:spacing w:line="360" w:lineRule="auto"/>
         <w:ind w:left="720"/>
       </w:pPr>
-      <w:bookmarkStart w:id="15" w:name="_Toc160448028"/>
+      <w:bookmarkStart w:id="15" w:name="_Toc161737244"/>
       <w:r>
         <w:rPr>
           <w:lang w:val="en-US"/>
@@ -4634,6 +4897,7 @@
       <w:pPr>
         <w:pStyle w:val="Body"/>
         <w:spacing w:line="360" w:lineRule="auto"/>
+        <w:ind w:firstLine="720"/>
       </w:pPr>
       <w:r>
         <w:rPr>
@@ -4670,6 +4934,7 @@
       <w:pPr>
         <w:pStyle w:val="Body"/>
         <w:spacing w:line="360" w:lineRule="auto"/>
+        <w:ind w:firstLine="720"/>
       </w:pPr>
       <w:r>
         <w:rPr>
@@ -4708,7 +4973,7 @@
         <w:spacing w:line="360" w:lineRule="auto"/>
         <w:ind w:left="720"/>
       </w:pPr>
-      <w:bookmarkStart w:id="16" w:name="_Toc160448029"/>
+      <w:bookmarkStart w:id="16" w:name="_Toc161737245"/>
       <w:r>
         <w:rPr>
           <w:lang w:val="en-US"/>
@@ -4721,6 +4986,7 @@
       <w:pPr>
         <w:pStyle w:val="Body"/>
         <w:spacing w:line="360" w:lineRule="auto"/>
+        <w:ind w:firstLine="720"/>
       </w:pPr>
       <w:r>
         <w:rPr>
@@ -4738,26 +5004,34 @@
         <w:rPr>
           <w:lang w:val="en-US"/>
         </w:rPr>
-        <w:t xml:space="preserve"> of the many users of the technology. For example, the needs and wants of a user of wearable technology will differ greatly from a user of medical technology.</w:t>
+        <w:t xml:space="preserve"> of the many users of the technology. For example, the </w:t>
+      </w:r>
+      <w:r>
+        <w:rPr>
+          <w:lang w:val="en-US"/>
+        </w:rPr>
+        <w:lastRenderedPageBreak/>
+        <w:t>needs and wants of a user of wearable technology will differ greatly from a user of medical technology.</w:t>
       </w:r>
     </w:p>
     <w:p>
       <w:pPr>
         <w:pStyle w:val="Body"/>
         <w:spacing w:line="360" w:lineRule="auto"/>
+        <w:ind w:firstLine="720"/>
       </w:pPr>
       <w:r>
         <w:rPr>
           <w:lang w:val="en-US"/>
         </w:rPr>
-        <w:lastRenderedPageBreak/>
-        <w:t>Developers will have to implement practical approaches and apply revolutionary as well as precedent techniques to ensure that different industries are accommodated. This will ensure a smooth transition to the use of Internet of Things technology.</w:t>
+        <w:t>Developers will have to implement practical approaches and apply revolutionary as well as precedent techniques to ensure that different industries are accommodated. This will ensure a smooth transition to Internet of Things technology.</w:t>
       </w:r>
     </w:p>
     <w:p>
       <w:pPr>
         <w:pStyle w:val="Body"/>
         <w:spacing w:line="360" w:lineRule="auto"/>
+        <w:ind w:firstLine="360"/>
       </w:pPr>
       <w:r>
         <w:rPr>
@@ -4790,12 +5064,19 @@
           <w:rFonts w:ascii="Times New Roman" w:eastAsia="Times New Roman" w:hAnsi="Times New Roman" w:cs="Times New Roman"/>
         </w:rPr>
       </w:pPr>
-      <w:bookmarkStart w:id="17" w:name="_Toc160448030"/>
+      <w:bookmarkStart w:id="17" w:name="_Toc161737246"/>
       <w:r>
         <w:rPr>
           <w:rFonts w:ascii="Times New Roman" w:hAnsi="Times New Roman"/>
           <w:lang w:val="it-IT"/>
         </w:rPr>
+        <w:t xml:space="preserve">Summary and </w:t>
+      </w:r>
+      <w:r>
+        <w:rPr>
+          <w:rFonts w:ascii="Times New Roman" w:hAnsi="Times New Roman"/>
+          <w:lang w:val="it-IT"/>
+        </w:rPr>
         <w:t>Conclusion</w:t>
       </w:r>
       <w:bookmarkEnd w:id="17"/>
@@ -4804,7 +5085,21 @@
       <w:pPr>
         <w:pStyle w:val="Body"/>
         <w:spacing w:line="360" w:lineRule="auto"/>
-      </w:pPr>
+        <w:ind w:left="720"/>
+      </w:pPr>
+      <w:r>
+        <w:t>9.1 Summary</w:t>
+      </w:r>
+    </w:p>
+    <w:p>
+      <w:pPr>
+        <w:pStyle w:val="Body"/>
+        <w:spacing w:line="360" w:lineRule="auto"/>
+        <w:ind w:left="720"/>
+      </w:pPr>
+      <w:r>
+        <w:t>9.2 Conclusion</w:t>
+      </w:r>
     </w:p>
     <w:p>
       <w:pPr>
@@ -4912,13 +5207,12 @@
           <w:lang w:val="fr-FR"/>
         </w:rPr>
       </w:pPr>
-      <w:bookmarkStart w:id="18" w:name="_Toc160448031"/>
+      <w:bookmarkStart w:id="18" w:name="_Toc161737247"/>
       <w:r>
         <w:rPr>
           <w:rFonts w:ascii="Times New Roman" w:hAnsi="Times New Roman"/>
           <w:lang w:val="fr-FR"/>
         </w:rPr>
-        <w:lastRenderedPageBreak/>
         <w:t>References</w:t>
       </w:r>
       <w:bookmarkEnd w:id="18"/>
@@ -5181,6 +5475,7 @@
           <w:i/>
           <w:iCs/>
         </w:rPr>
+        <w:lastRenderedPageBreak/>
         <w:t>Temperature Monitoring with Arduino IoT Cloud using DHT22</w:t>
       </w:r>
       <w:r>
@@ -5228,7 +5523,7 @@
           <w:rFonts w:ascii="Times New Roman" w:eastAsia="Times New Roman" w:hAnsi="Times New Roman" w:cs="Times New Roman"/>
         </w:rPr>
       </w:pPr>
-      <w:bookmarkStart w:id="19" w:name="_Toc160448032"/>
+      <w:bookmarkStart w:id="19" w:name="_Toc161737248"/>
       <w:r>
         <w:rPr>
           <w:rFonts w:ascii="Times New Roman" w:hAnsi="Times New Roman"/>
@@ -5247,7 +5542,7 @@
           <w:rFonts w:ascii="Times New Roman" w:eastAsia="Times New Roman" w:hAnsi="Times New Roman" w:cs="Times New Roman"/>
         </w:rPr>
       </w:pPr>
-      <w:bookmarkStart w:id="20" w:name="_Toc160448033"/>
+      <w:bookmarkStart w:id="20" w:name="_Toc161737249"/>
       <w:r>
         <w:rPr>
           <w:rFonts w:ascii="Times New Roman" w:eastAsia="Times New Roman" w:hAnsi="Times New Roman" w:cs="Times New Roman"/>
@@ -5285,7 +5580,7 @@
                     </pic:cNvPicPr>
                   </pic:nvPicPr>
                   <pic:blipFill>
-                    <a:blip r:embed="rId16"/>
+                    <a:blip r:embed="rId18"/>
                     <a:stretch>
                       <a:fillRect/>
                     </a:stretch>
@@ -5352,7 +5647,7 @@
                     </pic:cNvPicPr>
                   </pic:nvPicPr>
                   <pic:blipFill>
-                    <a:blip r:embed="rId17"/>
+                    <a:blip r:embed="rId19"/>
                     <a:stretch>
                       <a:fillRect/>
                     </a:stretch>
@@ -5400,7 +5695,7 @@
           <w:rFonts w:ascii="Times New Roman" w:eastAsia="Times New Roman" w:hAnsi="Times New Roman" w:cs="Times New Roman"/>
         </w:rPr>
       </w:pPr>
-      <w:bookmarkStart w:id="21" w:name="_Toc160448034"/>
+      <w:bookmarkStart w:id="21" w:name="_Toc161737250"/>
       <w:r>
         <w:rPr>
           <w:rFonts w:ascii="Times New Roman" w:hAnsi="Times New Roman"/>
@@ -11056,7 +11351,7 @@
           <w:rFonts w:ascii="Times New Roman" w:eastAsia="Times New Roman" w:hAnsi="Times New Roman" w:cs="Times New Roman"/>
         </w:rPr>
       </w:pPr>
-      <w:bookmarkStart w:id="22" w:name="_Toc160448035"/>
+      <w:bookmarkStart w:id="22" w:name="_Toc161737251"/>
       <w:r>
         <w:rPr>
           <w:rFonts w:ascii="Times New Roman" w:hAnsi="Times New Roman"/>
@@ -13008,7 +13303,7 @@
           <w:rFonts w:ascii="Times New Roman" w:eastAsia="Times New Roman" w:hAnsi="Times New Roman" w:cs="Times New Roman"/>
         </w:rPr>
       </w:pPr>
-      <w:bookmarkStart w:id="23" w:name="_Toc160448036"/>
+      <w:bookmarkStart w:id="23" w:name="_Toc161737252"/>
       <w:r>
         <w:rPr>
           <w:rFonts w:ascii="Times New Roman" w:hAnsi="Times New Roman"/>
@@ -13035,7 +13330,7 @@
       <w:pPr>
         <w:pStyle w:val="Body"/>
       </w:pPr>
-      <w:hyperlink r:id="rId18" w:history="1">
+      <w:hyperlink r:id="rId20" w:history="1">
         <w:r>
           <w:rPr>
             <w:rStyle w:val="Hyperlink"/>
@@ -13073,7 +13368,7 @@
                     <pic:cNvPicPr/>
                   </pic:nvPicPr>
                   <pic:blipFill>
-                    <a:blip r:embed="rId19"/>
+                    <a:blip r:embed="rId21"/>
                     <a:stretch>
                       <a:fillRect/>
                     </a:stretch>
@@ -13121,7 +13416,7 @@
       </w:r>
     </w:p>
     <w:sectPr>
-      <w:footerReference w:type="default" r:id="rId20"/>
+      <w:footerReference w:type="default" r:id="rId22"/>
       <w:pgSz w:w="12240" w:h="15840"/>
       <w:pgMar w:top="1440" w:right="1440" w:bottom="1440" w:left="1440" w:header="720" w:footer="720" w:gutter="0"/>
       <w:pgNumType w:start="0"/>
@@ -13290,6 +13585,7 @@
         <w:smallCaps w:val="0"/>
         <w:strike w:val="0"/>
         <w:dstrike w:val="0"/>
+        <w:color w:val="000000"/>
         <w:spacing w:val="0"/>
         <w:w w:val="100"/>
         <w:kern w:val="0"/>
@@ -13304,11 +13600,6 @@
           <w14:prstDash w14:val="solid"/>
           <w14:bevel/>
         </w14:textOutline>
-        <w14:textFill>
-          <w14:solidFill>
-            <w14:srgbClr w14:val="000000"/>
-          </w14:solidFill>
-        </w14:textFill>
       </w:rPr>
     </w:lvl>
     <w:lvl w:ilvl="1">
@@ -13326,6 +13617,7 @@
         <w:smallCaps w:val="0"/>
         <w:strike w:val="0"/>
         <w:dstrike w:val="0"/>
+        <w:color w:val="000000"/>
         <w:spacing w:val="0"/>
         <w:w w:val="100"/>
         <w:kern w:val="0"/>
@@ -13340,11 +13632,6 @@
           <w14:prstDash w14:val="solid"/>
           <w14:bevel/>
         </w14:textOutline>
-        <w14:textFill>
-          <w14:solidFill>
-            <w14:srgbClr w14:val="000000"/>
-          </w14:solidFill>
-        </w14:textFill>
       </w:rPr>
     </w:lvl>
     <w:lvl w:ilvl="2">
@@ -13361,6 +13648,7 @@
         <w:smallCaps w:val="0"/>
         <w:strike w:val="0"/>
         <w:dstrike w:val="0"/>
+        <w:color w:val="000000"/>
         <w:spacing w:val="0"/>
         <w:w w:val="100"/>
         <w:kern w:val="0"/>
@@ -13375,11 +13663,6 @@
           <w14:prstDash w14:val="solid"/>
           <w14:bevel/>
         </w14:textOutline>
-        <w14:textFill>
-          <w14:solidFill>
-            <w14:srgbClr w14:val="000000"/>
-          </w14:solidFill>
-        </w14:textFill>
       </w:rPr>
     </w:lvl>
     <w:lvl w:ilvl="3">
@@ -13397,6 +13680,7 @@
         <w:smallCaps w:val="0"/>
         <w:strike w:val="0"/>
         <w:dstrike w:val="0"/>
+        <w:color w:val="000000"/>
         <w:spacing w:val="0"/>
         <w:w w:val="100"/>
         <w:kern w:val="0"/>
@@ -13411,11 +13695,6 @@
           <w14:prstDash w14:val="solid"/>
           <w14:bevel/>
         </w14:textOutline>
-        <w14:textFill>
-          <w14:solidFill>
-            <w14:srgbClr w14:val="000000"/>
-          </w14:solidFill>
-        </w14:textFill>
       </w:rPr>
     </w:lvl>
     <w:lvl w:ilvl="4">
@@ -13432,6 +13711,7 @@
         <w:smallCaps w:val="0"/>
         <w:strike w:val="0"/>
         <w:dstrike w:val="0"/>
+        <w:color w:val="000000"/>
         <w:spacing w:val="0"/>
         <w:w w:val="100"/>
         <w:kern w:val="0"/>
@@ -13446,11 +13726,6 @@
           <w14:prstDash w14:val="solid"/>
           <w14:bevel/>
         </w14:textOutline>
-        <w14:textFill>
-          <w14:solidFill>
-            <w14:srgbClr w14:val="000000"/>
-          </w14:solidFill>
-        </w14:textFill>
       </w:rPr>
     </w:lvl>
     <w:lvl w:ilvl="5">
@@ -13467,6 +13742,7 @@
         <w:smallCaps w:val="0"/>
         <w:strike w:val="0"/>
         <w:dstrike w:val="0"/>
+        <w:color w:val="000000"/>
         <w:spacing w:val="0"/>
         <w:w w:val="100"/>
         <w:kern w:val="0"/>
@@ -13481,11 +13757,6 @@
           <w14:prstDash w14:val="solid"/>
           <w14:bevel/>
         </w14:textOutline>
-        <w14:textFill>
-          <w14:solidFill>
-            <w14:srgbClr w14:val="000000"/>
-          </w14:solidFill>
-        </w14:textFill>
       </w:rPr>
     </w:lvl>
     <w:lvl w:ilvl="6">
@@ -13502,6 +13773,7 @@
         <w:smallCaps w:val="0"/>
         <w:strike w:val="0"/>
         <w:dstrike w:val="0"/>
+        <w:color w:val="000000"/>
         <w:spacing w:val="0"/>
         <w:w w:val="100"/>
         <w:kern w:val="0"/>
@@ -13516,11 +13788,6 @@
           <w14:prstDash w14:val="solid"/>
           <w14:bevel/>
         </w14:textOutline>
-        <w14:textFill>
-          <w14:solidFill>
-            <w14:srgbClr w14:val="000000"/>
-          </w14:solidFill>
-        </w14:textFill>
       </w:rPr>
     </w:lvl>
     <w:lvl w:ilvl="7">
@@ -13537,6 +13804,7 @@
         <w:smallCaps w:val="0"/>
         <w:strike w:val="0"/>
         <w:dstrike w:val="0"/>
+        <w:color w:val="000000"/>
         <w:spacing w:val="0"/>
         <w:w w:val="100"/>
         <w:kern w:val="0"/>
@@ -13551,11 +13819,6 @@
           <w14:prstDash w14:val="solid"/>
           <w14:bevel/>
         </w14:textOutline>
-        <w14:textFill>
-          <w14:solidFill>
-            <w14:srgbClr w14:val="000000"/>
-          </w14:solidFill>
-        </w14:textFill>
       </w:rPr>
     </w:lvl>
     <w:lvl w:ilvl="8">
@@ -13572,6 +13835,7 @@
         <w:smallCaps w:val="0"/>
         <w:strike w:val="0"/>
         <w:dstrike w:val="0"/>
+        <w:color w:val="000000"/>
         <w:spacing w:val="0"/>
         <w:w w:val="100"/>
         <w:kern w:val="0"/>
@@ -13586,11 +13850,6 @@
           <w14:prstDash w14:val="solid"/>
           <w14:bevel/>
         </w14:textOutline>
-        <w14:textFill>
-          <w14:solidFill>
-            <w14:srgbClr w14:val="000000"/>
-          </w14:solidFill>
-        </w14:textFill>
       </w:rPr>
     </w:lvl>
   </w:abstractNum>
@@ -13612,6 +13871,7 @@
         <w:smallCaps w:val="0"/>
         <w:strike w:val="0"/>
         <w:dstrike w:val="0"/>
+        <w:color w:val="000000"/>
         <w:spacing w:val="0"/>
         <w:w w:val="100"/>
         <w:kern w:val="0"/>
@@ -13626,11 +13886,6 @@
           <w14:prstDash w14:val="solid"/>
           <w14:bevel/>
         </w14:textOutline>
-        <w14:textFill>
-          <w14:solidFill>
-            <w14:srgbClr w14:val="000000"/>
-          </w14:solidFill>
-        </w14:textFill>
       </w:rPr>
     </w:lvl>
     <w:lvl w:ilvl="1">
@@ -13648,6 +13903,7 @@
         <w:smallCaps w:val="0"/>
         <w:strike w:val="0"/>
         <w:dstrike w:val="0"/>
+        <w:color w:val="000000"/>
         <w:spacing w:val="0"/>
         <w:w w:val="100"/>
         <w:kern w:val="0"/>
@@ -13662,11 +13918,6 @@
           <w14:prstDash w14:val="solid"/>
           <w14:bevel/>
         </w14:textOutline>
-        <w14:textFill>
-          <w14:solidFill>
-            <w14:srgbClr w14:val="000000"/>
-          </w14:solidFill>
-        </w14:textFill>
       </w:rPr>
     </w:lvl>
     <w:lvl w:ilvl="2">
@@ -13683,6 +13934,7 @@
         <w:smallCaps w:val="0"/>
         <w:strike w:val="0"/>
         <w:dstrike w:val="0"/>
+        <w:color w:val="000000"/>
         <w:spacing w:val="0"/>
         <w:w w:val="100"/>
         <w:kern w:val="0"/>
@@ -13697,11 +13949,6 @@
           <w14:prstDash w14:val="solid"/>
           <w14:bevel/>
         </w14:textOutline>
-        <w14:textFill>
-          <w14:solidFill>
-            <w14:srgbClr w14:val="000000"/>
-          </w14:solidFill>
-        </w14:textFill>
       </w:rPr>
     </w:lvl>
     <w:lvl w:ilvl="3">
@@ -13719,6 +13966,7 @@
         <w:smallCaps w:val="0"/>
         <w:strike w:val="0"/>
         <w:dstrike w:val="0"/>
+        <w:color w:val="000000"/>
         <w:spacing w:val="0"/>
         <w:w w:val="100"/>
         <w:kern w:val="0"/>
@@ -13733,11 +13981,6 @@
           <w14:prstDash w14:val="solid"/>
           <w14:bevel/>
         </w14:textOutline>
-        <w14:textFill>
-          <w14:solidFill>
-            <w14:srgbClr w14:val="000000"/>
-          </w14:solidFill>
-        </w14:textFill>
       </w:rPr>
     </w:lvl>
     <w:lvl w:ilvl="4">
@@ -13754,6 +13997,7 @@
         <w:smallCaps w:val="0"/>
         <w:strike w:val="0"/>
         <w:dstrike w:val="0"/>
+        <w:color w:val="000000"/>
         <w:spacing w:val="0"/>
         <w:w w:val="100"/>
         <w:kern w:val="0"/>
@@ -13768,11 +14012,6 @@
           <w14:prstDash w14:val="solid"/>
           <w14:bevel/>
         </w14:textOutline>
-        <w14:textFill>
-          <w14:solidFill>
-            <w14:srgbClr w14:val="000000"/>
-          </w14:solidFill>
-        </w14:textFill>
       </w:rPr>
     </w:lvl>
     <w:lvl w:ilvl="5">
@@ -13789,6 +14028,7 @@
         <w:smallCaps w:val="0"/>
         <w:strike w:val="0"/>
         <w:dstrike w:val="0"/>
+        <w:color w:val="000000"/>
         <w:spacing w:val="0"/>
         <w:w w:val="100"/>
         <w:kern w:val="0"/>
@@ -13803,11 +14043,6 @@
           <w14:prstDash w14:val="solid"/>
           <w14:bevel/>
         </w14:textOutline>
-        <w14:textFill>
-          <w14:solidFill>
-            <w14:srgbClr w14:val="000000"/>
-          </w14:solidFill>
-        </w14:textFill>
       </w:rPr>
     </w:lvl>
     <w:lvl w:ilvl="6">
@@ -13824,6 +14059,7 @@
         <w:smallCaps w:val="0"/>
         <w:strike w:val="0"/>
         <w:dstrike w:val="0"/>
+        <w:color w:val="000000"/>
         <w:spacing w:val="0"/>
         <w:w w:val="100"/>
         <w:kern w:val="0"/>
@@ -13838,11 +14074,6 @@
           <w14:prstDash w14:val="solid"/>
           <w14:bevel/>
         </w14:textOutline>
-        <w14:textFill>
-          <w14:solidFill>
-            <w14:srgbClr w14:val="000000"/>
-          </w14:solidFill>
-        </w14:textFill>
       </w:rPr>
     </w:lvl>
     <w:lvl w:ilvl="7">
@@ -13859,6 +14090,7 @@
         <w:smallCaps w:val="0"/>
         <w:strike w:val="0"/>
         <w:dstrike w:val="0"/>
+        <w:color w:val="000000"/>
         <w:spacing w:val="0"/>
         <w:w w:val="100"/>
         <w:kern w:val="0"/>
@@ -13873,11 +14105,6 @@
           <w14:prstDash w14:val="solid"/>
           <w14:bevel/>
         </w14:textOutline>
-        <w14:textFill>
-          <w14:solidFill>
-            <w14:srgbClr w14:val="000000"/>
-          </w14:solidFill>
-        </w14:textFill>
       </w:rPr>
     </w:lvl>
     <w:lvl w:ilvl="8">
@@ -13894,6 +14121,7 @@
         <w:smallCaps w:val="0"/>
         <w:strike w:val="0"/>
         <w:dstrike w:val="0"/>
+        <w:color w:val="000000"/>
         <w:spacing w:val="0"/>
         <w:w w:val="100"/>
         <w:kern w:val="0"/>
@@ -13908,11 +14136,6 @@
           <w14:prstDash w14:val="solid"/>
           <w14:bevel/>
         </w14:textOutline>
-        <w14:textFill>
-          <w14:solidFill>
-            <w14:srgbClr w14:val="000000"/>
-          </w14:solidFill>
-        </w14:textFill>
       </w:rPr>
     </w:lvl>
   </w:abstractNum>
@@ -15798,4 +16021,16 @@
   </a:objectDefaults>
   <a:extraClrSchemeLst/>
 </a:theme>
+</file>
+
+<file path=customXml/item1.xml><?xml version="1.0" encoding="utf-8"?>
+<b:Sources xmlns:b="http://schemas.openxmlformats.org/officeDocument/2006/bibliography" xmlns="http://schemas.openxmlformats.org/officeDocument/2006/bibliography" SelectedStyle="\APASixthEditionOfficeOnline.xsl" StyleName="APA" Version="6"/>
+</file>
+
+<file path=customXml/itemProps1.xml><?xml version="1.0" encoding="utf-8"?>
+<ds:datastoreItem xmlns:ds="http://schemas.openxmlformats.org/officeDocument/2006/customXml" ds:itemID="{9E29FDBE-05E6-4369-AB1C-5566676B6890}">
+  <ds:schemaRefs>
+    <ds:schemaRef ds:uri="http://schemas.openxmlformats.org/officeDocument/2006/bibliography"/>
+  </ds:schemaRefs>
+</ds:datastoreItem>
 </file>
</xml_diff>

<commit_message>
-Merged in Lindas report parts -Added summary section during video meeting
P@

Signed-off-by: P@ <patmaynard452@gmail.com>
</commit_message>
<xml_diff>
--- a/Report/IoT Project Report.docx
+++ b/Report/IoT Project Report.docx
@@ -1815,7 +1815,7 @@
         <w:rPr>
           <w:rFonts w:ascii="Times New Roman" w:hAnsi="Times New Roman"/>
           <w:noProof/>
-          <w:lang w:val="it-IT"/>
+          <w:lang w:val="en-CA"/>
         </w:rPr>
         <w:t>Conclusion</w:t>
       </w:r>
@@ -2125,7 +2125,7 @@
           <w:sz w:val="24"/>
           <w:szCs w:val="24"/>
           <w:bdr w:val="none" w:sz="0" w:space="0" w:color="auto"/>
-          <w:lang w:val="en-CA"/>
+          <w:lang w:val="it-IT"/>
           <w14:ligatures w14:val="standardContextual"/>
         </w:rPr>
       </w:pPr>
@@ -2133,12 +2133,14 @@
         <w:rPr>
           <w:rFonts w:ascii="Times New Roman" w:hAnsi="Times New Roman"/>
           <w:noProof/>
+          <w:lang w:val="it-IT"/>
         </w:rPr>
         <w:t>3. Arduino Boilerplate Code</w:t>
       </w:r>
       <w:r>
         <w:rPr>
           <w:noProof/>
+          <w:lang w:val="it-IT"/>
         </w:rPr>
         <w:tab/>
       </w:r>
@@ -2151,6 +2153,7 @@
       <w:r>
         <w:rPr>
           <w:noProof/>
+          <w:lang w:val="it-IT"/>
         </w:rPr>
         <w:instrText xml:space="preserve"> PAGEREF _Toc161737251 \h </w:instrText>
       </w:r>
@@ -2168,6 +2171,7 @@
       <w:r>
         <w:rPr>
           <w:noProof/>
+          <w:lang w:val="it-IT"/>
         </w:rPr>
         <w:t>16</w:t>
       </w:r>
@@ -2188,7 +2192,7 @@
           <w:sz w:val="24"/>
           <w:szCs w:val="24"/>
           <w:bdr w:val="none" w:sz="0" w:space="0" w:color="auto"/>
-          <w:lang w:val="en-CA"/>
+          <w:lang w:val="it-IT"/>
           <w14:ligatures w14:val="standardContextual"/>
         </w:rPr>
       </w:pPr>
@@ -2196,12 +2200,14 @@
         <w:rPr>
           <w:rFonts w:ascii="Times New Roman" w:hAnsi="Times New Roman"/>
           <w:noProof/>
+          <w:lang w:val="it-IT"/>
         </w:rPr>
         <w:t>4. GitHub Repository</w:t>
       </w:r>
       <w:r>
         <w:rPr>
           <w:noProof/>
+          <w:lang w:val="it-IT"/>
         </w:rPr>
         <w:tab/>
       </w:r>
@@ -2214,6 +2220,7 @@
       <w:r>
         <w:rPr>
           <w:noProof/>
+          <w:lang w:val="it-IT"/>
         </w:rPr>
         <w:instrText xml:space="preserve"> PAGEREF _Toc161737252 \h </w:instrText>
       </w:r>
@@ -2231,6 +2238,7 @@
       <w:r>
         <w:rPr>
           <w:noProof/>
+          <w:lang w:val="it-IT"/>
         </w:rPr>
         <w:t>19</w:t>
       </w:r>
@@ -2244,6 +2252,9 @@
     <w:p>
       <w:pPr>
         <w:spacing w:line="360" w:lineRule="auto"/>
+        <w:rPr>
+          <w:lang w:val="it-IT"/>
+        </w:rPr>
       </w:pPr>
       <w:r>
         <w:fldChar w:fldCharType="end"/>
@@ -2253,11 +2264,17 @@
       <w:pPr>
         <w:pStyle w:val="Body"/>
         <w:spacing w:line="360" w:lineRule="auto"/>
+        <w:rPr>
+          <w:lang w:val="it-IT"/>
+        </w:rPr>
       </w:pPr>
     </w:p>
     <w:p>
       <w:pPr>
         <w:pStyle w:val="Body"/>
+        <w:rPr>
+          <w:lang w:val="it-IT"/>
+        </w:rPr>
       </w:pPr>
     </w:p>
     <w:p>
@@ -2343,15 +2360,7 @@
         <w:spacing w:line="360" w:lineRule="auto"/>
       </w:pPr>
       <w:r>
-        <w:t xml:space="preserve">One of the primary advantages of IoT is its capacity to deliver real-time insights and allow data-driven decision-making across a variety of sectors. For example, in healthcare, IoT devices may remotely monitor patients' vital signs and inform clinicians </w:t>
-      </w:r>
-      <w:proofErr w:type="gramStart"/>
-      <w:r>
-        <w:t>to</w:t>
-      </w:r>
-      <w:proofErr w:type="gramEnd"/>
-      <w:r>
-        <w:t xml:space="preserve"> any irregularities, resulting in early intervention and better patient outcomes. In agriculture, IoT sensors may collect data on soil moisture levels, meteorological conditions, and crop health, allowing farmers to improve irrigation and crop management strategies to increase yields and sustainability.</w:t>
+        <w:t>One of the primary advantages of IoT is its capacity to deliver real-time insights and allow data-driven decision-making across a variety of sectors. For example, in healthcare, IoT devices may remotely monitor patients' vital signs and inform clinicians to any irregularities, resulting in early intervention and better patient outcomes. In agriculture, IoT sensors may collect data on soil moisture levels, meteorological conditions, and crop health, allowing farmers to improve irrigation and crop management strategies to increase yields and sustainability.</w:t>
       </w:r>
     </w:p>
     <w:p>
@@ -2446,7 +2455,7 @@
         <w:rPr>
           <w:lang w:val="fr-FR"/>
         </w:rPr>
-        <w:t>things</w:t>
+        <w:t>Things</w:t>
       </w:r>
       <w:proofErr w:type="spellEnd"/>
       <w:r>
@@ -2590,7 +2599,7 @@
         <w:rPr>
           <w:lang w:val="fr-FR"/>
         </w:rPr>
-        <w:t>small</w:t>
+        <w:t>small-scale</w:t>
       </w:r>
       <w:proofErr w:type="spellEnd"/>
       <w:r>
@@ -2604,7 +2613,7 @@
         <w:rPr>
           <w:lang w:val="fr-FR"/>
         </w:rPr>
-        <w:t>scale</w:t>
+        <w:t>experiment</w:t>
       </w:r>
       <w:proofErr w:type="spellEnd"/>
       <w:r>
@@ -2613,144 +2622,130 @@
         </w:rPr>
         <w:t xml:space="preserve"> </w:t>
       </w:r>
+      <w:r>
+        <w:rPr>
+          <w:lang w:val="fr-FR"/>
+        </w:rPr>
+        <w:t xml:space="preserve">to show the basic </w:t>
+      </w:r>
       <w:proofErr w:type="spellStart"/>
       <w:r>
         <w:rPr>
           <w:lang w:val="fr-FR"/>
         </w:rPr>
-        <w:t>expeirment</w:t>
+        <w:t>functionality</w:t>
       </w:r>
       <w:proofErr w:type="spellEnd"/>
       <w:r>
         <w:rPr>
           <w:lang w:val="fr-FR"/>
         </w:rPr>
+        <w:t xml:space="preserve"> of an IoT </w:t>
+      </w:r>
+      <w:proofErr w:type="spellStart"/>
+      <w:r>
+        <w:rPr>
+          <w:lang w:val="fr-FR"/>
+        </w:rPr>
+        <w:t>device</w:t>
+      </w:r>
+      <w:proofErr w:type="spellEnd"/>
+      <w:r>
+        <w:rPr>
+          <w:lang w:val="fr-FR"/>
+        </w:rPr>
+        <w:t xml:space="preserve"> and </w:t>
+      </w:r>
+      <w:proofErr w:type="spellStart"/>
+      <w:r>
+        <w:rPr>
+          <w:lang w:val="fr-FR"/>
+        </w:rPr>
+        <w:t>then</w:t>
+      </w:r>
+      <w:proofErr w:type="spellEnd"/>
+      <w:r>
+        <w:rPr>
+          <w:lang w:val="fr-FR"/>
+        </w:rPr>
+        <w:t xml:space="preserve"> expand </w:t>
+      </w:r>
+      <w:proofErr w:type="spellStart"/>
+      <w:r>
+        <w:rPr>
+          <w:lang w:val="fr-FR"/>
+        </w:rPr>
+        <w:t>upon</w:t>
+      </w:r>
+      <w:proofErr w:type="spellEnd"/>
+      <w:r>
+        <w:rPr>
+          <w:lang w:val="fr-FR"/>
+        </w:rPr>
         <w:t xml:space="preserve"> </w:t>
       </w:r>
+      <w:proofErr w:type="spellStart"/>
       <w:r>
         <w:rPr>
           <w:lang w:val="fr-FR"/>
         </w:rPr>
-        <w:t xml:space="preserve">to show the basic </w:t>
+        <w:t>that</w:t>
+      </w:r>
+      <w:proofErr w:type="spellEnd"/>
+      <w:r>
+        <w:rPr>
+          <w:lang w:val="fr-FR"/>
+        </w:rPr>
+        <w:t xml:space="preserve"> </w:t>
       </w:r>
       <w:proofErr w:type="spellStart"/>
       <w:r>
         <w:rPr>
           <w:lang w:val="fr-FR"/>
         </w:rPr>
-        <w:t>functionality</w:t>
+        <w:t>with</w:t>
       </w:r>
       <w:proofErr w:type="spellEnd"/>
       <w:r>
         <w:rPr>
           <w:lang w:val="fr-FR"/>
         </w:rPr>
-        <w:t xml:space="preserve"> of an IoT </w:t>
+        <w:t xml:space="preserve"> a look at how </w:t>
       </w:r>
       <w:proofErr w:type="spellStart"/>
       <w:r>
         <w:rPr>
           <w:lang w:val="fr-FR"/>
         </w:rPr>
-        <w:t>device</w:t>
+        <w:t>it</w:t>
       </w:r>
       <w:proofErr w:type="spellEnd"/>
       <w:r>
         <w:rPr>
           <w:lang w:val="fr-FR"/>
         </w:rPr>
-        <w:t xml:space="preserve"> and </w:t>
+        <w:t xml:space="preserve"> </w:t>
       </w:r>
       <w:proofErr w:type="spellStart"/>
       <w:r>
         <w:rPr>
           <w:lang w:val="fr-FR"/>
         </w:rPr>
-        <w:t>then</w:t>
+        <w:t>is</w:t>
       </w:r>
       <w:proofErr w:type="spellEnd"/>
       <w:r>
         <w:rPr>
           <w:lang w:val="fr-FR"/>
         </w:rPr>
-        <w:t xml:space="preserve"> expand </w:t>
+        <w:t xml:space="preserve"> </w:t>
       </w:r>
       <w:proofErr w:type="spellStart"/>
       <w:r>
         <w:rPr>
           <w:lang w:val="fr-FR"/>
         </w:rPr>
-        <w:t>upon</w:t>
-      </w:r>
-      <w:proofErr w:type="spellEnd"/>
-      <w:r>
-        <w:rPr>
-          <w:lang w:val="fr-FR"/>
-        </w:rPr>
-        <w:t xml:space="preserve"> </w:t>
-      </w:r>
-      <w:proofErr w:type="spellStart"/>
-      <w:r>
-        <w:rPr>
-          <w:lang w:val="fr-FR"/>
-        </w:rPr>
-        <w:t>that</w:t>
-      </w:r>
-      <w:proofErr w:type="spellEnd"/>
-      <w:r>
-        <w:rPr>
-          <w:lang w:val="fr-FR"/>
-        </w:rPr>
-        <w:t xml:space="preserve"> </w:t>
-      </w:r>
-      <w:proofErr w:type="spellStart"/>
-      <w:r>
-        <w:rPr>
-          <w:lang w:val="fr-FR"/>
-        </w:rPr>
-        <w:t>with</w:t>
-      </w:r>
-      <w:proofErr w:type="spellEnd"/>
-      <w:r>
-        <w:rPr>
-          <w:lang w:val="fr-FR"/>
-        </w:rPr>
-        <w:t xml:space="preserve"> a look at how </w:t>
-      </w:r>
-      <w:proofErr w:type="spellStart"/>
-      <w:r>
-        <w:rPr>
-          <w:lang w:val="fr-FR"/>
-        </w:rPr>
-        <w:t>it</w:t>
-      </w:r>
-      <w:proofErr w:type="spellEnd"/>
-      <w:r>
-        <w:rPr>
-          <w:lang w:val="fr-FR"/>
-        </w:rPr>
-        <w:t xml:space="preserve"> </w:t>
-      </w:r>
-      <w:proofErr w:type="spellStart"/>
-      <w:r>
-        <w:rPr>
-          <w:lang w:val="fr-FR"/>
-        </w:rPr>
-        <w:t>is</w:t>
-      </w:r>
-      <w:proofErr w:type="spellEnd"/>
-      <w:r>
-        <w:rPr>
-          <w:lang w:val="fr-FR"/>
-        </w:rPr>
-        <w:t xml:space="preserve"> </w:t>
-      </w:r>
-      <w:proofErr w:type="spellStart"/>
-      <w:r>
-        <w:rPr>
-          <w:lang w:val="fr-FR"/>
-        </w:rPr>
-        <w:t>roled</w:t>
+        <w:t>rolled</w:t>
       </w:r>
       <w:proofErr w:type="spellEnd"/>
       <w:r>
@@ -2849,16 +2844,14 @@
         </w:rPr>
         <w:t xml:space="preserve">The Internet of Things (IoT) encompasses a vast ecosystem of interconnected devices, ranging from household appliances and wearable gadgets to industrial machinery and infrastructure components. By leveraging sensors and connectivity capabilities, these devices can gather real-time data about their environment and operational status. This data can then be analyzed to derive insights, optimize performance, and facilitate proactive decision-making. Moreover, IoT systems often incorporate machine learning and artificial intelligence algorithms to continually improve their functionality and adapt to changing conditions. As a result, IoT technology has the potential to revolutionize numerous industries, including healthcare, agriculture, transportation, and manufacturing, by enabling unprecedented levels of automation, efficiency, and </w:t>
       </w:r>
-      <w:proofErr w:type="gramStart"/>
       <w:r>
         <w:rPr>
           <w:rFonts w:ascii="Segoe UI" w:hAnsi="Segoe UI" w:cs="Segoe UI"/>
           <w:color w:val="0D0D0D"/>
           <w:shd w:val="clear" w:color="auto" w:fill="FFFFFF"/>
         </w:rPr>
-        <w:t>innovate</w:t>
-      </w:r>
-      <w:proofErr w:type="gramEnd"/>
+        <w:t>innovation</w:t>
+      </w:r>
       <w:r>
         <w:rPr>
           <w:rFonts w:ascii="Segoe UI" w:hAnsi="Segoe UI" w:cs="Segoe UI"/>
@@ -2950,7 +2943,19 @@
         <w:ind w:firstLine="720"/>
       </w:pPr>
       <w:r>
-        <w:t>To get a better working understanding of the Internet of Things concept we felt it best to setup an IoT project from start to finish on a small scale. We found a project that would monitor temperature and humidity of an area using a small, embedded board and a multi-function sensor. Then using the data gathered from the device populate a web-based dashboard provided by Arduino Cloud [</w:t>
+        <w:t xml:space="preserve">To get a better working understanding of the Internet of Things concept we felt it best to </w:t>
+      </w:r>
+      <w:r>
+        <w:t>set up</w:t>
+      </w:r>
+      <w:r>
+        <w:t xml:space="preserve"> an IoT project from start to finish on a small scale. We found a project that would monitor </w:t>
+      </w:r>
+      <w:r>
+        <w:t xml:space="preserve">the </w:t>
+      </w:r>
+      <w:r>
+        <w:t>temperature and humidity of an area using a small, embedded board and a multi-function sensor. Then using the data gathered from the device populate a web-based dashboard provided by Arduino Cloud [</w:t>
       </w:r>
       <w:r>
         <w:t>https://app.arduino.cc/</w:t>
@@ -4378,7 +4383,6 @@
         <w:ind w:left="720"/>
       </w:pPr>
     </w:p>
-    <w:bookmarkStart w:id="10" w:name="_Toc161737239"/>
     <w:p>
       <w:pPr>
         <w:pStyle w:val="Heading"/>
@@ -4391,6 +4395,7 @@
           <w:rFonts w:ascii="Times New Roman" w:eastAsia="Times New Roman" w:hAnsi="Times New Roman" w:cs="Times New Roman"/>
         </w:rPr>
       </w:pPr>
+      <w:bookmarkStart w:id="10" w:name="_Toc161737239"/>
       <w:r>
         <w:rPr>
           <w:noProof/>
@@ -5162,6 +5167,843 @@
     </w:p>
     <w:p>
       <w:pPr>
+        <w:spacing w:line="360" w:lineRule="auto"/>
+        <w:ind w:firstLine="360"/>
+      </w:pPr>
+      <w:r>
+        <w:t xml:space="preserve">As technology continues to advance, more companies are shifting to using IoT for better operations, process optimization and exceptional delivery to customers. It has been used in a variety of industries, such as: </w:t>
+      </w:r>
+    </w:p>
+    <w:p>
+      <w:pPr>
+        <w:pStyle w:val="ListParagraph"/>
+        <w:numPr>
+          <w:ilvl w:val="0"/>
+          <w:numId w:val="13"/>
+        </w:numPr>
+        <w:spacing w:line="360" w:lineRule="auto"/>
+        <w:rPr>
+          <w:rFonts w:ascii="Times New Roman" w:hAnsi="Times New Roman" w:cs="Times New Roman"/>
+          <w:sz w:val="24"/>
+          <w:szCs w:val="24"/>
+        </w:rPr>
+      </w:pPr>
+      <w:r>
+        <w:rPr>
+          <w:rFonts w:ascii="Times New Roman" w:hAnsi="Times New Roman" w:cs="Times New Roman"/>
+          <w:sz w:val="24"/>
+          <w:szCs w:val="24"/>
+        </w:rPr>
+        <w:lastRenderedPageBreak/>
+        <w:t xml:space="preserve">Transportation, by offering a method to track shipments in real-time, optimize routing, vehicle maintenance status, driver status and more. This allows for greater supply chain visibility, delivery accuracy and efficient operations to meet customer demands and satisfaction. </w:t>
+      </w:r>
+    </w:p>
+    <w:p>
+      <w:pPr>
+        <w:pStyle w:val="ListParagraph"/>
+        <w:spacing w:line="360" w:lineRule="auto"/>
+        <w:rPr>
+          <w:rFonts w:ascii="Times New Roman" w:hAnsi="Times New Roman" w:cs="Times New Roman"/>
+          <w:sz w:val="24"/>
+          <w:szCs w:val="24"/>
+        </w:rPr>
+      </w:pPr>
+    </w:p>
+    <w:p>
+      <w:pPr>
+        <w:pStyle w:val="ListParagraph"/>
+        <w:numPr>
+          <w:ilvl w:val="0"/>
+          <w:numId w:val="13"/>
+        </w:numPr>
+        <w:spacing w:line="360" w:lineRule="auto"/>
+        <w:rPr>
+          <w:rFonts w:ascii="Times New Roman" w:hAnsi="Times New Roman" w:cs="Times New Roman"/>
+          <w:sz w:val="24"/>
+          <w:szCs w:val="24"/>
+        </w:rPr>
+      </w:pPr>
+      <w:r>
+        <w:rPr>
+          <w:rFonts w:ascii="Times New Roman" w:hAnsi="Times New Roman" w:cs="Times New Roman"/>
+          <w:sz w:val="24"/>
+          <w:szCs w:val="24"/>
+        </w:rPr>
+        <w:t xml:space="preserve">Healthcare, by offering remote patient monitoring, </w:t>
+      </w:r>
+      <w:proofErr w:type="gramStart"/>
+      <w:r>
+        <w:rPr>
+          <w:rFonts w:ascii="Times New Roman" w:hAnsi="Times New Roman" w:cs="Times New Roman"/>
+          <w:sz w:val="24"/>
+          <w:szCs w:val="24"/>
+        </w:rPr>
+        <w:t>asset</w:t>
+      </w:r>
+      <w:proofErr w:type="gramEnd"/>
+      <w:r>
+        <w:rPr>
+          <w:rFonts w:ascii="Times New Roman" w:hAnsi="Times New Roman" w:cs="Times New Roman"/>
+          <w:sz w:val="24"/>
+          <w:szCs w:val="24"/>
+        </w:rPr>
+        <w:t xml:space="preserve"> and inventory management, as well as medical equipment maintenance status. This allows better patient care, efficient resource utilization and ultimately provides more enhanced operational efficiency. </w:t>
+      </w:r>
+    </w:p>
+    <w:p>
+      <w:pPr>
+        <w:pStyle w:val="ListParagraph"/>
+        <w:spacing w:line="360" w:lineRule="auto"/>
+        <w:rPr>
+          <w:rFonts w:ascii="Times New Roman" w:hAnsi="Times New Roman" w:cs="Times New Roman"/>
+          <w:sz w:val="24"/>
+          <w:szCs w:val="24"/>
+        </w:rPr>
+      </w:pPr>
+    </w:p>
+    <w:p>
+      <w:pPr>
+        <w:pStyle w:val="ListParagraph"/>
+        <w:spacing w:line="360" w:lineRule="auto"/>
+        <w:rPr>
+          <w:rFonts w:ascii="Times New Roman" w:hAnsi="Times New Roman" w:cs="Times New Roman"/>
+          <w:sz w:val="24"/>
+          <w:szCs w:val="24"/>
+        </w:rPr>
+      </w:pPr>
+    </w:p>
+    <w:p>
+      <w:pPr>
+        <w:pStyle w:val="ListParagraph"/>
+        <w:numPr>
+          <w:ilvl w:val="0"/>
+          <w:numId w:val="13"/>
+        </w:numPr>
+        <w:spacing w:line="360" w:lineRule="auto"/>
+        <w:rPr>
+          <w:rFonts w:ascii="Times New Roman" w:hAnsi="Times New Roman" w:cs="Times New Roman"/>
+          <w:sz w:val="24"/>
+          <w:szCs w:val="24"/>
+        </w:rPr>
+      </w:pPr>
+      <w:r>
+        <w:rPr>
+          <w:rFonts w:ascii="Times New Roman" w:hAnsi="Times New Roman" w:cs="Times New Roman"/>
+          <w:sz w:val="24"/>
+          <w:szCs w:val="24"/>
+        </w:rPr>
+        <w:t>Agriculture, by offering methods for precision farming, soil conditions monitoring, livestock tracking, and the capability of optimizing irrigation systems. This allows farmers to make more informed decisions when increasing crop yield, resource consumption reductions, and beneficial sustainable farming practices.</w:t>
+      </w:r>
+    </w:p>
+    <w:p>
+      <w:pPr>
+        <w:pStyle w:val="ListParagraph"/>
+        <w:spacing w:line="360" w:lineRule="auto"/>
+        <w:rPr>
+          <w:rFonts w:ascii="Times New Roman" w:hAnsi="Times New Roman" w:cs="Times New Roman"/>
+          <w:sz w:val="24"/>
+          <w:szCs w:val="24"/>
+        </w:rPr>
+      </w:pPr>
+    </w:p>
+    <w:p>
+      <w:pPr>
+        <w:pStyle w:val="ListParagraph"/>
+        <w:numPr>
+          <w:ilvl w:val="0"/>
+          <w:numId w:val="13"/>
+        </w:numPr>
+        <w:spacing w:line="360" w:lineRule="auto"/>
+        <w:rPr>
+          <w:rFonts w:ascii="Times New Roman" w:hAnsi="Times New Roman" w:cs="Times New Roman"/>
+          <w:sz w:val="24"/>
+          <w:szCs w:val="24"/>
+        </w:rPr>
+      </w:pPr>
+      <w:r>
+        <w:rPr>
+          <w:rFonts w:ascii="Times New Roman" w:hAnsi="Times New Roman" w:cs="Times New Roman"/>
+          <w:sz w:val="24"/>
+          <w:szCs w:val="24"/>
+        </w:rPr>
+        <w:t xml:space="preserve">Retail, by offering inventory management, supply chain optimization, targeted marketing, and efficient store solutions. This allows retailers to assure customer satisfaction, create better modes of operation and increase sales through proper marketing.  </w:t>
+      </w:r>
+    </w:p>
+    <w:p>
+      <w:pPr>
+        <w:pStyle w:val="ListParagraph"/>
+        <w:spacing w:line="360" w:lineRule="auto"/>
+        <w:rPr>
+          <w:rFonts w:ascii="Times New Roman" w:hAnsi="Times New Roman" w:cs="Times New Roman"/>
+          <w:sz w:val="24"/>
+          <w:szCs w:val="24"/>
+        </w:rPr>
+      </w:pPr>
+    </w:p>
+    <w:p>
+      <w:pPr>
+        <w:pStyle w:val="ListParagraph"/>
+        <w:spacing w:line="360" w:lineRule="auto"/>
+        <w:rPr>
+          <w:rFonts w:ascii="Times New Roman" w:hAnsi="Times New Roman" w:cs="Times New Roman"/>
+          <w:sz w:val="24"/>
+          <w:szCs w:val="24"/>
+        </w:rPr>
+      </w:pPr>
+    </w:p>
+    <w:p>
+      <w:pPr>
+        <w:pStyle w:val="ListParagraph"/>
+        <w:numPr>
+          <w:ilvl w:val="0"/>
+          <w:numId w:val="13"/>
+        </w:numPr>
+        <w:spacing w:line="360" w:lineRule="auto"/>
+        <w:rPr>
+          <w:rFonts w:ascii="Times New Roman" w:hAnsi="Times New Roman" w:cs="Times New Roman"/>
+          <w:sz w:val="24"/>
+          <w:szCs w:val="24"/>
+        </w:rPr>
+      </w:pPr>
+      <w:r>
+        <w:rPr>
+          <w:rFonts w:ascii="Times New Roman" w:hAnsi="Times New Roman" w:cs="Times New Roman"/>
+          <w:sz w:val="24"/>
+          <w:szCs w:val="24"/>
+        </w:rPr>
+        <w:t xml:space="preserve">Manufacturing, by offering methods to monitor production, inventory tracking, and optimize asset performance. This allows manufacturers to improve operational efficiency, track and reduce downtime, and assure product quality.  </w:t>
+      </w:r>
+    </w:p>
+    <w:p>
+      <w:pPr>
+        <w:spacing w:line="360" w:lineRule="auto"/>
+      </w:pPr>
+      <w:r>
+        <w:t xml:space="preserve">Several industries have turned to </w:t>
+      </w:r>
+      <w:proofErr w:type="spellStart"/>
+      <w:r>
+        <w:t>IIoT</w:t>
+      </w:r>
+      <w:proofErr w:type="spellEnd"/>
+      <w:r>
+        <w:t xml:space="preserve"> technologies to enable data-driver decision-making, operate more efficiently, improve asset utilization, and drive innovation. One industry </w:t>
+      </w:r>
+      <w:proofErr w:type="gramStart"/>
+      <w:r>
+        <w:t>in particular has</w:t>
+      </w:r>
+      <w:proofErr w:type="gramEnd"/>
+      <w:r>
+        <w:t xml:space="preserve"> put great importance on the use of </w:t>
+      </w:r>
+      <w:proofErr w:type="spellStart"/>
+      <w:r>
+        <w:t>IIoT</w:t>
+      </w:r>
+      <w:proofErr w:type="spellEnd"/>
+      <w:r>
+        <w:t xml:space="preserve"> technologies: manufacturing. With the new, advanced capabilities, automotive manufacturing companies have noticed great improvements in supply chain management, vehicle connectivity, operational efficiency, and customer satisfaction. Several automotive companies have opted to </w:t>
+      </w:r>
+      <w:proofErr w:type="gramStart"/>
+      <w:r>
+        <w:t>utilizing</w:t>
+      </w:r>
+      <w:proofErr w:type="gramEnd"/>
+      <w:r>
+        <w:t xml:space="preserve"> </w:t>
+      </w:r>
+      <w:proofErr w:type="spellStart"/>
+      <w:r>
+        <w:t>IIoT</w:t>
+      </w:r>
+      <w:proofErr w:type="spellEnd"/>
+      <w:r>
+        <w:t xml:space="preserve"> for </w:t>
+      </w:r>
+      <w:proofErr w:type="gramStart"/>
+      <w:r>
+        <w:t>a number of</w:t>
+      </w:r>
+      <w:proofErr w:type="gramEnd"/>
+      <w:r>
+        <w:t xml:space="preserve"> reasons. </w:t>
+      </w:r>
+    </w:p>
+    <w:p>
+      <w:pPr>
+        <w:pStyle w:val="ListParagraph"/>
+        <w:numPr>
+          <w:ilvl w:val="0"/>
+          <w:numId w:val="14"/>
+        </w:numPr>
+        <w:spacing w:line="360" w:lineRule="auto"/>
+        <w:rPr>
+          <w:rFonts w:ascii="Times New Roman" w:hAnsi="Times New Roman" w:cs="Times New Roman"/>
+          <w:sz w:val="24"/>
+          <w:szCs w:val="24"/>
+        </w:rPr>
+      </w:pPr>
+      <w:r>
+        <w:rPr>
+          <w:rFonts w:ascii="Times New Roman" w:hAnsi="Times New Roman" w:cs="Times New Roman"/>
+          <w:sz w:val="24"/>
+          <w:szCs w:val="24"/>
+        </w:rPr>
+        <w:lastRenderedPageBreak/>
+        <w:t xml:space="preserve">Supply Chain Management: </w:t>
+      </w:r>
+      <w:proofErr w:type="spellStart"/>
+      <w:r>
+        <w:rPr>
+          <w:rFonts w:ascii="Times New Roman" w:hAnsi="Times New Roman" w:cs="Times New Roman"/>
+          <w:sz w:val="24"/>
+          <w:szCs w:val="24"/>
+        </w:rPr>
+        <w:t>IIoT</w:t>
+      </w:r>
+      <w:proofErr w:type="spellEnd"/>
+      <w:r>
+        <w:rPr>
+          <w:rFonts w:ascii="Times New Roman" w:hAnsi="Times New Roman" w:cs="Times New Roman"/>
+          <w:sz w:val="24"/>
+          <w:szCs w:val="24"/>
+        </w:rPr>
+        <w:t xml:space="preserve"> technologies are utilized to enhance visibility and transparency in the automotive supply chain. It has allowed the tracking of inventory and assets to optimize obsolescence issues, reduce lead times, and minimize any disruptions that may impact production. </w:t>
+      </w:r>
+    </w:p>
+    <w:p>
+      <w:pPr>
+        <w:pStyle w:val="ListParagraph"/>
+        <w:numPr>
+          <w:ilvl w:val="0"/>
+          <w:numId w:val="14"/>
+        </w:numPr>
+        <w:spacing w:line="360" w:lineRule="auto"/>
+        <w:rPr>
+          <w:rFonts w:ascii="Times New Roman" w:hAnsi="Times New Roman" w:cs="Times New Roman"/>
+          <w:sz w:val="24"/>
+          <w:szCs w:val="24"/>
+        </w:rPr>
+      </w:pPr>
+      <w:r>
+        <w:rPr>
+          <w:rFonts w:ascii="Times New Roman" w:hAnsi="Times New Roman" w:cs="Times New Roman"/>
+          <w:sz w:val="24"/>
+          <w:szCs w:val="24"/>
+        </w:rPr>
+        <w:t xml:space="preserve">Predictive Maintenance: Predictive maintenance of production equipment can be enforced through </w:t>
+      </w:r>
+      <w:proofErr w:type="spellStart"/>
+      <w:r>
+        <w:rPr>
+          <w:rFonts w:ascii="Times New Roman" w:hAnsi="Times New Roman" w:cs="Times New Roman"/>
+          <w:sz w:val="24"/>
+          <w:szCs w:val="24"/>
+        </w:rPr>
+        <w:t>IIoT</w:t>
+      </w:r>
+      <w:proofErr w:type="spellEnd"/>
+      <w:r>
+        <w:rPr>
+          <w:rFonts w:ascii="Times New Roman" w:hAnsi="Times New Roman" w:cs="Times New Roman"/>
+          <w:sz w:val="24"/>
+          <w:szCs w:val="24"/>
+        </w:rPr>
+        <w:t xml:space="preserve"> technologies. This can be done by collecting and analyzing real-time data from production smart-devices (any device using an IP address), which are located within the production line. By monitoring device status and performance, automotive companies </w:t>
+      </w:r>
+      <w:proofErr w:type="gramStart"/>
+      <w:r>
+        <w:rPr>
+          <w:rFonts w:ascii="Times New Roman" w:hAnsi="Times New Roman" w:cs="Times New Roman"/>
+          <w:sz w:val="24"/>
+          <w:szCs w:val="24"/>
+        </w:rPr>
+        <w:t>are able to</w:t>
+      </w:r>
+      <w:proofErr w:type="gramEnd"/>
+      <w:r>
+        <w:rPr>
+          <w:rFonts w:ascii="Times New Roman" w:hAnsi="Times New Roman" w:cs="Times New Roman"/>
+          <w:sz w:val="24"/>
+          <w:szCs w:val="24"/>
+        </w:rPr>
+        <w:t xml:space="preserve"> detect and avoid potential issues, which reduces the risk of downtime, optimizes maintenance scheduling, as well as extend components’ lifecycle. </w:t>
+      </w:r>
+    </w:p>
+    <w:p>
+      <w:pPr>
+        <w:pStyle w:val="ListParagraph"/>
+        <w:numPr>
+          <w:ilvl w:val="0"/>
+          <w:numId w:val="14"/>
+        </w:numPr>
+        <w:spacing w:line="360" w:lineRule="auto"/>
+        <w:rPr>
+          <w:rFonts w:ascii="Times New Roman" w:hAnsi="Times New Roman" w:cs="Times New Roman"/>
+          <w:sz w:val="24"/>
+          <w:szCs w:val="24"/>
+        </w:rPr>
+      </w:pPr>
+      <w:r>
+        <w:rPr>
+          <w:rFonts w:ascii="Times New Roman" w:hAnsi="Times New Roman" w:cs="Times New Roman"/>
+          <w:sz w:val="24"/>
+          <w:szCs w:val="24"/>
+        </w:rPr>
+        <w:t xml:space="preserve">Smart Manufacturing: By using </w:t>
+      </w:r>
+      <w:proofErr w:type="spellStart"/>
+      <w:r>
+        <w:rPr>
+          <w:rFonts w:ascii="Times New Roman" w:hAnsi="Times New Roman" w:cs="Times New Roman"/>
+          <w:sz w:val="24"/>
+          <w:szCs w:val="24"/>
+        </w:rPr>
+        <w:t>IIoT</w:t>
+      </w:r>
+      <w:proofErr w:type="spellEnd"/>
+      <w:r>
+        <w:rPr>
+          <w:rFonts w:ascii="Times New Roman" w:hAnsi="Times New Roman" w:cs="Times New Roman"/>
+          <w:sz w:val="24"/>
+          <w:szCs w:val="24"/>
+        </w:rPr>
+        <w:t xml:space="preserve"> technologies, automotive companies </w:t>
+      </w:r>
+      <w:proofErr w:type="gramStart"/>
+      <w:r>
+        <w:rPr>
+          <w:rFonts w:ascii="Times New Roman" w:hAnsi="Times New Roman" w:cs="Times New Roman"/>
+          <w:sz w:val="24"/>
+          <w:szCs w:val="24"/>
+        </w:rPr>
+        <w:t>are able to</w:t>
+      </w:r>
+      <w:proofErr w:type="gramEnd"/>
+      <w:r>
+        <w:rPr>
+          <w:rFonts w:ascii="Times New Roman" w:hAnsi="Times New Roman" w:cs="Times New Roman"/>
+          <w:sz w:val="24"/>
+          <w:szCs w:val="24"/>
+        </w:rPr>
+        <w:t xml:space="preserve"> optimize production processes, monitor equipment performance, and ensure high-quality manufacturing, resulting in what can be </w:t>
+      </w:r>
+      <w:proofErr w:type="gramStart"/>
+      <w:r>
+        <w:rPr>
+          <w:rFonts w:ascii="Times New Roman" w:hAnsi="Times New Roman" w:cs="Times New Roman"/>
+          <w:sz w:val="24"/>
+          <w:szCs w:val="24"/>
+        </w:rPr>
+        <w:t>considering</w:t>
+      </w:r>
+      <w:proofErr w:type="gramEnd"/>
+      <w:r>
+        <w:rPr>
+          <w:rFonts w:ascii="Times New Roman" w:hAnsi="Times New Roman" w:cs="Times New Roman"/>
+          <w:sz w:val="24"/>
+          <w:szCs w:val="24"/>
+        </w:rPr>
+        <w:t xml:space="preserve"> a smart factory. This can be done by using </w:t>
+      </w:r>
+      <w:proofErr w:type="spellStart"/>
+      <w:r>
+        <w:rPr>
+          <w:rFonts w:ascii="Times New Roman" w:hAnsi="Times New Roman" w:cs="Times New Roman"/>
+          <w:sz w:val="24"/>
+          <w:szCs w:val="24"/>
+        </w:rPr>
+        <w:t>IIoT</w:t>
+      </w:r>
+      <w:proofErr w:type="spellEnd"/>
+      <w:r>
+        <w:rPr>
+          <w:rFonts w:ascii="Times New Roman" w:hAnsi="Times New Roman" w:cs="Times New Roman"/>
+          <w:sz w:val="24"/>
+          <w:szCs w:val="24"/>
+        </w:rPr>
+        <w:t xml:space="preserve"> to monitor production lines in real-time, predict machine maintenance scheduling, and improve productivity through streamline operations. </w:t>
+      </w:r>
+    </w:p>
+    <w:p>
+      <w:pPr>
+        <w:pStyle w:val="ListParagraph"/>
+        <w:numPr>
+          <w:ilvl w:val="0"/>
+          <w:numId w:val="14"/>
+        </w:numPr>
+        <w:spacing w:line="360" w:lineRule="auto"/>
+        <w:rPr>
+          <w:rFonts w:ascii="Times New Roman" w:hAnsi="Times New Roman" w:cs="Times New Roman"/>
+          <w:sz w:val="24"/>
+          <w:szCs w:val="24"/>
+        </w:rPr>
+      </w:pPr>
+      <w:r>
+        <w:rPr>
+          <w:rFonts w:ascii="Times New Roman" w:hAnsi="Times New Roman" w:cs="Times New Roman"/>
+          <w:sz w:val="24"/>
+          <w:szCs w:val="24"/>
+        </w:rPr>
+        <w:t xml:space="preserve">Customer Experience: The customer’s experience and satisfaction can be enhanced with the use of </w:t>
+      </w:r>
+      <w:proofErr w:type="spellStart"/>
+      <w:r>
+        <w:rPr>
+          <w:rFonts w:ascii="Times New Roman" w:hAnsi="Times New Roman" w:cs="Times New Roman"/>
+          <w:sz w:val="24"/>
+          <w:szCs w:val="24"/>
+        </w:rPr>
+        <w:t>IIoT</w:t>
+      </w:r>
+      <w:proofErr w:type="spellEnd"/>
+      <w:r>
+        <w:rPr>
+          <w:rFonts w:ascii="Times New Roman" w:hAnsi="Times New Roman" w:cs="Times New Roman"/>
+          <w:sz w:val="24"/>
+          <w:szCs w:val="24"/>
+        </w:rPr>
+        <w:t xml:space="preserve"> by enabling personalized services, offering vehicle monitoring and predictive maintenance notifications, as well as seamless connectivity features. Through these innovative solutions, automotive companies </w:t>
+      </w:r>
+      <w:proofErr w:type="gramStart"/>
+      <w:r>
+        <w:rPr>
+          <w:rFonts w:ascii="Times New Roman" w:hAnsi="Times New Roman" w:cs="Times New Roman"/>
+          <w:sz w:val="24"/>
+          <w:szCs w:val="24"/>
+        </w:rPr>
+        <w:t>are able to</w:t>
+      </w:r>
+      <w:proofErr w:type="gramEnd"/>
+      <w:r>
+        <w:rPr>
+          <w:rFonts w:ascii="Times New Roman" w:hAnsi="Times New Roman" w:cs="Times New Roman"/>
+          <w:sz w:val="24"/>
+          <w:szCs w:val="24"/>
+        </w:rPr>
+        <w:t xml:space="preserve"> meet customers’ preferences and expectations.</w:t>
+      </w:r>
+    </w:p>
+    <w:p>
+      <w:pPr>
+        <w:spacing w:line="360" w:lineRule="auto"/>
+      </w:pPr>
+      <w:r>
+        <w:t xml:space="preserve">The use of </w:t>
+      </w:r>
+      <w:proofErr w:type="spellStart"/>
+      <w:r>
+        <w:t>IIoT</w:t>
+      </w:r>
+      <w:proofErr w:type="spellEnd"/>
+      <w:r>
+        <w:t xml:space="preserve"> technologies and solutions have greatly impacted the automotive industry. Companies are reporting enhanced connectivity, data-driver insights, production times, product development, cost-</w:t>
+      </w:r>
+      <w:proofErr w:type="gramStart"/>
+      <w:r>
+        <w:t>savings</w:t>
+      </w:r>
+      <w:proofErr w:type="gramEnd"/>
+      <w:r>
+        <w:t xml:space="preserve"> and customer experiences. An example of a company that utilizes the use of </w:t>
+      </w:r>
+      <w:proofErr w:type="spellStart"/>
+      <w:r>
+        <w:t>IIoT</w:t>
+      </w:r>
+      <w:proofErr w:type="spellEnd"/>
+      <w:r>
+        <w:t xml:space="preserve"> technologies is Ford Motor Company. Majority of Ford plants have implemented the use of </w:t>
+      </w:r>
+      <w:proofErr w:type="spellStart"/>
+      <w:r>
+        <w:t>IIoT</w:t>
+      </w:r>
+      <w:proofErr w:type="spellEnd"/>
+      <w:r>
+        <w:t xml:space="preserve"> monitoring on their production lines, with plans to adopt this innovative solution at all remaining plants that are currently not utilizing it. Ford’s use of </w:t>
+      </w:r>
+      <w:proofErr w:type="spellStart"/>
+      <w:r>
+        <w:t>IIoT</w:t>
+      </w:r>
+      <w:proofErr w:type="spellEnd"/>
+      <w:r>
+        <w:t xml:space="preserve"> technologies </w:t>
+      </w:r>
+      <w:proofErr w:type="gramStart"/>
+      <w:r>
+        <w:t>are</w:t>
+      </w:r>
+      <w:proofErr w:type="gramEnd"/>
+      <w:r>
+        <w:t xml:space="preserve"> mainly used to monitor production lines. Through </w:t>
+      </w:r>
+      <w:proofErr w:type="spellStart"/>
+      <w:r>
+        <w:t>IIoT</w:t>
+      </w:r>
+      <w:proofErr w:type="spellEnd"/>
+      <w:r>
+        <w:t xml:space="preserve">, the plants </w:t>
+      </w:r>
+      <w:proofErr w:type="gramStart"/>
+      <w:r>
+        <w:t>are able to</w:t>
+      </w:r>
+      <w:proofErr w:type="gramEnd"/>
+      <w:r>
+        <w:t xml:space="preserve"> monitor the line’s Performance KPI (Key Performance Indicator), Machine State, Cycle Time, Alerts, Rate of Climb and Events. Similar </w:t>
+      </w:r>
+      <w:proofErr w:type="spellStart"/>
+      <w:r>
+        <w:t>IIoT</w:t>
+      </w:r>
+      <w:proofErr w:type="spellEnd"/>
+      <w:r>
+        <w:t xml:space="preserve"> monitoring dashboards are widely used in other automotive companies, as shown in the image below. </w:t>
+      </w:r>
+    </w:p>
+    <w:p>
+      <w:pPr>
+        <w:spacing w:line="360" w:lineRule="auto"/>
+      </w:pPr>
+      <w:r>
+        <w:rPr>
+          <w:noProof/>
+        </w:rPr>
+        <w:lastRenderedPageBreak/>
+        <w:drawing>
+          <wp:inline distT="0" distB="0" distL="0" distR="0" wp14:anchorId="15F4C518" wp14:editId="6A39F59E">
+            <wp:extent cx="5943600" cy="3714750"/>
+            <wp:effectExtent l="0" t="0" r="0" b="0"/>
+            <wp:docPr id="2" name="Picture 2" descr="Tulip screen shot for IIOT dashboard - Futura Automation"/>
+            <wp:cNvGraphicFramePr>
+              <a:graphicFrameLocks xmlns:a="http://schemas.openxmlformats.org/drawingml/2006/main" noChangeAspect="1"/>
+            </wp:cNvGraphicFramePr>
+            <a:graphic xmlns:a="http://schemas.openxmlformats.org/drawingml/2006/main">
+              <a:graphicData uri="http://schemas.openxmlformats.org/drawingml/2006/picture">
+                <pic:pic xmlns:pic="http://schemas.openxmlformats.org/drawingml/2006/picture">
+                  <pic:nvPicPr>
+                    <pic:cNvPr id="0" name="Picture 1" descr="Tulip screen shot for IIOT dashboard - Futura Automation"/>
+                    <pic:cNvPicPr>
+                      <a:picLocks noChangeAspect="1" noChangeArrowheads="1"/>
+                    </pic:cNvPicPr>
+                  </pic:nvPicPr>
+                  <pic:blipFill>
+                    <a:blip r:embed="rId18">
+                      <a:extLst>
+                        <a:ext uri="{28A0092B-C50C-407E-A947-70E740481C1C}">
+                          <a14:useLocalDpi xmlns:a14="http://schemas.microsoft.com/office/drawing/2010/main" val="0"/>
+                        </a:ext>
+                      </a:extLst>
+                    </a:blip>
+                    <a:srcRect/>
+                    <a:stretch>
+                      <a:fillRect/>
+                    </a:stretch>
+                  </pic:blipFill>
+                  <pic:spPr bwMode="auto">
+                    <a:xfrm>
+                      <a:off x="0" y="0"/>
+                      <a:ext cx="5943600" cy="3714750"/>
+                    </a:xfrm>
+                    <a:prstGeom prst="rect">
+                      <a:avLst/>
+                    </a:prstGeom>
+                    <a:noFill/>
+                    <a:ln>
+                      <a:noFill/>
+                    </a:ln>
+                  </pic:spPr>
+                </pic:pic>
+              </a:graphicData>
+            </a:graphic>
+          </wp:inline>
+        </w:drawing>
+      </w:r>
+    </w:p>
+    <w:p>
+      <w:pPr>
+        <w:spacing w:line="360" w:lineRule="auto"/>
+      </w:pPr>
+    </w:p>
+    <w:p>
+      <w:pPr>
+        <w:spacing w:line="360" w:lineRule="auto"/>
+      </w:pPr>
+      <w:r>
+        <w:t xml:space="preserve">The dashboard, that displays data collected by </w:t>
+      </w:r>
+      <w:proofErr w:type="spellStart"/>
+      <w:r>
+        <w:t>IIoT</w:t>
+      </w:r>
+      <w:proofErr w:type="spellEnd"/>
+      <w:r>
+        <w:t xml:space="preserve"> technology can create tables and graphs to outline the cycle times by date and/or shift, the operator’s personal cycle time per station to allow management to evaluate their employees’ performance, the shift’s </w:t>
+      </w:r>
+      <w:proofErr w:type="gramStart"/>
+      <w:r>
+        <w:t>defects</w:t>
+      </w:r>
+      <w:proofErr w:type="gramEnd"/>
+      <w:r>
+        <w:t xml:space="preserve"> and their causes and more. </w:t>
+      </w:r>
+      <w:proofErr w:type="spellStart"/>
+      <w:r>
+        <w:t>IIoT</w:t>
+      </w:r>
+      <w:proofErr w:type="spellEnd"/>
+      <w:r>
+        <w:t xml:space="preserve"> also allows the plant to analyze and eliminate any faults/issues that may hinder production.</w:t>
+      </w:r>
+    </w:p>
+    <w:p>
+      <w:pPr>
+        <w:spacing w:line="360" w:lineRule="auto"/>
+      </w:pPr>
+    </w:p>
+    <w:p>
+      <w:pPr>
+        <w:spacing w:line="360" w:lineRule="auto"/>
+      </w:pPr>
+      <w:r>
+        <w:rPr>
+          <w:noProof/>
+        </w:rPr>
+        <w:lastRenderedPageBreak/>
+        <w:drawing>
+          <wp:inline distT="0" distB="0" distL="0" distR="0" wp14:anchorId="4C90AEAD" wp14:editId="6589FB7C">
+            <wp:extent cx="5943600" cy="3519170"/>
+            <wp:effectExtent l="0" t="0" r="0" b="0"/>
+            <wp:docPr id="1" name="Picture 1"/>
+            <wp:cNvGraphicFramePr>
+              <a:graphicFrameLocks xmlns:a="http://schemas.openxmlformats.org/drawingml/2006/main" noChangeAspect="1"/>
+            </wp:cNvGraphicFramePr>
+            <a:graphic xmlns:a="http://schemas.openxmlformats.org/drawingml/2006/main">
+              <a:graphicData uri="http://schemas.openxmlformats.org/drawingml/2006/picture">
+                <pic:pic xmlns:pic="http://schemas.openxmlformats.org/drawingml/2006/picture">
+                  <pic:nvPicPr>
+                    <pic:cNvPr id="1" name=""/>
+                    <pic:cNvPicPr/>
+                  </pic:nvPicPr>
+                  <pic:blipFill>
+                    <a:blip r:embed="rId19"/>
+                    <a:stretch>
+                      <a:fillRect/>
+                    </a:stretch>
+                  </pic:blipFill>
+                  <pic:spPr>
+                    <a:xfrm>
+                      <a:off x="0" y="0"/>
+                      <a:ext cx="5943600" cy="3519170"/>
+                    </a:xfrm>
+                    <a:prstGeom prst="rect">
+                      <a:avLst/>
+                    </a:prstGeom>
+                  </pic:spPr>
+                </pic:pic>
+              </a:graphicData>
+            </a:graphic>
+          </wp:inline>
+        </w:drawing>
+      </w:r>
+    </w:p>
+    <w:p>
+      <w:pPr>
+        <w:spacing w:line="360" w:lineRule="auto"/>
+      </w:pPr>
+      <w:r>
+        <w:t xml:space="preserve">The image above shows the layout of the line with added features that allow the user to dictate what type of information they want displayed. In this case, the top priority is to assure cycle times are being met. If a fault occurs, the option to investigate the reason behind this over-cycling issue. </w:t>
+      </w:r>
+    </w:p>
+    <w:p>
+      <w:pPr>
+        <w:spacing w:line="360" w:lineRule="auto"/>
+      </w:pPr>
+      <w:r>
+        <w:rPr>
+          <w:noProof/>
+        </w:rPr>
+        <w:drawing>
+          <wp:inline distT="0" distB="0" distL="0" distR="0" wp14:anchorId="7981BFAD" wp14:editId="01A344D1">
+            <wp:extent cx="3571875" cy="3343275"/>
+            <wp:effectExtent l="0" t="0" r="9525" b="9525"/>
+            <wp:docPr id="4" name="Picture 4"/>
+            <wp:cNvGraphicFramePr>
+              <a:graphicFrameLocks xmlns:a="http://schemas.openxmlformats.org/drawingml/2006/main" noChangeAspect="1"/>
+            </wp:cNvGraphicFramePr>
+            <a:graphic xmlns:a="http://schemas.openxmlformats.org/drawingml/2006/main">
+              <a:graphicData uri="http://schemas.openxmlformats.org/drawingml/2006/picture">
+                <pic:pic xmlns:pic="http://schemas.openxmlformats.org/drawingml/2006/picture">
+                  <pic:nvPicPr>
+                    <pic:cNvPr id="1" name=""/>
+                    <pic:cNvPicPr/>
+                  </pic:nvPicPr>
+                  <pic:blipFill>
+                    <a:blip r:embed="rId20"/>
+                    <a:stretch>
+                      <a:fillRect/>
+                    </a:stretch>
+                  </pic:blipFill>
+                  <pic:spPr>
+                    <a:xfrm>
+                      <a:off x="0" y="0"/>
+                      <a:ext cx="3571875" cy="3343275"/>
+                    </a:xfrm>
+                    <a:prstGeom prst="rect">
+                      <a:avLst/>
+                    </a:prstGeom>
+                  </pic:spPr>
+                </pic:pic>
+              </a:graphicData>
+            </a:graphic>
+          </wp:inline>
+        </w:drawing>
+      </w:r>
+    </w:p>
+    <w:p>
+      <w:pPr>
+        <w:spacing w:line="360" w:lineRule="auto"/>
+      </w:pPr>
+    </w:p>
+    <w:p>
+      <w:pPr>
+        <w:spacing w:line="360" w:lineRule="auto"/>
+      </w:pPr>
+      <w:r>
+        <w:t xml:space="preserve">A feature that is commonly used through </w:t>
+      </w:r>
+      <w:proofErr w:type="spellStart"/>
+      <w:r>
+        <w:t>IIoT</w:t>
+      </w:r>
+      <w:proofErr w:type="spellEnd"/>
+      <w:r>
+        <w:t xml:space="preserve"> is the data collection of the machines’ status. As shown in the image above, the user </w:t>
+      </w:r>
+      <w:proofErr w:type="gramStart"/>
+      <w:r>
+        <w:t>is able to</w:t>
+      </w:r>
+      <w:proofErr w:type="gramEnd"/>
+      <w:r>
+        <w:t xml:space="preserve"> see the machine is currently cycling, what task it’s currently performing, as well as the fault and warning status. This allows the plant to assure a smooth operation and an efficient method to troubleshoot any stations that are experiencing problems. The use of </w:t>
+      </w:r>
+      <w:proofErr w:type="spellStart"/>
+      <w:r>
+        <w:t>IIoT</w:t>
+      </w:r>
+      <w:proofErr w:type="spellEnd"/>
+      <w:r>
+        <w:t xml:space="preserve"> has greatly improved cycle times, production, and quality. </w:t>
+      </w:r>
+    </w:p>
+    <w:p>
+      <w:pPr>
         <w:pStyle w:val="Body"/>
         <w:spacing w:line="360" w:lineRule="auto"/>
       </w:pPr>
@@ -5190,6 +6032,427 @@
     </w:p>
     <w:p>
       <w:pPr>
+        <w:spacing w:line="360" w:lineRule="auto"/>
+      </w:pPr>
+      <w:proofErr w:type="gramStart"/>
+      <w:r>
+        <w:t>Due to the fact that</w:t>
+      </w:r>
+      <w:proofErr w:type="gramEnd"/>
+      <w:r>
+        <w:t xml:space="preserve"> </w:t>
+      </w:r>
+      <w:proofErr w:type="spellStart"/>
+      <w:r>
+        <w:t>IIoT</w:t>
+      </w:r>
+      <w:proofErr w:type="spellEnd"/>
+      <w:r>
+        <w:t xml:space="preserve"> uses </w:t>
+      </w:r>
+      <w:proofErr w:type="gramStart"/>
+      <w:r>
+        <w:t>internet</w:t>
+      </w:r>
+      <w:proofErr w:type="gramEnd"/>
+      <w:r>
+        <w:t xml:space="preserve"> to process data, it also carries risks of being compromised and releasing confidential and classified information. Therefore, security measures must be implemented to avoid any risks associated with connecting industrial devices and systems to the internet. Some commonly used security measures include:</w:t>
+      </w:r>
+    </w:p>
+    <w:p>
+      <w:pPr>
+        <w:pStyle w:val="ListParagraph"/>
+        <w:numPr>
+          <w:ilvl w:val="0"/>
+          <w:numId w:val="15"/>
+        </w:numPr>
+        <w:spacing w:line="360" w:lineRule="auto"/>
+        <w:rPr>
+          <w:rFonts w:ascii="Times New Roman" w:hAnsi="Times New Roman" w:cs="Times New Roman"/>
+          <w:sz w:val="24"/>
+          <w:szCs w:val="24"/>
+        </w:rPr>
+      </w:pPr>
+      <w:r>
+        <w:rPr>
+          <w:rFonts w:ascii="Times New Roman" w:hAnsi="Times New Roman" w:cs="Times New Roman"/>
+          <w:sz w:val="24"/>
+          <w:szCs w:val="24"/>
+        </w:rPr>
+        <w:t xml:space="preserve">Access Control: Using strong authentication methods to enforce strict access control. This will restrict unauthorized access to the </w:t>
+      </w:r>
+      <w:proofErr w:type="spellStart"/>
+      <w:r>
+        <w:rPr>
+          <w:rFonts w:ascii="Times New Roman" w:hAnsi="Times New Roman" w:cs="Times New Roman"/>
+          <w:sz w:val="24"/>
+          <w:szCs w:val="24"/>
+        </w:rPr>
+        <w:t>IIoT</w:t>
+      </w:r>
+      <w:proofErr w:type="spellEnd"/>
+      <w:r>
+        <w:rPr>
+          <w:rFonts w:ascii="Times New Roman" w:hAnsi="Times New Roman" w:cs="Times New Roman"/>
+          <w:sz w:val="24"/>
+          <w:szCs w:val="24"/>
+        </w:rPr>
+        <w:t xml:space="preserve"> system being used. </w:t>
+      </w:r>
+    </w:p>
+    <w:p>
+      <w:pPr>
+        <w:pStyle w:val="ListParagraph"/>
+        <w:spacing w:line="360" w:lineRule="auto"/>
+        <w:rPr>
+          <w:rFonts w:ascii="Times New Roman" w:hAnsi="Times New Roman" w:cs="Times New Roman"/>
+          <w:sz w:val="24"/>
+          <w:szCs w:val="24"/>
+        </w:rPr>
+      </w:pPr>
+    </w:p>
+    <w:p>
+      <w:pPr>
+        <w:pStyle w:val="ListParagraph"/>
+        <w:numPr>
+          <w:ilvl w:val="0"/>
+          <w:numId w:val="15"/>
+        </w:numPr>
+        <w:spacing w:line="360" w:lineRule="auto"/>
+        <w:rPr>
+          <w:rFonts w:ascii="Times New Roman" w:hAnsi="Times New Roman" w:cs="Times New Roman"/>
+          <w:sz w:val="24"/>
+          <w:szCs w:val="24"/>
+        </w:rPr>
+      </w:pPr>
+      <w:r>
+        <w:rPr>
+          <w:rFonts w:ascii="Times New Roman" w:hAnsi="Times New Roman" w:cs="Times New Roman"/>
+          <w:sz w:val="24"/>
+          <w:szCs w:val="24"/>
+        </w:rPr>
+        <w:t xml:space="preserve">Device Authentication: Allow only specific devices trusted devices to connect to the network. The verification of these devices can be done using certificates, security keys, and/or device authentication protocols to eliminate the risk of compromising critical systems and data. </w:t>
+      </w:r>
+    </w:p>
+    <w:p>
+      <w:pPr>
+        <w:pStyle w:val="ListParagraph"/>
+        <w:rPr>
+          <w:rFonts w:ascii="Times New Roman" w:hAnsi="Times New Roman" w:cs="Times New Roman"/>
+          <w:sz w:val="24"/>
+          <w:szCs w:val="24"/>
+        </w:rPr>
+      </w:pPr>
+    </w:p>
+    <w:p>
+      <w:pPr>
+        <w:pStyle w:val="ListParagraph"/>
+        <w:spacing w:line="360" w:lineRule="auto"/>
+        <w:rPr>
+          <w:rFonts w:ascii="Times New Roman" w:hAnsi="Times New Roman" w:cs="Times New Roman"/>
+          <w:sz w:val="24"/>
+          <w:szCs w:val="24"/>
+        </w:rPr>
+      </w:pPr>
+    </w:p>
+    <w:p>
+      <w:pPr>
+        <w:pStyle w:val="ListParagraph"/>
+        <w:numPr>
+          <w:ilvl w:val="0"/>
+          <w:numId w:val="15"/>
+        </w:numPr>
+        <w:spacing w:line="360" w:lineRule="auto"/>
+        <w:rPr>
+          <w:rFonts w:ascii="Times New Roman" w:hAnsi="Times New Roman" w:cs="Times New Roman"/>
+          <w:sz w:val="24"/>
+          <w:szCs w:val="24"/>
+        </w:rPr>
+      </w:pPr>
+      <w:r>
+        <w:rPr>
+          <w:rFonts w:ascii="Times New Roman" w:hAnsi="Times New Roman" w:cs="Times New Roman"/>
+          <w:sz w:val="24"/>
+          <w:szCs w:val="24"/>
+        </w:rPr>
+        <w:t xml:space="preserve">Network Segmentation: Isolate critical systems from external threats by implementing network segmentation. This can be done by dividing the network into separate segments and controlling the flow of traffic between them. By doing so, the company can eliminate the risk of a security breach and prevent attackers within the network. </w:t>
+      </w:r>
+    </w:p>
+    <w:p>
+      <w:pPr>
+        <w:pStyle w:val="ListParagraph"/>
+        <w:spacing w:line="360" w:lineRule="auto"/>
+        <w:rPr>
+          <w:rFonts w:ascii="Times New Roman" w:hAnsi="Times New Roman" w:cs="Times New Roman"/>
+          <w:sz w:val="24"/>
+          <w:szCs w:val="24"/>
+        </w:rPr>
+      </w:pPr>
+    </w:p>
+    <w:p>
+      <w:pPr>
+        <w:pStyle w:val="ListParagraph"/>
+        <w:numPr>
+          <w:ilvl w:val="0"/>
+          <w:numId w:val="15"/>
+        </w:numPr>
+        <w:spacing w:line="360" w:lineRule="auto"/>
+        <w:rPr>
+          <w:rFonts w:ascii="Times New Roman" w:hAnsi="Times New Roman" w:cs="Times New Roman"/>
+          <w:sz w:val="24"/>
+          <w:szCs w:val="24"/>
+        </w:rPr>
+      </w:pPr>
+      <w:r>
+        <w:rPr>
+          <w:rFonts w:ascii="Times New Roman" w:hAnsi="Times New Roman" w:cs="Times New Roman"/>
+          <w:sz w:val="24"/>
+          <w:szCs w:val="24"/>
+        </w:rPr>
+        <w:t xml:space="preserve">Data Encryption: Implement strict access control policies to restrict unauthorized access to devices, </w:t>
+      </w:r>
+      <w:proofErr w:type="gramStart"/>
+      <w:r>
+        <w:rPr>
+          <w:rFonts w:ascii="Times New Roman" w:hAnsi="Times New Roman" w:cs="Times New Roman"/>
+          <w:sz w:val="24"/>
+          <w:szCs w:val="24"/>
+        </w:rPr>
+        <w:t>systems</w:t>
+      </w:r>
+      <w:proofErr w:type="gramEnd"/>
+      <w:r>
+        <w:rPr>
+          <w:rFonts w:ascii="Times New Roman" w:hAnsi="Times New Roman" w:cs="Times New Roman"/>
+          <w:sz w:val="24"/>
+          <w:szCs w:val="24"/>
+        </w:rPr>
+        <w:t xml:space="preserve"> and data. To do so, the company can use protocols such as TLS (Transport Layer Security) to securely communicate between </w:t>
+      </w:r>
+      <w:proofErr w:type="spellStart"/>
+      <w:r>
+        <w:rPr>
+          <w:rFonts w:ascii="Times New Roman" w:hAnsi="Times New Roman" w:cs="Times New Roman"/>
+          <w:sz w:val="24"/>
+          <w:szCs w:val="24"/>
+        </w:rPr>
+        <w:t>IIoT</w:t>
+      </w:r>
+      <w:proofErr w:type="spellEnd"/>
+      <w:r>
+        <w:rPr>
+          <w:rFonts w:ascii="Times New Roman" w:hAnsi="Times New Roman" w:cs="Times New Roman"/>
+          <w:sz w:val="24"/>
+          <w:szCs w:val="24"/>
+        </w:rPr>
+        <w:t xml:space="preserve"> devices, </w:t>
+      </w:r>
+      <w:proofErr w:type="gramStart"/>
+      <w:r>
+        <w:rPr>
+          <w:rFonts w:ascii="Times New Roman" w:hAnsi="Times New Roman" w:cs="Times New Roman"/>
+          <w:sz w:val="24"/>
+          <w:szCs w:val="24"/>
+        </w:rPr>
+        <w:t>gateways</w:t>
+      </w:r>
+      <w:proofErr w:type="gramEnd"/>
+      <w:r>
+        <w:rPr>
+          <w:rFonts w:ascii="Times New Roman" w:hAnsi="Times New Roman" w:cs="Times New Roman"/>
+          <w:sz w:val="24"/>
+          <w:szCs w:val="24"/>
+        </w:rPr>
+        <w:t xml:space="preserve"> and servers.</w:t>
+      </w:r>
+    </w:p>
+    <w:p>
+      <w:pPr>
+        <w:pStyle w:val="ListParagraph"/>
+        <w:spacing w:line="360" w:lineRule="auto"/>
+        <w:rPr>
+          <w:rFonts w:ascii="Times New Roman" w:hAnsi="Times New Roman" w:cs="Times New Roman"/>
+          <w:sz w:val="24"/>
+          <w:szCs w:val="24"/>
+        </w:rPr>
+      </w:pPr>
+    </w:p>
+    <w:p>
+      <w:pPr>
+        <w:pStyle w:val="ListParagraph"/>
+        <w:numPr>
+          <w:ilvl w:val="0"/>
+          <w:numId w:val="15"/>
+        </w:numPr>
+        <w:spacing w:line="360" w:lineRule="auto"/>
+        <w:rPr>
+          <w:rFonts w:ascii="Times New Roman" w:hAnsi="Times New Roman" w:cs="Times New Roman"/>
+          <w:sz w:val="24"/>
+          <w:szCs w:val="24"/>
+        </w:rPr>
+      </w:pPr>
+      <w:r>
+        <w:rPr>
+          <w:rFonts w:ascii="Times New Roman" w:hAnsi="Times New Roman" w:cs="Times New Roman"/>
+          <w:sz w:val="24"/>
+          <w:szCs w:val="24"/>
+        </w:rPr>
+        <w:t xml:space="preserve">Monitoring: Using real-time monitoring of </w:t>
+      </w:r>
+      <w:proofErr w:type="spellStart"/>
+      <w:r>
+        <w:rPr>
+          <w:rFonts w:ascii="Times New Roman" w:hAnsi="Times New Roman" w:cs="Times New Roman"/>
+          <w:sz w:val="24"/>
+          <w:szCs w:val="24"/>
+        </w:rPr>
+        <w:t>IIoT</w:t>
+      </w:r>
+      <w:proofErr w:type="spellEnd"/>
+      <w:r>
+        <w:rPr>
+          <w:rFonts w:ascii="Times New Roman" w:hAnsi="Times New Roman" w:cs="Times New Roman"/>
+          <w:sz w:val="24"/>
+          <w:szCs w:val="24"/>
+        </w:rPr>
+        <w:t xml:space="preserve"> network traffic, device behavior and security events to detect abnormal activities that can be views as potential security threats. Using security information and event management tools will help analyze logs, generate alerts/</w:t>
+      </w:r>
+      <w:proofErr w:type="gramStart"/>
+      <w:r>
+        <w:rPr>
+          <w:rFonts w:ascii="Times New Roman" w:hAnsi="Times New Roman" w:cs="Times New Roman"/>
+          <w:sz w:val="24"/>
+          <w:szCs w:val="24"/>
+        </w:rPr>
+        <w:t>reports</w:t>
+      </w:r>
+      <w:proofErr w:type="gramEnd"/>
+      <w:r>
+        <w:rPr>
+          <w:rFonts w:ascii="Times New Roman" w:hAnsi="Times New Roman" w:cs="Times New Roman"/>
+          <w:sz w:val="24"/>
+          <w:szCs w:val="24"/>
+        </w:rPr>
+        <w:t xml:space="preserve"> and resolve security breaches. </w:t>
+      </w:r>
+    </w:p>
+    <w:p>
+      <w:pPr>
+        <w:pStyle w:val="ListParagraph"/>
+        <w:spacing w:line="360" w:lineRule="auto"/>
+        <w:rPr>
+          <w:rFonts w:ascii="Times New Roman" w:hAnsi="Times New Roman" w:cs="Times New Roman"/>
+          <w:sz w:val="24"/>
+          <w:szCs w:val="24"/>
+        </w:rPr>
+      </w:pPr>
+    </w:p>
+    <w:p>
+      <w:pPr>
+        <w:spacing w:line="360" w:lineRule="auto"/>
+      </w:pPr>
+      <w:r>
+        <w:t xml:space="preserve">There are many methods to avoid the possibility of data breach; however, the implementation of one or several is critical when using </w:t>
+      </w:r>
+      <w:proofErr w:type="spellStart"/>
+      <w:r>
+        <w:t>IIoT</w:t>
+      </w:r>
+      <w:proofErr w:type="spellEnd"/>
+      <w:r>
+        <w:t xml:space="preserve"> to protect industrial assets and eliminate the cybersecurity risks associated with the interconnections within the industry. These security methods are necessary to protect the company’s integrity, classified and confidential data and to avoid any disruptions to production that would result in a </w:t>
+      </w:r>
+      <w:proofErr w:type="spellStart"/>
+      <w:r>
+        <w:t>lose</w:t>
+      </w:r>
+      <w:proofErr w:type="spellEnd"/>
+      <w:r>
+        <w:t xml:space="preserve"> in profit. </w:t>
+      </w:r>
+    </w:p>
+    <w:p>
+      <w:pPr>
+        <w:spacing w:line="360" w:lineRule="auto"/>
+      </w:pPr>
+      <w:r>
+        <w:t xml:space="preserve">There are several </w:t>
+      </w:r>
+      <w:proofErr w:type="spellStart"/>
+      <w:r>
+        <w:t>softwares</w:t>
+      </w:r>
+      <w:proofErr w:type="spellEnd"/>
+      <w:r>
+        <w:t xml:space="preserve"> that are used when implementing security measures. A commonly used software is McAfee’s </w:t>
+      </w:r>
+      <w:proofErr w:type="spellStart"/>
+      <w:r>
+        <w:t>Solidcore</w:t>
+      </w:r>
+      <w:proofErr w:type="spellEnd"/>
+      <w:r>
+        <w:t xml:space="preserve">. This security solution is designed to protect by only allowing trusted applications to run and prevent any unauthorized changes to a system’s files and configurations. </w:t>
+      </w:r>
+    </w:p>
+    <w:p/>
+    <w:p>
+      <w:r>
+        <w:rPr>
+          <w:noProof/>
+        </w:rPr>
+        <w:drawing>
+          <wp:inline distT="0" distB="0" distL="0" distR="0" wp14:anchorId="1D40E0EF" wp14:editId="5D01F515">
+            <wp:extent cx="5943600" cy="3255010"/>
+            <wp:effectExtent l="0" t="0" r="0" b="0"/>
+            <wp:docPr id="5" name="Picture 5" descr="SolidCore | Phocean.net"/>
+            <wp:cNvGraphicFramePr>
+              <a:graphicFrameLocks xmlns:a="http://schemas.openxmlformats.org/drawingml/2006/main" noChangeAspect="1"/>
+            </wp:cNvGraphicFramePr>
+            <a:graphic xmlns:a="http://schemas.openxmlformats.org/drawingml/2006/main">
+              <a:graphicData uri="http://schemas.openxmlformats.org/drawingml/2006/picture">
+                <pic:pic xmlns:pic="http://schemas.openxmlformats.org/drawingml/2006/picture">
+                  <pic:nvPicPr>
+                    <pic:cNvPr id="0" name="Picture 3" descr="SolidCore | Phocean.net"/>
+                    <pic:cNvPicPr>
+                      <a:picLocks noChangeAspect="1" noChangeArrowheads="1"/>
+                    </pic:cNvPicPr>
+                  </pic:nvPicPr>
+                  <pic:blipFill>
+                    <a:blip r:embed="rId21">
+                      <a:extLst>
+                        <a:ext uri="{28A0092B-C50C-407E-A947-70E740481C1C}">
+                          <a14:useLocalDpi xmlns:a14="http://schemas.microsoft.com/office/drawing/2010/main" val="0"/>
+                        </a:ext>
+                      </a:extLst>
+                    </a:blip>
+                    <a:srcRect/>
+                    <a:stretch>
+                      <a:fillRect/>
+                    </a:stretch>
+                  </pic:blipFill>
+                  <pic:spPr bwMode="auto">
+                    <a:xfrm>
+                      <a:off x="0" y="0"/>
+                      <a:ext cx="5943600" cy="3255010"/>
+                    </a:xfrm>
+                    <a:prstGeom prst="rect">
+                      <a:avLst/>
+                    </a:prstGeom>
+                    <a:noFill/>
+                    <a:ln>
+                      <a:noFill/>
+                    </a:ln>
+                  </pic:spPr>
+                </pic:pic>
+              </a:graphicData>
+            </a:graphic>
+          </wp:inline>
+        </w:drawing>
+      </w:r>
+    </w:p>
+    <w:p>
+      <w:pPr>
         <w:pStyle w:val="Body"/>
         <w:spacing w:line="360" w:lineRule="auto"/>
       </w:pPr>
@@ -5553,57 +6816,68 @@
       <w:pPr>
         <w:pStyle w:val="Body"/>
         <w:spacing w:line="360" w:lineRule="auto"/>
-        <w:ind w:left="720"/>
-      </w:pPr>
-      <w:r>
-        <w:t>9.1 Summary</w:t>
+        <w:ind w:left="360" w:firstLine="360"/>
+      </w:pPr>
+      <w:r>
+        <w:rPr>
+          <w:lang w:val="en-US"/>
+        </w:rPr>
+        <w:t xml:space="preserve">The Internet of Things is a rapidly growing platform that touches everything from everyday household items to industrial robots. </w:t>
+      </w:r>
+      <w:r>
+        <w:rPr>
+          <w:lang w:val="en-US"/>
+        </w:rPr>
+        <w:t xml:space="preserve"> One great example of this is the Arduino platform that lets anyone create IoT dashboards right from their laptop.</w:t>
+      </w:r>
+      <w:r>
+        <w:t xml:space="preserve"> </w:t>
+      </w:r>
+      <w:r>
+        <w:rPr>
+          <w:lang w:val="en-US"/>
+        </w:rPr>
+        <w:t>With emerging user-friendly technologies IoT is becoming accessible to everyone.</w:t>
+      </w:r>
+      <w:r>
+        <w:rPr>
+          <w:lang w:val="en-US"/>
+        </w:rPr>
+        <w:t xml:space="preserve"> </w:t>
       </w:r>
     </w:p>
     <w:p>
       <w:pPr>
         <w:pStyle w:val="Body"/>
         <w:spacing w:line="360" w:lineRule="auto"/>
-        <w:ind w:left="720"/>
-      </w:pPr>
-      <w:r>
-        <w:t>9.2 Conclusion</w:t>
-      </w:r>
-    </w:p>
-    <w:p>
-      <w:pPr>
-        <w:pStyle w:val="Body"/>
-        <w:spacing w:line="360" w:lineRule="auto"/>
-      </w:pPr>
-    </w:p>
-    <w:p>
-      <w:pPr>
-        <w:pStyle w:val="Body"/>
-        <w:spacing w:line="360" w:lineRule="auto"/>
-      </w:pPr>
-    </w:p>
-    <w:p>
-      <w:pPr>
-        <w:pStyle w:val="Body"/>
-        <w:spacing w:line="360" w:lineRule="auto"/>
-      </w:pPr>
-    </w:p>
-    <w:p>
-      <w:pPr>
-        <w:pStyle w:val="Body"/>
-        <w:spacing w:line="360" w:lineRule="auto"/>
-      </w:pPr>
-    </w:p>
-    <w:p>
-      <w:pPr>
-        <w:pStyle w:val="Body"/>
-        <w:spacing w:line="360" w:lineRule="auto"/>
-      </w:pPr>
-    </w:p>
-    <w:p>
-      <w:pPr>
-        <w:pStyle w:val="Body"/>
-        <w:spacing w:line="360" w:lineRule="auto"/>
-      </w:pPr>
+        <w:ind w:left="360" w:firstLine="360"/>
+      </w:pPr>
+      <w:r>
+        <w:rPr>
+          <w:lang w:val="en-US"/>
+        </w:rPr>
+        <w:t>Cyber security must evolve with the technology to keep everyone’s information private.</w:t>
+      </w:r>
+      <w:r>
+        <w:rPr>
+          <w:lang w:val="en-US"/>
+        </w:rPr>
+        <w:t xml:space="preserve"> As we grow this technology, we are sure to see more legislation focusing on its implementation. With security methods such as McAfee </w:t>
+      </w:r>
+      <w:proofErr w:type="spellStart"/>
+      <w:r>
+        <w:rPr>
+          <w:lang w:val="en-US"/>
+        </w:rPr>
+        <w:t>Solidcore</w:t>
+      </w:r>
+      <w:proofErr w:type="spellEnd"/>
+      <w:r>
+        <w:rPr>
+          <w:lang w:val="en-US"/>
+        </w:rPr>
+        <w:t>, companies can ensure the integrity of their classified and confidential information while utilizing a simple means of storing and collecting a wide variety of data.</w:t>
+      </w:r>
     </w:p>
     <w:p>
       <w:pPr>
@@ -6123,7 +7397,7 @@
                     </pic:cNvPicPr>
                   </pic:nvPicPr>
                   <pic:blipFill>
-                    <a:blip r:embed="rId18"/>
+                    <a:blip r:embed="rId22"/>
                     <a:stretch>
                       <a:fillRect/>
                     </a:stretch>
@@ -6190,7 +7464,7 @@
                     </pic:cNvPicPr>
                   </pic:nvPicPr>
                   <pic:blipFill>
-                    <a:blip r:embed="rId19"/>
+                    <a:blip r:embed="rId23"/>
                     <a:stretch>
                       <a:fillRect/>
                     </a:stretch>
@@ -15917,7 +17191,7 @@
       <w:pPr>
         <w:pStyle w:val="Body"/>
       </w:pPr>
-      <w:hyperlink r:id="rId20" w:history="1">
+      <w:hyperlink r:id="rId24" w:history="1">
         <w:r>
           <w:rPr>
             <w:rStyle w:val="Hyperlink"/>
@@ -15955,7 +17229,7 @@
                     <pic:cNvPicPr/>
                   </pic:nvPicPr>
                   <pic:blipFill>
-                    <a:blip r:embed="rId21"/>
+                    <a:blip r:embed="rId25"/>
                     <a:stretch>
                       <a:fillRect/>
                     </a:stretch>
@@ -16003,7 +17277,7 @@
       </w:r>
     </w:p>
     <w:sectPr>
-      <w:footerReference w:type="default" r:id="rId22"/>
+      <w:footerReference w:type="default" r:id="rId26"/>
       <w:pgSz w:w="12240" w:h="15840"/>
       <w:pgMar w:top="1440" w:right="1440" w:bottom="1440" w:left="1440" w:header="720" w:footer="720" w:gutter="0"/>
       <w:pgNumType w:start="0"/>
@@ -16148,12 +17422,378 @@
 <file path=word/numbering.xml><?xml version="1.0" encoding="utf-8"?>
 <w:numbering xmlns:wpc="http://schemas.microsoft.com/office/word/2010/wordprocessingCanvas" xmlns:cx="http://schemas.microsoft.com/office/drawing/2014/chartex" xmlns:cx1="http://schemas.microsoft.com/office/drawing/2015/9/8/chartex" xmlns:cx2="http://schemas.microsoft.com/office/drawing/2015/10/21/chartex" xmlns:cx3="http://schemas.microsoft.com/office/drawing/2016/5/9/chartex" xmlns:cx4="http://schemas.microsoft.com/office/drawing/2016/5/10/chartex" xmlns:cx5="http://schemas.microsoft.com/office/drawing/2016/5/11/chartex" xmlns:cx6="http://schemas.microsoft.com/office/drawing/2016/5/12/chartex" xmlns:cx7="http://schemas.microsoft.com/office/drawing/2016/5/13/chartex" xmlns:cx8="http://schemas.microsoft.com/office/drawing/2016/5/14/chartex" xmlns:mc="http://schemas.openxmlformats.org/markup-compatibility/2006" xmlns:aink="http://schemas.microsoft.com/office/drawing/2016/ink" xmlns:am3d="http://schemas.microsoft.com/office/drawing/2017/model3d" xmlns:o="urn:schemas-microsoft-com:office:office" xmlns:oel="http://schemas.microsoft.com/office/2019/extlst" xmlns:r="http://schemas.openxmlformats.org/officeDocument/2006/relationships" xmlns:m="http://schemas.openxmlformats.org/officeDocument/2006/math" xmlns:v="urn:schemas-microsoft-com:vml" xmlns:wp14="http://schemas.microsoft.com/office/word/2010/wordprocessingDrawing" xmlns:wp="http://schemas.openxmlformats.org/drawingml/2006/wordprocessingDrawing" xmlns:w10="urn:schemas-microsoft-com:office:word" xmlns:w="http://schemas.openxmlformats.org/wordprocessingml/2006/main" xmlns:w14="http://schemas.microsoft.com/office/word/2010/wordml" xmlns:w15="http://schemas.microsoft.com/office/word/2012/wordml" xmlns:w16cex="http://schemas.microsoft.com/office/word/2018/wordml/cex" xmlns:w16cid="http://schemas.microsoft.com/office/word/2016/wordml/cid" xmlns:w16="http://schemas.microsoft.com/office/word/2018/wordml" xmlns:w16sdtdh="http://schemas.microsoft.com/office/word/2020/wordml/sdtdatahash" xmlns:w16se="http://schemas.microsoft.com/office/word/2015/wordml/symex" xmlns:wpg="http://schemas.microsoft.com/office/word/2010/wordprocessingGroup" xmlns:wpi="http://schemas.microsoft.com/office/word/2010/wordprocessingInk" xmlns:wne="http://schemas.microsoft.com/office/word/2006/wordml" xmlns:wps="http://schemas.microsoft.com/office/word/2010/wordprocessingShape" mc:Ignorable="w14 w15 w16se w16cid w16 w16cex w16sdtdh wp14">
   <w:abstractNum w:abstractNumId="0" w15:restartNumberingAfterBreak="0">
+    <w:nsid w:val="076D113C"/>
+    <w:multiLevelType w:val="hybridMultilevel"/>
+    <w:tmpl w:val="BDECBA18"/>
+    <w:lvl w:ilvl="0" w:tplc="04090001">
+      <w:start w:val="1"/>
+      <w:numFmt w:val="bullet"/>
+      <w:lvlText w:val=""/>
+      <w:lvlJc w:val="left"/>
+      <w:pPr>
+        <w:ind w:left="720" w:hanging="360"/>
+      </w:pPr>
+      <w:rPr>
+        <w:rFonts w:ascii="Symbol" w:hAnsi="Symbol" w:hint="default"/>
+      </w:rPr>
+    </w:lvl>
+    <w:lvl w:ilvl="1" w:tplc="04090003" w:tentative="1">
+      <w:start w:val="1"/>
+      <w:numFmt w:val="bullet"/>
+      <w:lvlText w:val="o"/>
+      <w:lvlJc w:val="left"/>
+      <w:pPr>
+        <w:ind w:left="1440" w:hanging="360"/>
+      </w:pPr>
+      <w:rPr>
+        <w:rFonts w:ascii="Courier New" w:hAnsi="Courier New" w:cs="Courier New" w:hint="default"/>
+      </w:rPr>
+    </w:lvl>
+    <w:lvl w:ilvl="2" w:tplc="04090005" w:tentative="1">
+      <w:start w:val="1"/>
+      <w:numFmt w:val="bullet"/>
+      <w:lvlText w:val=""/>
+      <w:lvlJc w:val="left"/>
+      <w:pPr>
+        <w:ind w:left="2160" w:hanging="360"/>
+      </w:pPr>
+      <w:rPr>
+        <w:rFonts w:ascii="Wingdings" w:hAnsi="Wingdings" w:hint="default"/>
+      </w:rPr>
+    </w:lvl>
+    <w:lvl w:ilvl="3" w:tplc="04090001" w:tentative="1">
+      <w:start w:val="1"/>
+      <w:numFmt w:val="bullet"/>
+      <w:lvlText w:val=""/>
+      <w:lvlJc w:val="left"/>
+      <w:pPr>
+        <w:ind w:left="2880" w:hanging="360"/>
+      </w:pPr>
+      <w:rPr>
+        <w:rFonts w:ascii="Symbol" w:hAnsi="Symbol" w:hint="default"/>
+      </w:rPr>
+    </w:lvl>
+    <w:lvl w:ilvl="4" w:tplc="04090003" w:tentative="1">
+      <w:start w:val="1"/>
+      <w:numFmt w:val="bullet"/>
+      <w:lvlText w:val="o"/>
+      <w:lvlJc w:val="left"/>
+      <w:pPr>
+        <w:ind w:left="3600" w:hanging="360"/>
+      </w:pPr>
+      <w:rPr>
+        <w:rFonts w:ascii="Courier New" w:hAnsi="Courier New" w:cs="Courier New" w:hint="default"/>
+      </w:rPr>
+    </w:lvl>
+    <w:lvl w:ilvl="5" w:tplc="04090005" w:tentative="1">
+      <w:start w:val="1"/>
+      <w:numFmt w:val="bullet"/>
+      <w:lvlText w:val=""/>
+      <w:lvlJc w:val="left"/>
+      <w:pPr>
+        <w:ind w:left="4320" w:hanging="360"/>
+      </w:pPr>
+      <w:rPr>
+        <w:rFonts w:ascii="Wingdings" w:hAnsi="Wingdings" w:hint="default"/>
+      </w:rPr>
+    </w:lvl>
+    <w:lvl w:ilvl="6" w:tplc="04090001" w:tentative="1">
+      <w:start w:val="1"/>
+      <w:numFmt w:val="bullet"/>
+      <w:lvlText w:val=""/>
+      <w:lvlJc w:val="left"/>
+      <w:pPr>
+        <w:ind w:left="5040" w:hanging="360"/>
+      </w:pPr>
+      <w:rPr>
+        <w:rFonts w:ascii="Symbol" w:hAnsi="Symbol" w:hint="default"/>
+      </w:rPr>
+    </w:lvl>
+    <w:lvl w:ilvl="7" w:tplc="04090003" w:tentative="1">
+      <w:start w:val="1"/>
+      <w:numFmt w:val="bullet"/>
+      <w:lvlText w:val="o"/>
+      <w:lvlJc w:val="left"/>
+      <w:pPr>
+        <w:ind w:left="5760" w:hanging="360"/>
+      </w:pPr>
+      <w:rPr>
+        <w:rFonts w:ascii="Courier New" w:hAnsi="Courier New" w:cs="Courier New" w:hint="default"/>
+      </w:rPr>
+    </w:lvl>
+    <w:lvl w:ilvl="8" w:tplc="04090005" w:tentative="1">
+      <w:start w:val="1"/>
+      <w:numFmt w:val="bullet"/>
+      <w:lvlText w:val=""/>
+      <w:lvlJc w:val="left"/>
+      <w:pPr>
+        <w:ind w:left="6480" w:hanging="360"/>
+      </w:pPr>
+      <w:rPr>
+        <w:rFonts w:ascii="Wingdings" w:hAnsi="Wingdings" w:hint="default"/>
+      </w:rPr>
+    </w:lvl>
+  </w:abstractNum>
+  <w:abstractNum w:abstractNumId="1" w15:restartNumberingAfterBreak="0">
     <w:nsid w:val="1C7C74DA"/>
     <w:multiLevelType w:val="multilevel"/>
     <w:tmpl w:val="37DC529C"/>
     <w:numStyleLink w:val="ImportedStyle1"/>
   </w:abstractNum>
-  <w:abstractNum w:abstractNumId="1" w15:restartNumberingAfterBreak="0">
+  <w:abstractNum w:abstractNumId="2" w15:restartNumberingAfterBreak="0">
+    <w:nsid w:val="270778C0"/>
+    <w:multiLevelType w:val="hybridMultilevel"/>
+    <w:tmpl w:val="513A9C3C"/>
+    <w:lvl w:ilvl="0" w:tplc="4DF410C6">
+      <w:start w:val="1"/>
+      <w:numFmt w:val="bullet"/>
+      <w:lvlText w:val="•"/>
+      <w:lvlJc w:val="left"/>
+      <w:pPr>
+        <w:tabs>
+          <w:tab w:val="num" w:pos="720"/>
+        </w:tabs>
+        <w:ind w:left="720" w:hanging="360"/>
+      </w:pPr>
+      <w:rPr>
+        <w:rFonts w:ascii="Arial" w:hAnsi="Arial" w:hint="default"/>
+      </w:rPr>
+    </w:lvl>
+    <w:lvl w:ilvl="1" w:tplc="F0DA7EB4" w:tentative="1">
+      <w:start w:val="1"/>
+      <w:numFmt w:val="bullet"/>
+      <w:lvlText w:val="•"/>
+      <w:lvlJc w:val="left"/>
+      <w:pPr>
+        <w:tabs>
+          <w:tab w:val="num" w:pos="1440"/>
+        </w:tabs>
+        <w:ind w:left="1440" w:hanging="360"/>
+      </w:pPr>
+      <w:rPr>
+        <w:rFonts w:ascii="Arial" w:hAnsi="Arial" w:hint="default"/>
+      </w:rPr>
+    </w:lvl>
+    <w:lvl w:ilvl="2" w:tplc="59184CCC" w:tentative="1">
+      <w:start w:val="1"/>
+      <w:numFmt w:val="bullet"/>
+      <w:lvlText w:val="•"/>
+      <w:lvlJc w:val="left"/>
+      <w:pPr>
+        <w:tabs>
+          <w:tab w:val="num" w:pos="2160"/>
+        </w:tabs>
+        <w:ind w:left="2160" w:hanging="360"/>
+      </w:pPr>
+      <w:rPr>
+        <w:rFonts w:ascii="Arial" w:hAnsi="Arial" w:hint="default"/>
+      </w:rPr>
+    </w:lvl>
+    <w:lvl w:ilvl="3" w:tplc="88C8E8D0" w:tentative="1">
+      <w:start w:val="1"/>
+      <w:numFmt w:val="bullet"/>
+      <w:lvlText w:val="•"/>
+      <w:lvlJc w:val="left"/>
+      <w:pPr>
+        <w:tabs>
+          <w:tab w:val="num" w:pos="2880"/>
+        </w:tabs>
+        <w:ind w:left="2880" w:hanging="360"/>
+      </w:pPr>
+      <w:rPr>
+        <w:rFonts w:ascii="Arial" w:hAnsi="Arial" w:hint="default"/>
+      </w:rPr>
+    </w:lvl>
+    <w:lvl w:ilvl="4" w:tplc="26EED812" w:tentative="1">
+      <w:start w:val="1"/>
+      <w:numFmt w:val="bullet"/>
+      <w:lvlText w:val="•"/>
+      <w:lvlJc w:val="left"/>
+      <w:pPr>
+        <w:tabs>
+          <w:tab w:val="num" w:pos="3600"/>
+        </w:tabs>
+        <w:ind w:left="3600" w:hanging="360"/>
+      </w:pPr>
+      <w:rPr>
+        <w:rFonts w:ascii="Arial" w:hAnsi="Arial" w:hint="default"/>
+      </w:rPr>
+    </w:lvl>
+    <w:lvl w:ilvl="5" w:tplc="B2C24350" w:tentative="1">
+      <w:start w:val="1"/>
+      <w:numFmt w:val="bullet"/>
+      <w:lvlText w:val="•"/>
+      <w:lvlJc w:val="left"/>
+      <w:pPr>
+        <w:tabs>
+          <w:tab w:val="num" w:pos="4320"/>
+        </w:tabs>
+        <w:ind w:left="4320" w:hanging="360"/>
+      </w:pPr>
+      <w:rPr>
+        <w:rFonts w:ascii="Arial" w:hAnsi="Arial" w:hint="default"/>
+      </w:rPr>
+    </w:lvl>
+    <w:lvl w:ilvl="6" w:tplc="D5C21ADC" w:tentative="1">
+      <w:start w:val="1"/>
+      <w:numFmt w:val="bullet"/>
+      <w:lvlText w:val="•"/>
+      <w:lvlJc w:val="left"/>
+      <w:pPr>
+        <w:tabs>
+          <w:tab w:val="num" w:pos="5040"/>
+        </w:tabs>
+        <w:ind w:left="5040" w:hanging="360"/>
+      </w:pPr>
+      <w:rPr>
+        <w:rFonts w:ascii="Arial" w:hAnsi="Arial" w:hint="default"/>
+      </w:rPr>
+    </w:lvl>
+    <w:lvl w:ilvl="7" w:tplc="E992446E" w:tentative="1">
+      <w:start w:val="1"/>
+      <w:numFmt w:val="bullet"/>
+      <w:lvlText w:val="•"/>
+      <w:lvlJc w:val="left"/>
+      <w:pPr>
+        <w:tabs>
+          <w:tab w:val="num" w:pos="5760"/>
+        </w:tabs>
+        <w:ind w:left="5760" w:hanging="360"/>
+      </w:pPr>
+      <w:rPr>
+        <w:rFonts w:ascii="Arial" w:hAnsi="Arial" w:hint="default"/>
+      </w:rPr>
+    </w:lvl>
+    <w:lvl w:ilvl="8" w:tplc="7B503086" w:tentative="1">
+      <w:start w:val="1"/>
+      <w:numFmt w:val="bullet"/>
+      <w:lvlText w:val="•"/>
+      <w:lvlJc w:val="left"/>
+      <w:pPr>
+        <w:tabs>
+          <w:tab w:val="num" w:pos="6480"/>
+        </w:tabs>
+        <w:ind w:left="6480" w:hanging="360"/>
+      </w:pPr>
+      <w:rPr>
+        <w:rFonts w:ascii="Arial" w:hAnsi="Arial" w:hint="default"/>
+      </w:rPr>
+    </w:lvl>
+  </w:abstractNum>
+  <w:abstractNum w:abstractNumId="3" w15:restartNumberingAfterBreak="0">
+    <w:nsid w:val="44705073"/>
+    <w:multiLevelType w:val="hybridMultilevel"/>
+    <w:tmpl w:val="11FC5798"/>
+    <w:lvl w:ilvl="0" w:tplc="04090001">
+      <w:start w:val="1"/>
+      <w:numFmt w:val="bullet"/>
+      <w:lvlText w:val=""/>
+      <w:lvlJc w:val="left"/>
+      <w:pPr>
+        <w:ind w:left="720" w:hanging="360"/>
+      </w:pPr>
+      <w:rPr>
+        <w:rFonts w:ascii="Symbol" w:hAnsi="Symbol" w:hint="default"/>
+      </w:rPr>
+    </w:lvl>
+    <w:lvl w:ilvl="1" w:tplc="04090003" w:tentative="1">
+      <w:start w:val="1"/>
+      <w:numFmt w:val="bullet"/>
+      <w:lvlText w:val="o"/>
+      <w:lvlJc w:val="left"/>
+      <w:pPr>
+        <w:ind w:left="1440" w:hanging="360"/>
+      </w:pPr>
+      <w:rPr>
+        <w:rFonts w:ascii="Courier New" w:hAnsi="Courier New" w:cs="Courier New" w:hint="default"/>
+      </w:rPr>
+    </w:lvl>
+    <w:lvl w:ilvl="2" w:tplc="04090005" w:tentative="1">
+      <w:start w:val="1"/>
+      <w:numFmt w:val="bullet"/>
+      <w:lvlText w:val=""/>
+      <w:lvlJc w:val="left"/>
+      <w:pPr>
+        <w:ind w:left="2160" w:hanging="360"/>
+      </w:pPr>
+      <w:rPr>
+        <w:rFonts w:ascii="Wingdings" w:hAnsi="Wingdings" w:hint="default"/>
+      </w:rPr>
+    </w:lvl>
+    <w:lvl w:ilvl="3" w:tplc="04090001" w:tentative="1">
+      <w:start w:val="1"/>
+      <w:numFmt w:val="bullet"/>
+      <w:lvlText w:val=""/>
+      <w:lvlJc w:val="left"/>
+      <w:pPr>
+        <w:ind w:left="2880" w:hanging="360"/>
+      </w:pPr>
+      <w:rPr>
+        <w:rFonts w:ascii="Symbol" w:hAnsi="Symbol" w:hint="default"/>
+      </w:rPr>
+    </w:lvl>
+    <w:lvl w:ilvl="4" w:tplc="04090003" w:tentative="1">
+      <w:start w:val="1"/>
+      <w:numFmt w:val="bullet"/>
+      <w:lvlText w:val="o"/>
+      <w:lvlJc w:val="left"/>
+      <w:pPr>
+        <w:ind w:left="3600" w:hanging="360"/>
+      </w:pPr>
+      <w:rPr>
+        <w:rFonts w:ascii="Courier New" w:hAnsi="Courier New" w:cs="Courier New" w:hint="default"/>
+      </w:rPr>
+    </w:lvl>
+    <w:lvl w:ilvl="5" w:tplc="04090005" w:tentative="1">
+      <w:start w:val="1"/>
+      <w:numFmt w:val="bullet"/>
+      <w:lvlText w:val=""/>
+      <w:lvlJc w:val="left"/>
+      <w:pPr>
+        <w:ind w:left="4320" w:hanging="360"/>
+      </w:pPr>
+      <w:rPr>
+        <w:rFonts w:ascii="Wingdings" w:hAnsi="Wingdings" w:hint="default"/>
+      </w:rPr>
+    </w:lvl>
+    <w:lvl w:ilvl="6" w:tplc="04090001" w:tentative="1">
+      <w:start w:val="1"/>
+      <w:numFmt w:val="bullet"/>
+      <w:lvlText w:val=""/>
+      <w:lvlJc w:val="left"/>
+      <w:pPr>
+        <w:ind w:left="5040" w:hanging="360"/>
+      </w:pPr>
+      <w:rPr>
+        <w:rFonts w:ascii="Symbol" w:hAnsi="Symbol" w:hint="default"/>
+      </w:rPr>
+    </w:lvl>
+    <w:lvl w:ilvl="7" w:tplc="04090003" w:tentative="1">
+      <w:start w:val="1"/>
+      <w:numFmt w:val="bullet"/>
+      <w:lvlText w:val="o"/>
+      <w:lvlJc w:val="left"/>
+      <w:pPr>
+        <w:ind w:left="5760" w:hanging="360"/>
+      </w:pPr>
+      <w:rPr>
+        <w:rFonts w:ascii="Courier New" w:hAnsi="Courier New" w:cs="Courier New" w:hint="default"/>
+      </w:rPr>
+    </w:lvl>
+    <w:lvl w:ilvl="8" w:tplc="04090005" w:tentative="1">
+      <w:start w:val="1"/>
+      <w:numFmt w:val="bullet"/>
+      <w:lvlText w:val=""/>
+      <w:lvlJc w:val="left"/>
+      <w:pPr>
+        <w:ind w:left="6480" w:hanging="360"/>
+      </w:pPr>
+      <w:rPr>
+        <w:rFonts w:ascii="Wingdings" w:hAnsi="Wingdings" w:hint="default"/>
+      </w:rPr>
+    </w:lvl>
+  </w:abstractNum>
+  <w:abstractNum w:abstractNumId="4" w15:restartNumberingAfterBreak="0">
     <w:nsid w:val="499B7FDA"/>
     <w:multiLevelType w:val="multilevel"/>
     <w:tmpl w:val="37DC529C"/>
@@ -16440,7 +18080,7 @@
       </w:rPr>
     </w:lvl>
   </w:abstractNum>
-  <w:abstractNum w:abstractNumId="2" w15:restartNumberingAfterBreak="0">
+  <w:abstractNum w:abstractNumId="5" w15:restartNumberingAfterBreak="0">
     <w:nsid w:val="5AAD62FF"/>
     <w:multiLevelType w:val="multilevel"/>
     <w:tmpl w:val="4ACE48FA"/>
@@ -16726,68 +18366,193 @@
       </w:rPr>
     </w:lvl>
   </w:abstractNum>
+  <w:abstractNum w:abstractNumId="6" w15:restartNumberingAfterBreak="0">
+    <w:nsid w:val="770B26FE"/>
+    <w:multiLevelType w:val="hybridMultilevel"/>
+    <w:tmpl w:val="2F6CAA76"/>
+    <w:lvl w:ilvl="0" w:tplc="04090001">
+      <w:start w:val="1"/>
+      <w:numFmt w:val="bullet"/>
+      <w:lvlText w:val=""/>
+      <w:lvlJc w:val="left"/>
+      <w:pPr>
+        <w:ind w:left="720" w:hanging="360"/>
+      </w:pPr>
+      <w:rPr>
+        <w:rFonts w:ascii="Symbol" w:hAnsi="Symbol" w:hint="default"/>
+      </w:rPr>
+    </w:lvl>
+    <w:lvl w:ilvl="1" w:tplc="04090003" w:tentative="1">
+      <w:start w:val="1"/>
+      <w:numFmt w:val="bullet"/>
+      <w:lvlText w:val="o"/>
+      <w:lvlJc w:val="left"/>
+      <w:pPr>
+        <w:ind w:left="1440" w:hanging="360"/>
+      </w:pPr>
+      <w:rPr>
+        <w:rFonts w:ascii="Courier New" w:hAnsi="Courier New" w:cs="Courier New" w:hint="default"/>
+      </w:rPr>
+    </w:lvl>
+    <w:lvl w:ilvl="2" w:tplc="04090005" w:tentative="1">
+      <w:start w:val="1"/>
+      <w:numFmt w:val="bullet"/>
+      <w:lvlText w:val=""/>
+      <w:lvlJc w:val="left"/>
+      <w:pPr>
+        <w:ind w:left="2160" w:hanging="360"/>
+      </w:pPr>
+      <w:rPr>
+        <w:rFonts w:ascii="Wingdings" w:hAnsi="Wingdings" w:hint="default"/>
+      </w:rPr>
+    </w:lvl>
+    <w:lvl w:ilvl="3" w:tplc="04090001" w:tentative="1">
+      <w:start w:val="1"/>
+      <w:numFmt w:val="bullet"/>
+      <w:lvlText w:val=""/>
+      <w:lvlJc w:val="left"/>
+      <w:pPr>
+        <w:ind w:left="2880" w:hanging="360"/>
+      </w:pPr>
+      <w:rPr>
+        <w:rFonts w:ascii="Symbol" w:hAnsi="Symbol" w:hint="default"/>
+      </w:rPr>
+    </w:lvl>
+    <w:lvl w:ilvl="4" w:tplc="04090003" w:tentative="1">
+      <w:start w:val="1"/>
+      <w:numFmt w:val="bullet"/>
+      <w:lvlText w:val="o"/>
+      <w:lvlJc w:val="left"/>
+      <w:pPr>
+        <w:ind w:left="3600" w:hanging="360"/>
+      </w:pPr>
+      <w:rPr>
+        <w:rFonts w:ascii="Courier New" w:hAnsi="Courier New" w:cs="Courier New" w:hint="default"/>
+      </w:rPr>
+    </w:lvl>
+    <w:lvl w:ilvl="5" w:tplc="04090005" w:tentative="1">
+      <w:start w:val="1"/>
+      <w:numFmt w:val="bullet"/>
+      <w:lvlText w:val=""/>
+      <w:lvlJc w:val="left"/>
+      <w:pPr>
+        <w:ind w:left="4320" w:hanging="360"/>
+      </w:pPr>
+      <w:rPr>
+        <w:rFonts w:ascii="Wingdings" w:hAnsi="Wingdings" w:hint="default"/>
+      </w:rPr>
+    </w:lvl>
+    <w:lvl w:ilvl="6" w:tplc="04090001" w:tentative="1">
+      <w:start w:val="1"/>
+      <w:numFmt w:val="bullet"/>
+      <w:lvlText w:val=""/>
+      <w:lvlJc w:val="left"/>
+      <w:pPr>
+        <w:ind w:left="5040" w:hanging="360"/>
+      </w:pPr>
+      <w:rPr>
+        <w:rFonts w:ascii="Symbol" w:hAnsi="Symbol" w:hint="default"/>
+      </w:rPr>
+    </w:lvl>
+    <w:lvl w:ilvl="7" w:tplc="04090003" w:tentative="1">
+      <w:start w:val="1"/>
+      <w:numFmt w:val="bullet"/>
+      <w:lvlText w:val="o"/>
+      <w:lvlJc w:val="left"/>
+      <w:pPr>
+        <w:ind w:left="5760" w:hanging="360"/>
+      </w:pPr>
+      <w:rPr>
+        <w:rFonts w:ascii="Courier New" w:hAnsi="Courier New" w:cs="Courier New" w:hint="default"/>
+      </w:rPr>
+    </w:lvl>
+    <w:lvl w:ilvl="8" w:tplc="04090005" w:tentative="1">
+      <w:start w:val="1"/>
+      <w:numFmt w:val="bullet"/>
+      <w:lvlText w:val=""/>
+      <w:lvlJc w:val="left"/>
+      <w:pPr>
+        <w:ind w:left="6480" w:hanging="360"/>
+      </w:pPr>
+      <w:rPr>
+        <w:rFonts w:ascii="Wingdings" w:hAnsi="Wingdings" w:hint="default"/>
+      </w:rPr>
+    </w:lvl>
+  </w:abstractNum>
   <w:num w:numId="1" w16cid:durableId="104275727">
-    <w:abstractNumId w:val="2"/>
+    <w:abstractNumId w:val="5"/>
   </w:num>
   <w:num w:numId="2" w16cid:durableId="128473814">
-    <w:abstractNumId w:val="2"/>
+    <w:abstractNumId w:val="5"/>
     <w:lvlOverride w:ilvl="0">
       <w:startOverride w:val="2"/>
     </w:lvlOverride>
   </w:num>
   <w:num w:numId="3" w16cid:durableId="2046363480">
-    <w:abstractNumId w:val="2"/>
+    <w:abstractNumId w:val="5"/>
     <w:lvlOverride w:ilvl="0">
       <w:startOverride w:val="3"/>
     </w:lvlOverride>
   </w:num>
   <w:num w:numId="4" w16cid:durableId="89015325">
-    <w:abstractNumId w:val="2"/>
+    <w:abstractNumId w:val="5"/>
     <w:lvlOverride w:ilvl="1">
       <w:startOverride w:val="2"/>
     </w:lvlOverride>
   </w:num>
   <w:num w:numId="5" w16cid:durableId="1761482557">
-    <w:abstractNumId w:val="2"/>
+    <w:abstractNumId w:val="5"/>
     <w:lvlOverride w:ilvl="1">
       <w:startOverride w:val="3"/>
     </w:lvlOverride>
   </w:num>
   <w:num w:numId="6" w16cid:durableId="404036313">
-    <w:abstractNumId w:val="2"/>
+    <w:abstractNumId w:val="5"/>
     <w:lvlOverride w:ilvl="0">
       <w:startOverride w:val="4"/>
     </w:lvlOverride>
   </w:num>
   <w:num w:numId="7" w16cid:durableId="1738092051">
-    <w:abstractNumId w:val="2"/>
+    <w:abstractNumId w:val="5"/>
     <w:lvlOverride w:ilvl="0">
       <w:startOverride w:val="5"/>
     </w:lvlOverride>
   </w:num>
   <w:num w:numId="8" w16cid:durableId="35594478">
-    <w:abstractNumId w:val="2"/>
+    <w:abstractNumId w:val="5"/>
     <w:lvlOverride w:ilvl="0">
       <w:startOverride w:val="6"/>
     </w:lvlOverride>
   </w:num>
   <w:num w:numId="9" w16cid:durableId="1378429388">
-    <w:abstractNumId w:val="2"/>
+    <w:abstractNumId w:val="5"/>
     <w:lvlOverride w:ilvl="0">
       <w:startOverride w:val="7"/>
     </w:lvlOverride>
   </w:num>
   <w:num w:numId="10" w16cid:durableId="2033260018">
-    <w:abstractNumId w:val="2"/>
+    <w:abstractNumId w:val="5"/>
     <w:lvlOverride w:ilvl="0">
       <w:startOverride w:val="8"/>
     </w:lvlOverride>
   </w:num>
   <w:num w:numId="11" w16cid:durableId="453989669">
+    <w:abstractNumId w:val="4"/>
+  </w:num>
+  <w:num w:numId="12" w16cid:durableId="591547214">
     <w:abstractNumId w:val="1"/>
   </w:num>
-  <w:num w:numId="12" w16cid:durableId="591547214">
+  <w:num w:numId="13" w16cid:durableId="1883050327">
+    <w:abstractNumId w:val="6"/>
+  </w:num>
+  <w:num w:numId="14" w16cid:durableId="1586067775">
+    <w:abstractNumId w:val="3"/>
+  </w:num>
+  <w:num w:numId="15" w16cid:durableId="437532945">
     <w:abstractNumId w:val="0"/>
+  </w:num>
+  <w:num w:numId="16" w16cid:durableId="154805645">
+    <w:abstractNumId w:val="2"/>
   </w:num>
 </w:numbering>
 </file>
@@ -17226,7 +18991,6 @@
   <w:style w:type="character" w:default="1" w:styleId="DefaultParagraphFont">
     <w:name w:val="Default Paragraph Font"/>
     <w:uiPriority w:val="1"/>
-    <w:semiHidden/>
     <w:unhideWhenUsed/>
   </w:style>
   <w:style w:type="table" w:default="1" w:styleId="TableNormal">
@@ -17533,6 +19297,34 @@
     <w:name w:val="url"/>
     <w:basedOn w:val="DefaultParagraphFont"/>
     <w:rsid w:val="000D02F5"/>
+  </w:style>
+  <w:style w:type="paragraph" w:styleId="ListParagraph">
+    <w:name w:val="List Paragraph"/>
+    <w:basedOn w:val="Normal"/>
+    <w:uiPriority w:val="34"/>
+    <w:qFormat/>
+    <w:rsid w:val="00481515"/>
+    <w:pPr>
+      <w:pBdr>
+        <w:top w:val="none" w:sz="0" w:space="0" w:color="auto"/>
+        <w:left w:val="none" w:sz="0" w:space="0" w:color="auto"/>
+        <w:bottom w:val="none" w:sz="0" w:space="0" w:color="auto"/>
+        <w:right w:val="none" w:sz="0" w:space="0" w:color="auto"/>
+        <w:between w:val="none" w:sz="0" w:space="0" w:color="auto"/>
+        <w:bar w:val="none" w:sz="0" w:color="auto"/>
+      </w:pBdr>
+      <w:spacing w:after="160" w:line="259" w:lineRule="auto"/>
+      <w:ind w:left="720"/>
+      <w:contextualSpacing/>
+    </w:pPr>
+    <w:rPr>
+      <w:rFonts w:asciiTheme="minorHAnsi" w:eastAsiaTheme="minorHAnsi" w:hAnsiTheme="minorHAnsi" w:cstheme="minorBidi"/>
+      <w:kern w:val="2"/>
+      <w:sz w:val="22"/>
+      <w:szCs w:val="22"/>
+      <w:bdr w:val="none" w:sz="0" w:space="0" w:color="auto"/>
+      <w14:ligatures w14:val="standardContextual"/>
+    </w:rPr>
   </w:style>
 </w:styles>
 </file>

</xml_diff>